<commit_message>
viết 20 câu truy vấn cho chức năng ql địa chỉ và ql mối quan hệ
</commit_message>
<xml_diff>
--- a/Nhom13_Baocao.docx
+++ b/Nhom13_Baocao.docx
@@ -762,90 +762,6 @@
           </w:p>
         </w:tc>
       </w:tr>
-      <w:tr>
-        <w:trPr>
-          <w:trHeight w:val="309"/>
-        </w:trPr>
-        <w:tc>
-          <w:tcPr>
-            <w:tcW w:w="5130" w:type="dxa"/>
-          </w:tcPr>
-          <w:p>
-            <w:pPr>
-              <w:spacing w:line="240" w:lineRule="auto"/>
-              <w:jc w:val="left"/>
-              <w:rPr>
-                <w:rFonts w:eastAsia="Calibri" w:cs="Times New Roman"/>
-                <w:b/>
-                <w:color w:val="000000" w:themeColor="text1"/>
-                <w:szCs w:val="26"/>
-              </w:rPr>
-            </w:pPr>
-            <w:r>
-              <w:rPr>
-                <w:rFonts w:eastAsia="Calibri" w:cs="Times New Roman"/>
-                <w:b/>
-                <w:color w:val="000000" w:themeColor="text1"/>
-                <w:szCs w:val="26"/>
-              </w:rPr>
-              <w:t xml:space="preserve">4. </w:t>
-            </w:r>
-            <w:r>
-              <w:rPr>
-                <w:rFonts w:eastAsia="Calibri" w:cs="Times New Roman"/>
-                <w:b/>
-                <w:color w:val="000000" w:themeColor="text1"/>
-                <w:szCs w:val="26"/>
-              </w:rPr>
-              <w:t>Trần Tiến Đạt</w:t>
-            </w:r>
-          </w:p>
-        </w:tc>
-        <w:tc>
-          <w:tcPr>
-            <w:tcW w:w="3510" w:type="dxa"/>
-          </w:tcPr>
-          <w:p>
-            <w:pPr>
-              <w:spacing w:line="240" w:lineRule="auto"/>
-              <w:jc w:val="left"/>
-              <w:rPr>
-                <w:rFonts w:eastAsia="Calibri" w:cs="Times New Roman"/>
-                <w:b/>
-                <w:color w:val="000000" w:themeColor="text1"/>
-                <w:szCs w:val="26"/>
-              </w:rPr>
-            </w:pPr>
-            <w:r>
-              <w:rPr>
-                <w:rFonts w:eastAsia="Calibri" w:cs="Times New Roman"/>
-                <w:b/>
-                <w:color w:val="000000" w:themeColor="text1"/>
-                <w:szCs w:val="26"/>
-              </w:rPr>
-              <w:t xml:space="preserve">MSSV: </w:t>
-            </w:r>
-            <w:r>
-              <w:rPr>
-                <w:rFonts w:eastAsia="Calibri" w:cs="Times New Roman"/>
-                <w:b/>
-                <w:color w:val="000000" w:themeColor="text1"/>
-                <w:szCs w:val="26"/>
-              </w:rPr>
-              <w:t>200121</w:t>
-            </w:r>
-            <w:r>
-              <w:rPr>
-                <w:rFonts w:eastAsia="Calibri" w:cs="Times New Roman"/>
-                <w:b/>
-                <w:color w:val="000000" w:themeColor="text1"/>
-                <w:szCs w:val="26"/>
-              </w:rPr>
-              <w:t>0195</w:t>
-            </w:r>
-          </w:p>
-        </w:tc>
-      </w:tr>
     </w:tbl>
     <w:p>
       <w:pPr>
@@ -1037,6 +953,14 @@
     <w:bookmarkStart w:id="2" w:name="_Toc178043459" w:displacedByCustomXml="next"/>
     <w:sdt>
       <w:sdtPr>
+        <w:rPr>
+          <w:rFonts w:eastAsiaTheme="minorHAnsi" w:cstheme="minorBidi"/>
+          <w:b w:val="0"/>
+          <w:color w:val="auto"/>
+          <w:kern w:val="0"/>
+          <w:szCs w:val="22"/>
+          <w14:ligatures w14:val="none"/>
+        </w:rPr>
         <w:id w:val="1486509822"/>
         <w:docPartObj>
           <w:docPartGallery w:val="Table of Contents"/>
@@ -1045,13 +969,8 @@
       </w:sdtPr>
       <w:sdtEndPr>
         <w:rPr>
-          <w:rFonts w:eastAsiaTheme="minorHAnsi" w:cstheme="minorBidi"/>
           <w:bCs/>
           <w:noProof/>
-          <w:color w:val="auto"/>
-          <w:kern w:val="0"/>
-          <w:szCs w:val="22"/>
-          <w14:ligatures w14:val="none"/>
         </w:rPr>
       </w:sdtEndPr>
       <w:sdtContent>
@@ -1098,7 +1017,7 @@
             </w:rPr>
             <w:fldChar w:fldCharType="separate"/>
           </w:r>
-          <w:hyperlink w:anchor="_Toc179544324" w:history="1">
+          <w:hyperlink w:anchor="_Toc179767824" w:history="1">
             <w:r>
               <w:rPr>
                 <w:rStyle w:val="Hyperlink"/>
@@ -1122,7 +1041,7 @@
               <w:rPr>
                 <w:webHidden/>
               </w:rPr>
-              <w:instrText xml:space="preserve"> PAGEREF _Toc179544324 \h </w:instrText>
+              <w:instrText xml:space="preserve"> PAGEREF _Toc179767824 \h </w:instrText>
             </w:r>
             <w:r>
               <w:rPr>
@@ -1161,7 +1080,7 @@
               <w14:ligatures w14:val="standardContextual"/>
             </w:rPr>
           </w:pPr>
-          <w:hyperlink w:anchor="_Toc179544325" w:history="1">
+          <w:hyperlink w:anchor="_Toc179767825" w:history="1">
             <w:r>
               <w:rPr>
                 <w:rStyle w:val="Hyperlink"/>
@@ -1191,7 +1110,7 @@
               <w:rPr>
                 <w:webHidden/>
               </w:rPr>
-              <w:instrText xml:space="preserve"> PAGEREF _Toc179544325 \h </w:instrText>
+              <w:instrText xml:space="preserve"> PAGEREF _Toc179767825 \h </w:instrText>
             </w:r>
             <w:r>
               <w:rPr>
@@ -1230,7 +1149,7 @@
               <w14:ligatures w14:val="standardContextual"/>
             </w:rPr>
           </w:pPr>
-          <w:hyperlink w:anchor="_Toc179544326" w:history="1">
+          <w:hyperlink w:anchor="_Toc179767826" w:history="1">
             <w:r>
               <w:rPr>
                 <w:rStyle w:val="Hyperlink"/>
@@ -1253,7 +1172,7 @@
               <w:rPr>
                 <w:webHidden/>
               </w:rPr>
-              <w:instrText xml:space="preserve"> PAGEREF _Toc179544326 \h </w:instrText>
+              <w:instrText xml:space="preserve"> PAGEREF _Toc179767826 \h </w:instrText>
             </w:r>
             <w:r>
               <w:rPr>
@@ -1292,7 +1211,7 @@
               <w14:ligatures w14:val="standardContextual"/>
             </w:rPr>
           </w:pPr>
-          <w:hyperlink w:anchor="_Toc179544327" w:history="1">
+          <w:hyperlink w:anchor="_Toc179767827" w:history="1">
             <w:r>
               <w:rPr>
                 <w:rStyle w:val="Hyperlink"/>
@@ -1332,7 +1251,7 @@
               <w:rPr>
                 <w:webHidden/>
               </w:rPr>
-              <w:instrText xml:space="preserve"> PAGEREF _Toc179544327 \h </w:instrText>
+              <w:instrText xml:space="preserve"> PAGEREF _Toc179767827 \h </w:instrText>
             </w:r>
             <w:r>
               <w:rPr>
@@ -1376,7 +1295,7 @@
               <w14:ligatures w14:val="standardContextual"/>
             </w:rPr>
           </w:pPr>
-          <w:hyperlink w:anchor="_Toc179544328" w:history="1">
+          <w:hyperlink w:anchor="_Toc179767828" w:history="1">
             <w:r>
               <w:rPr>
                 <w:rStyle w:val="Hyperlink"/>
@@ -1422,7 +1341,7 @@
                 <w:noProof/>
                 <w:webHidden/>
               </w:rPr>
-              <w:instrText xml:space="preserve"> PAGEREF _Toc179544328 \h </w:instrText>
+              <w:instrText xml:space="preserve"> PAGEREF _Toc179767828 \h </w:instrText>
             </w:r>
             <w:r>
               <w:rPr>
@@ -1469,7 +1388,7 @@
               <w14:ligatures w14:val="standardContextual"/>
             </w:rPr>
           </w:pPr>
-          <w:hyperlink w:anchor="_Toc179544329" w:history="1">
+          <w:hyperlink w:anchor="_Toc179767829" w:history="1">
             <w:r>
               <w:rPr>
                 <w:rStyle w:val="Hyperlink"/>
@@ -1496,7 +1415,7 @@
                 <w:noProof/>
                 <w:webHidden/>
               </w:rPr>
-              <w:instrText xml:space="preserve"> PAGEREF _Toc179544329 \h </w:instrText>
+              <w:instrText xml:space="preserve"> PAGEREF _Toc179767829 \h </w:instrText>
             </w:r>
             <w:r>
               <w:rPr>
@@ -1543,7 +1462,7 @@
               <w14:ligatures w14:val="standardContextual"/>
             </w:rPr>
           </w:pPr>
-          <w:hyperlink w:anchor="_Toc179544330" w:history="1">
+          <w:hyperlink w:anchor="_Toc179767830" w:history="1">
             <w:r>
               <w:rPr>
                 <w:rStyle w:val="Hyperlink"/>
@@ -1570,7 +1489,7 @@
                 <w:noProof/>
                 <w:webHidden/>
               </w:rPr>
-              <w:instrText xml:space="preserve"> PAGEREF _Toc179544330 \h </w:instrText>
+              <w:instrText xml:space="preserve"> PAGEREF _Toc179767830 \h </w:instrText>
             </w:r>
             <w:r>
               <w:rPr>
@@ -1617,7 +1536,7 @@
               <w14:ligatures w14:val="standardContextual"/>
             </w:rPr>
           </w:pPr>
-          <w:hyperlink w:anchor="_Toc179544331" w:history="1">
+          <w:hyperlink w:anchor="_Toc179767831" w:history="1">
             <w:r>
               <w:rPr>
                 <w:rStyle w:val="Hyperlink"/>
@@ -1644,7 +1563,7 @@
                 <w:noProof/>
                 <w:webHidden/>
               </w:rPr>
-              <w:instrText xml:space="preserve"> PAGEREF _Toc179544331 \h </w:instrText>
+              <w:instrText xml:space="preserve"> PAGEREF _Toc179767831 \h </w:instrText>
             </w:r>
             <w:r>
               <w:rPr>
@@ -1691,7 +1610,7 @@
               <w14:ligatures w14:val="standardContextual"/>
             </w:rPr>
           </w:pPr>
-          <w:hyperlink w:anchor="_Toc179544332" w:history="1">
+          <w:hyperlink w:anchor="_Toc179767832" w:history="1">
             <w:r>
               <w:rPr>
                 <w:rStyle w:val="Hyperlink"/>
@@ -1718,7 +1637,7 @@
                 <w:noProof/>
                 <w:webHidden/>
               </w:rPr>
-              <w:instrText xml:space="preserve"> PAGEREF _Toc179544332 \h </w:instrText>
+              <w:instrText xml:space="preserve"> PAGEREF _Toc179767832 \h </w:instrText>
             </w:r>
             <w:r>
               <w:rPr>
@@ -1765,7 +1684,7 @@
               <w14:ligatures w14:val="standardContextual"/>
             </w:rPr>
           </w:pPr>
-          <w:hyperlink w:anchor="_Toc179544333" w:history="1">
+          <w:hyperlink w:anchor="_Toc179767833" w:history="1">
             <w:r>
               <w:rPr>
                 <w:rStyle w:val="Hyperlink"/>
@@ -1792,7 +1711,7 @@
                 <w:noProof/>
                 <w:webHidden/>
               </w:rPr>
-              <w:instrText xml:space="preserve"> PAGEREF _Toc179544333 \h </w:instrText>
+              <w:instrText xml:space="preserve"> PAGEREF _Toc179767833 \h </w:instrText>
             </w:r>
             <w:r>
               <w:rPr>
@@ -1839,7 +1758,7 @@
               <w14:ligatures w14:val="standardContextual"/>
             </w:rPr>
           </w:pPr>
-          <w:hyperlink w:anchor="_Toc179544334" w:history="1">
+          <w:hyperlink w:anchor="_Toc179767834" w:history="1">
             <w:r>
               <w:rPr>
                 <w:rStyle w:val="Hyperlink"/>
@@ -1866,7 +1785,7 @@
                 <w:noProof/>
                 <w:webHidden/>
               </w:rPr>
-              <w:instrText xml:space="preserve"> PAGEREF _Toc179544334 \h </w:instrText>
+              <w:instrText xml:space="preserve"> PAGEREF _Toc179767834 \h </w:instrText>
             </w:r>
             <w:r>
               <w:rPr>
@@ -1913,7 +1832,7 @@
               <w14:ligatures w14:val="standardContextual"/>
             </w:rPr>
           </w:pPr>
-          <w:hyperlink w:anchor="_Toc179544335" w:history="1">
+          <w:hyperlink w:anchor="_Toc179767835" w:history="1">
             <w:r>
               <w:rPr>
                 <w:rStyle w:val="Hyperlink"/>
@@ -1940,7 +1859,7 @@
                 <w:noProof/>
                 <w:webHidden/>
               </w:rPr>
-              <w:instrText xml:space="preserve"> PAGEREF _Toc179544335 \h </w:instrText>
+              <w:instrText xml:space="preserve"> PAGEREF _Toc179767835 \h </w:instrText>
             </w:r>
             <w:r>
               <w:rPr>
@@ -1988,7 +1907,7 @@
               <w14:ligatures w14:val="standardContextual"/>
             </w:rPr>
           </w:pPr>
-          <w:hyperlink w:anchor="_Toc179544336" w:history="1">
+          <w:hyperlink w:anchor="_Toc179767836" w:history="1">
             <w:r>
               <w:rPr>
                 <w:rStyle w:val="Hyperlink"/>
@@ -2034,7 +1953,7 @@
                 <w:noProof/>
                 <w:webHidden/>
               </w:rPr>
-              <w:instrText xml:space="preserve"> PAGEREF _Toc179544336 \h </w:instrText>
+              <w:instrText xml:space="preserve"> PAGEREF _Toc179767836 \h </w:instrText>
             </w:r>
             <w:r>
               <w:rPr>
@@ -2081,7 +2000,7 @@
               <w14:ligatures w14:val="standardContextual"/>
             </w:rPr>
           </w:pPr>
-          <w:hyperlink w:anchor="_Toc179544337" w:history="1">
+          <w:hyperlink w:anchor="_Toc179767837" w:history="1">
             <w:r>
               <w:rPr>
                 <w:rStyle w:val="Hyperlink"/>
@@ -2108,7 +2027,7 @@
                 <w:noProof/>
                 <w:webHidden/>
               </w:rPr>
-              <w:instrText xml:space="preserve"> PAGEREF _Toc179544337 \h </w:instrText>
+              <w:instrText xml:space="preserve"> PAGEREF _Toc179767837 \h </w:instrText>
             </w:r>
             <w:r>
               <w:rPr>
@@ -2155,7 +2074,7 @@
               <w14:ligatures w14:val="standardContextual"/>
             </w:rPr>
           </w:pPr>
-          <w:hyperlink w:anchor="_Toc179544338" w:history="1">
+          <w:hyperlink w:anchor="_Toc179767838" w:history="1">
             <w:r>
               <w:rPr>
                 <w:rStyle w:val="Hyperlink"/>
@@ -2182,7 +2101,7 @@
                 <w:noProof/>
                 <w:webHidden/>
               </w:rPr>
-              <w:instrText xml:space="preserve"> PAGEREF _Toc179544338 \h </w:instrText>
+              <w:instrText xml:space="preserve"> PAGEREF _Toc179767838 \h </w:instrText>
             </w:r>
             <w:r>
               <w:rPr>
@@ -2229,7 +2148,7 @@
               <w14:ligatures w14:val="standardContextual"/>
             </w:rPr>
           </w:pPr>
-          <w:hyperlink w:anchor="_Toc179544339" w:history="1">
+          <w:hyperlink w:anchor="_Toc179767839" w:history="1">
             <w:r>
               <w:rPr>
                 <w:rStyle w:val="Hyperlink"/>
@@ -2256,7 +2175,7 @@
                 <w:noProof/>
                 <w:webHidden/>
               </w:rPr>
-              <w:instrText xml:space="preserve"> PAGEREF _Toc179544339 \h </w:instrText>
+              <w:instrText xml:space="preserve"> PAGEREF _Toc179767839 \h </w:instrText>
             </w:r>
             <w:r>
               <w:rPr>
@@ -2304,7 +2223,7 @@
               <w14:ligatures w14:val="standardContextual"/>
             </w:rPr>
           </w:pPr>
-          <w:hyperlink w:anchor="_Toc179544340" w:history="1">
+          <w:hyperlink w:anchor="_Toc179767840" w:history="1">
             <w:r>
               <w:rPr>
                 <w:rStyle w:val="Hyperlink"/>
@@ -2350,7 +2269,7 @@
                 <w:noProof/>
                 <w:webHidden/>
               </w:rPr>
-              <w:instrText xml:space="preserve"> PAGEREF _Toc179544340 \h </w:instrText>
+              <w:instrText xml:space="preserve"> PAGEREF _Toc179767840 \h </w:instrText>
             </w:r>
             <w:r>
               <w:rPr>
@@ -2397,7 +2316,7 @@
               <w14:ligatures w14:val="standardContextual"/>
             </w:rPr>
           </w:pPr>
-          <w:hyperlink w:anchor="_Toc179544341" w:history="1">
+          <w:hyperlink w:anchor="_Toc179767841" w:history="1">
             <w:r>
               <w:rPr>
                 <w:rStyle w:val="Hyperlink"/>
@@ -2424,7 +2343,7 @@
                 <w:noProof/>
                 <w:webHidden/>
               </w:rPr>
-              <w:instrText xml:space="preserve"> PAGEREF _Toc179544341 \h </w:instrText>
+              <w:instrText xml:space="preserve"> PAGEREF _Toc179767841 \h </w:instrText>
             </w:r>
             <w:r>
               <w:rPr>
@@ -2471,7 +2390,7 @@
               <w14:ligatures w14:val="standardContextual"/>
             </w:rPr>
           </w:pPr>
-          <w:hyperlink w:anchor="_Toc179544342" w:history="1">
+          <w:hyperlink w:anchor="_Toc179767842" w:history="1">
             <w:r>
               <w:rPr>
                 <w:rStyle w:val="Hyperlink"/>
@@ -2498,7 +2417,7 @@
                 <w:noProof/>
                 <w:webHidden/>
               </w:rPr>
-              <w:instrText xml:space="preserve"> PAGEREF _Toc179544342 \h </w:instrText>
+              <w:instrText xml:space="preserve"> PAGEREF _Toc179767842 \h </w:instrText>
             </w:r>
             <w:r>
               <w:rPr>
@@ -2541,7 +2460,7 @@
               <w14:ligatures w14:val="standardContextual"/>
             </w:rPr>
           </w:pPr>
-          <w:hyperlink w:anchor="_Toc179544343" w:history="1">
+          <w:hyperlink w:anchor="_Toc179767843" w:history="1">
             <w:r>
               <w:rPr>
                 <w:rStyle w:val="Hyperlink"/>
@@ -2581,7 +2500,7 @@
               <w:rPr>
                 <w:webHidden/>
               </w:rPr>
-              <w:instrText xml:space="preserve"> PAGEREF _Toc179544343 \h </w:instrText>
+              <w:instrText xml:space="preserve"> PAGEREF _Toc179767843 \h </w:instrText>
             </w:r>
             <w:r>
               <w:rPr>
@@ -2598,7 +2517,7 @@
               <w:rPr>
                 <w:webHidden/>
               </w:rPr>
-              <w:t>12</w:t>
+              <w:t>13</w:t>
             </w:r>
             <w:r>
               <w:rPr>
@@ -2625,7 +2544,7 @@
               <w14:ligatures w14:val="standardContextual"/>
             </w:rPr>
           </w:pPr>
-          <w:hyperlink w:anchor="_Toc179544344" w:history="1">
+          <w:hyperlink w:anchor="_Toc179767844" w:history="1">
             <w:r>
               <w:rPr>
                 <w:rStyle w:val="Hyperlink"/>
@@ -2650,7 +2569,7 @@
                 <w:rStyle w:val="Hyperlink"/>
                 <w:noProof/>
               </w:rPr>
-              <w:t>Các yêu cầu khai thác dữ liệu và lệnh truy vấn tương ứng</w:t>
+              <w:t>Các yêu cầu khai thác dữ liệu</w:t>
             </w:r>
             <w:r>
               <w:rPr>
@@ -2671,7 +2590,7 @@
                 <w:noProof/>
                 <w:webHidden/>
               </w:rPr>
-              <w:instrText xml:space="preserve"> PAGEREF _Toc179544344 \h </w:instrText>
+              <w:instrText xml:space="preserve"> PAGEREF _Toc179767844 \h </w:instrText>
             </w:r>
             <w:r>
               <w:rPr>
@@ -2691,7 +2610,7 @@
                 <w:noProof/>
                 <w:webHidden/>
               </w:rPr>
-              <w:t>12</w:t>
+              <w:t>13</w:t>
             </w:r>
             <w:r>
               <w:rPr>
@@ -2719,7 +2638,7 @@
               <w14:ligatures w14:val="standardContextual"/>
             </w:rPr>
           </w:pPr>
-          <w:hyperlink w:anchor="_Toc179544345" w:history="1">
+          <w:hyperlink w:anchor="_Toc179767845" w:history="1">
             <w:r>
               <w:rPr>
                 <w:rStyle w:val="Hyperlink"/>
@@ -2744,7 +2663,7 @@
                 <w:rStyle w:val="Hyperlink"/>
                 <w:noProof/>
               </w:rPr>
-              <w:t>Sao lưu và phục hồi cơ sở dữ liệu</w:t>
+              <w:t>Các lệnh truy vấn tương ứng</w:t>
             </w:r>
             <w:r>
               <w:rPr>
@@ -2765,7 +2684,7 @@
                 <w:noProof/>
                 <w:webHidden/>
               </w:rPr>
-              <w:instrText xml:space="preserve"> PAGEREF _Toc179544345 \h </w:instrText>
+              <w:instrText xml:space="preserve"> PAGEREF _Toc179767845 \h </w:instrText>
             </w:r>
             <w:r>
               <w:rPr>
@@ -2785,7 +2704,101 @@
                 <w:noProof/>
                 <w:webHidden/>
               </w:rPr>
-              <w:t>12</w:t>
+              <w:t>19</w:t>
+            </w:r>
+            <w:r>
+              <w:rPr>
+                <w:noProof/>
+                <w:webHidden/>
+              </w:rPr>
+              <w:fldChar w:fldCharType="end"/>
+            </w:r>
+          </w:hyperlink>
+        </w:p>
+        <w:p>
+          <w:pPr>
+            <w:pStyle w:val="TOC2"/>
+            <w:tabs>
+              <w:tab w:val="left" w:pos="1200"/>
+              <w:tab w:val="right" w:leader="dot" w:pos="9061"/>
+            </w:tabs>
+            <w:rPr>
+              <w:rFonts w:asciiTheme="minorHAnsi" w:eastAsiaTheme="minorEastAsia" w:hAnsiTheme="minorHAnsi"/>
+              <w:noProof/>
+              <w:kern w:val="2"/>
+              <w:sz w:val="24"/>
+              <w:szCs w:val="24"/>
+              <w:lang w:val="en-SG" w:eastAsia="en-SG"/>
+              <w14:ligatures w14:val="standardContextual"/>
+            </w:rPr>
+          </w:pPr>
+          <w:hyperlink w:anchor="_Toc179767846" w:history="1">
+            <w:r>
+              <w:rPr>
+                <w:rStyle w:val="Hyperlink"/>
+                <w:noProof/>
+              </w:rPr>
+              <w:t>2.3.</w:t>
+            </w:r>
+            <w:r>
+              <w:rPr>
+                <w:rFonts w:asciiTheme="minorHAnsi" w:eastAsiaTheme="minorEastAsia" w:hAnsiTheme="minorHAnsi"/>
+                <w:noProof/>
+                <w:kern w:val="2"/>
+                <w:sz w:val="24"/>
+                <w:szCs w:val="24"/>
+                <w:lang w:val="en-SG" w:eastAsia="en-SG"/>
+                <w14:ligatures w14:val="standardContextual"/>
+              </w:rPr>
+              <w:tab/>
+            </w:r>
+            <w:r>
+              <w:rPr>
+                <w:rStyle w:val="Hyperlink"/>
+                <w:noProof/>
+              </w:rPr>
+              <w:t>Sao lưu và phục hồi cơ sở dữ liệu</w:t>
+            </w:r>
+            <w:r>
+              <w:rPr>
+                <w:noProof/>
+                <w:webHidden/>
+              </w:rPr>
+              <w:tab/>
+            </w:r>
+            <w:r>
+              <w:rPr>
+                <w:noProof/>
+                <w:webHidden/>
+              </w:rPr>
+              <w:fldChar w:fldCharType="begin"/>
+            </w:r>
+            <w:r>
+              <w:rPr>
+                <w:noProof/>
+                <w:webHidden/>
+              </w:rPr>
+              <w:instrText xml:space="preserve"> PAGEREF _Toc179767846 \h </w:instrText>
+            </w:r>
+            <w:r>
+              <w:rPr>
+                <w:noProof/>
+                <w:webHidden/>
+              </w:rPr>
+            </w:r>
+            <w:r>
+              <w:rPr>
+                <w:noProof/>
+                <w:webHidden/>
+              </w:rPr>
+              <w:fldChar w:fldCharType="separate"/>
+            </w:r>
+            <w:r>
+              <w:rPr>
+                <w:noProof/>
+                <w:webHidden/>
+              </w:rPr>
+              <w:t>24</w:t>
             </w:r>
             <w:r>
               <w:rPr>
@@ -2808,7 +2821,7 @@
               <w14:ligatures w14:val="standardContextual"/>
             </w:rPr>
           </w:pPr>
-          <w:hyperlink w:anchor="_Toc179544346" w:history="1">
+          <w:hyperlink w:anchor="_Toc179767847" w:history="1">
             <w:r>
               <w:rPr>
                 <w:rStyle w:val="Hyperlink"/>
@@ -2848,7 +2861,7 @@
               <w:rPr>
                 <w:webHidden/>
               </w:rPr>
-              <w:instrText xml:space="preserve"> PAGEREF _Toc179544346 \h </w:instrText>
+              <w:instrText xml:space="preserve"> PAGEREF _Toc179767847 \h </w:instrText>
             </w:r>
             <w:r>
               <w:rPr>
@@ -2865,7 +2878,7 @@
               <w:rPr>
                 <w:webHidden/>
               </w:rPr>
-              <w:t>12</w:t>
+              <w:t>24</w:t>
             </w:r>
             <w:r>
               <w:rPr>
@@ -2887,7 +2900,7 @@
               <w14:ligatures w14:val="standardContextual"/>
             </w:rPr>
           </w:pPr>
-          <w:hyperlink w:anchor="_Toc179544347" w:history="1">
+          <w:hyperlink w:anchor="_Toc179767848" w:history="1">
             <w:r>
               <w:rPr>
                 <w:rStyle w:val="Hyperlink"/>
@@ -2910,7 +2923,7 @@
               <w:rPr>
                 <w:webHidden/>
               </w:rPr>
-              <w:instrText xml:space="preserve"> PAGEREF _Toc179544347 \h </w:instrText>
+              <w:instrText xml:space="preserve"> PAGEREF _Toc179767848 \h </w:instrText>
             </w:r>
             <w:r>
               <w:rPr>
@@ -2927,7 +2940,7 @@
               <w:rPr>
                 <w:webHidden/>
               </w:rPr>
-              <w:t>13</w:t>
+              <w:t>25</w:t>
             </w:r>
             <w:r>
               <w:rPr>
@@ -2949,7 +2962,7 @@
               <w14:ligatures w14:val="standardContextual"/>
             </w:rPr>
           </w:pPr>
-          <w:hyperlink w:anchor="_Toc179544348" w:history="1">
+          <w:hyperlink w:anchor="_Toc179767849" w:history="1">
             <w:r>
               <w:rPr>
                 <w:rStyle w:val="Hyperlink"/>
@@ -2972,7 +2985,7 @@
               <w:rPr>
                 <w:webHidden/>
               </w:rPr>
-              <w:instrText xml:space="preserve"> PAGEREF _Toc179544348 \h </w:instrText>
+              <w:instrText xml:space="preserve"> PAGEREF _Toc179767849 \h </w:instrText>
             </w:r>
             <w:r>
               <w:rPr>
@@ -2989,7 +3002,7 @@
               <w:rPr>
                 <w:webHidden/>
               </w:rPr>
-              <w:t>14</w:t>
+              <w:t>26</w:t>
             </w:r>
             <w:r>
               <w:rPr>
@@ -3039,20 +3052,21 @@
           <w:szCs w:val="26"/>
         </w:rPr>
       </w:pPr>
-      <w:bookmarkStart w:id="3" w:name="_Toc178043461"/>
-      <w:bookmarkStart w:id="4" w:name="_Toc177414555"/>
-      <w:bookmarkStart w:id="5" w:name="_Toc178043456"/>
-      <w:bookmarkStart w:id="6" w:name="_Toc179544324"/>
+      <w:bookmarkStart w:id="3" w:name="_Toc177414555"/>
+      <w:bookmarkStart w:id="4" w:name="_Toc178043456"/>
+      <w:bookmarkStart w:id="5" w:name="_Toc178043461"/>
+      <w:bookmarkStart w:id="6" w:name="_Toc179767824"/>
       <w:r>
         <w:rPr>
           <w:rFonts w:eastAsia="Calibri"/>
           <w:sz w:val="26"/>
           <w:szCs w:val="26"/>
         </w:rPr>
+        <w:lastRenderedPageBreak/>
         <w:t xml:space="preserve">BẢNG </w:t>
       </w:r>
+      <w:bookmarkEnd w:id="3"/>
       <w:bookmarkEnd w:id="4"/>
-      <w:bookmarkEnd w:id="5"/>
       <w:r>
         <w:rPr>
           <w:rFonts w:eastAsia="Calibri"/>
@@ -3484,107 +3498,6 @@
           </w:p>
         </w:tc>
       </w:tr>
-      <w:tr>
-        <w:tc>
-          <w:tcPr>
-            <w:tcW w:w="392" w:type="pct"/>
-            <w:vAlign w:val="center"/>
-          </w:tcPr>
-          <w:p>
-            <w:pPr>
-              <w:ind w:firstLine="0"/>
-              <w:jc w:val="center"/>
-              <w:rPr>
-                <w:color w:val="000000" w:themeColor="text1"/>
-                <w:szCs w:val="26"/>
-              </w:rPr>
-            </w:pPr>
-            <w:r>
-              <w:rPr>
-                <w:color w:val="000000" w:themeColor="text1"/>
-                <w:szCs w:val="26"/>
-              </w:rPr>
-              <w:t>4</w:t>
-            </w:r>
-          </w:p>
-        </w:tc>
-        <w:tc>
-          <w:tcPr>
-            <w:tcW w:w="2344" w:type="pct"/>
-          </w:tcPr>
-          <w:p>
-            <w:pPr>
-              <w:ind w:firstLine="0"/>
-              <w:jc w:val="left"/>
-              <w:rPr>
-                <w:color w:val="000000" w:themeColor="text1"/>
-                <w:szCs w:val="26"/>
-              </w:rPr>
-            </w:pPr>
-            <w:r>
-              <w:rPr>
-                <w:rFonts w:eastAsia="Calibri" w:cs="Times New Roman"/>
-                <w:color w:val="000000" w:themeColor="text1"/>
-                <w:szCs w:val="26"/>
-              </w:rPr>
-              <w:t>Trần Tiến Đạt</w:t>
-            </w:r>
-            <w:r>
-              <w:rPr>
-                <w:rFonts w:eastAsia="Calibri" w:cs="Times New Roman"/>
-                <w:color w:val="000000" w:themeColor="text1"/>
-                <w:szCs w:val="26"/>
-              </w:rPr>
-              <w:t xml:space="preserve"> - 200121</w:t>
-            </w:r>
-            <w:r>
-              <w:rPr>
-                <w:rFonts w:eastAsia="Calibri" w:cs="Times New Roman"/>
-                <w:color w:val="000000" w:themeColor="text1"/>
-                <w:szCs w:val="26"/>
-              </w:rPr>
-              <w:t>0195</w:t>
-            </w:r>
-          </w:p>
-        </w:tc>
-        <w:tc>
-          <w:tcPr>
-            <w:tcW w:w="1517" w:type="pct"/>
-          </w:tcPr>
-          <w:p>
-            <w:pPr>
-              <w:ind w:firstLine="0"/>
-              <w:jc w:val="center"/>
-              <w:rPr>
-                <w:color w:val="000000" w:themeColor="text1"/>
-                <w:szCs w:val="26"/>
-              </w:rPr>
-            </w:pPr>
-          </w:p>
-        </w:tc>
-        <w:tc>
-          <w:tcPr>
-            <w:tcW w:w="747" w:type="pct"/>
-          </w:tcPr>
-          <w:p>
-            <w:pPr>
-              <w:ind w:firstLine="0"/>
-              <w:jc w:val="center"/>
-              <w:rPr>
-                <w:color w:val="000000" w:themeColor="text1"/>
-                <w:szCs w:val="26"/>
-              </w:rPr>
-            </w:pPr>
-            <w:r>
-              <w:rPr>
-                <w:color w:val="000000" w:themeColor="text1"/>
-                <w:szCs w:val="26"/>
-              </w:rPr>
-              <w:t>100%</w:t>
-            </w:r>
-          </w:p>
-        </w:tc>
-      </w:tr>
     </w:tbl>
     <w:p>
       <w:pPr>
@@ -3634,12 +3547,13 @@
           <w:lang w:val="vi-VN"/>
         </w:rPr>
       </w:pPr>
-      <w:bookmarkStart w:id="7" w:name="_Toc179544325"/>
+      <w:bookmarkStart w:id="7" w:name="_Toc179767825"/>
       <w:r>
         <w:rPr>
           <w:sz w:val="26"/>
           <w:szCs w:val="26"/>
         </w:rPr>
+        <w:lastRenderedPageBreak/>
         <w:t xml:space="preserve">PHẦN </w:t>
       </w:r>
       <w:r>
@@ -3650,7 +3564,7 @@
         </w:rPr>
         <w:t>MỞ ĐẦU</w:t>
       </w:r>
-      <w:bookmarkEnd w:id="3"/>
+      <w:bookmarkEnd w:id="5"/>
       <w:bookmarkEnd w:id="7"/>
     </w:p>
     <w:p>
@@ -3740,7 +3654,7 @@
           <w:szCs w:val="26"/>
         </w:rPr>
       </w:pPr>
-      <w:bookmarkStart w:id="8" w:name="_Toc179544326"/>
+      <w:bookmarkStart w:id="8" w:name="_Toc179767826"/>
       <w:r>
         <w:rPr>
           <w:rFonts w:cs="Times New Roman"/>
@@ -3748,6 +3662,7 @@
           <w:color w:val="000000" w:themeColor="text1"/>
           <w:szCs w:val="26"/>
         </w:rPr>
+        <w:lastRenderedPageBreak/>
         <w:t>PHẦN NỘI DUNG</w:t>
       </w:r>
       <w:bookmarkEnd w:id="8"/>
@@ -3770,7 +3685,7 @@
           <w:szCs w:val="26"/>
         </w:rPr>
       </w:pPr>
-      <w:bookmarkStart w:id="9" w:name="_Toc179544327"/>
+      <w:bookmarkStart w:id="9" w:name="_Toc179767827"/>
       <w:r>
         <w:rPr>
           <w:rFonts w:cs="Times New Roman"/>
@@ -3786,7 +3701,7 @@
       <w:pPr>
         <w:pStyle w:val="Heading2"/>
       </w:pPr>
-      <w:bookmarkStart w:id="10" w:name="_Toc179544328"/>
+      <w:bookmarkStart w:id="10" w:name="_Toc179767828"/>
       <w:r>
         <w:t xml:space="preserve">Khảo </w:t>
       </w:r>
@@ -3802,7 +3717,7 @@
       <w:pPr>
         <w:pStyle w:val="Heading3"/>
       </w:pPr>
-      <w:bookmarkStart w:id="11" w:name="_Toc179544329"/>
+      <w:bookmarkStart w:id="11" w:name="_Toc179767829"/>
       <w:r>
         <w:t xml:space="preserve">1.1.1. </w:t>
       </w:r>
@@ -3838,7 +3753,7 @@
       <w:pPr>
         <w:pStyle w:val="Heading3"/>
       </w:pPr>
-      <w:bookmarkStart w:id="12" w:name="_Toc179544330"/>
+      <w:bookmarkStart w:id="12" w:name="_Toc179767830"/>
       <w:r>
         <w:t xml:space="preserve">1.1.2. </w:t>
       </w:r>
@@ -3871,12 +3786,9 @@
       <w:r>
         <w:t xml:space="preserve"> </w:t>
       </w:r>
-      <w:bookmarkStart w:id="13" w:name="_Toc179544331"/>
-      <w:r>
-        <w:t>1.1.</w:t>
-      </w:r>
-      <w:r>
-        <w:t xml:space="preserve">3. </w:t>
+      <w:bookmarkStart w:id="13" w:name="_Toc179767831"/>
+      <w:r>
+        <w:t xml:space="preserve">1.1.3. </w:t>
       </w:r>
       <w:r>
         <w:t>Mô hình hóa dữ liệu trong hệ thống</w:t>
@@ -3978,6 +3890,7 @@
           <w:bCs/>
           <w:lang w:val="en-SG"/>
         </w:rPr>
+        <w:lastRenderedPageBreak/>
         <w:t>Trường học</w:t>
       </w:r>
       <w:r>
@@ -4020,12 +3933,9 @@
       <w:r>
         <w:t xml:space="preserve"> </w:t>
       </w:r>
-      <w:bookmarkStart w:id="14" w:name="_Toc179544332"/>
-      <w:r>
-        <w:t>1.1.</w:t>
-      </w:r>
-      <w:r>
-        <w:t xml:space="preserve">4. </w:t>
+      <w:bookmarkStart w:id="14" w:name="_Toc179767832"/>
+      <w:r>
+        <w:t xml:space="preserve">1.1.4. </w:t>
       </w:r>
       <w:r>
         <w:t>Mô hình dữ liệu đồ thị trong Neo4j</w:t>
@@ -4174,12 +4084,9 @@
       <w:r>
         <w:t xml:space="preserve"> </w:t>
       </w:r>
-      <w:bookmarkStart w:id="15" w:name="_Toc179544333"/>
-      <w:r>
-        <w:t>1.1.</w:t>
-      </w:r>
-      <w:r>
-        <w:t xml:space="preserve">5. </w:t>
+      <w:bookmarkStart w:id="15" w:name="_Toc179767833"/>
+      <w:r>
+        <w:t xml:space="preserve">1.1.5. </w:t>
       </w:r>
       <w:r>
         <w:t>Các yêu cầu chức năng</w:t>
@@ -4298,6 +4205,7 @@
           <w:bCs/>
           <w:lang w:val="en-SG"/>
         </w:rPr>
+        <w:lastRenderedPageBreak/>
         <w:t>Quản lý quá trình học tập</w:t>
       </w:r>
       <w:r>
@@ -4340,12 +4248,9 @@
       <w:r>
         <w:t xml:space="preserve"> </w:t>
       </w:r>
-      <w:bookmarkStart w:id="16" w:name="_Toc179544334"/>
-      <w:r>
-        <w:t>1.1.</w:t>
-      </w:r>
-      <w:r>
-        <w:t xml:space="preserve">6. </w:t>
+      <w:bookmarkStart w:id="16" w:name="_Toc179767834"/>
+      <w:r>
+        <w:t xml:space="preserve">1.1.6. </w:t>
       </w:r>
       <w:r>
         <w:t>Các yêu cầu phi chức năng</w:t>
@@ -4463,12 +4368,9 @@
       <w:r>
         <w:t xml:space="preserve"> </w:t>
       </w:r>
-      <w:bookmarkStart w:id="17" w:name="_Toc179544335"/>
-      <w:r>
-        <w:t>1.1.</w:t>
-      </w:r>
-      <w:r>
-        <w:t xml:space="preserve">7. </w:t>
+      <w:bookmarkStart w:id="17" w:name="_Toc179767835"/>
+      <w:r>
+        <w:t xml:space="preserve">1.1.7. </w:t>
       </w:r>
       <w:r>
         <w:t>Kết luận khảo sát</w:t>
@@ -4496,8 +4398,9 @@
       <w:pPr>
         <w:pStyle w:val="Heading2"/>
       </w:pPr>
-      <w:bookmarkStart w:id="18" w:name="_Toc179544336"/>
-      <w:r>
+      <w:bookmarkStart w:id="18" w:name="_Toc179767836"/>
+      <w:r>
+        <w:lastRenderedPageBreak/>
         <w:t>Thiết mô hình dữ liệu</w:t>
       </w:r>
       <w:bookmarkEnd w:id="18"/>
@@ -4510,6 +4413,7 @@
       </w:pPr>
       <w:r>
         <w:rPr>
+          <w:noProof/>
           <w:lang w:val="en-SG"/>
         </w:rPr>
         <w:drawing>
@@ -4584,7 +4488,7 @@
         <w:pStyle w:val="Heading3"/>
         <w:ind w:left="1440"/>
       </w:pPr>
-      <w:bookmarkStart w:id="19" w:name="_Toc179544337"/>
+      <w:bookmarkStart w:id="19" w:name="_Toc179767837"/>
       <w:r>
         <w:t xml:space="preserve">1.2.1. </w:t>
       </w:r>
@@ -4832,6 +4736,7 @@
         <w:rPr>
           <w:lang w:val="en-SG"/>
         </w:rPr>
+        <w:lastRenderedPageBreak/>
         <w:t>cccd: Số căn cước công dân (mã duy nhất).</w:t>
       </w:r>
     </w:p>
@@ -5229,7 +5134,7 @@
       <w:pPr>
         <w:pStyle w:val="Heading3"/>
       </w:pPr>
-      <w:bookmarkStart w:id="20" w:name="_Toc179544338"/>
+      <w:bookmarkStart w:id="20" w:name="_Toc179767838"/>
       <w:r>
         <w:t>1.</w:t>
       </w:r>
@@ -5382,6 +5287,7 @@
           <w:bCs/>
           <w:lang w:val="en-SG"/>
         </w:rPr>
+        <w:lastRenderedPageBreak/>
         <w:t>STUDIED_AT</w:t>
       </w:r>
       <w:r>
@@ -5577,7 +5483,7 @@
       <w:pPr>
         <w:pStyle w:val="Heading3"/>
       </w:pPr>
-      <w:bookmarkStart w:id="21" w:name="_Toc179544339"/>
+      <w:bookmarkStart w:id="21" w:name="_Toc179767839"/>
       <w:r>
         <w:t xml:space="preserve">1.2.3. </w:t>
       </w:r>
@@ -5746,7 +5652,7 @@
       <w:pPr>
         <w:pStyle w:val="Heading2"/>
       </w:pPr>
-      <w:bookmarkStart w:id="22" w:name="_Toc179544340"/>
+      <w:bookmarkStart w:id="22" w:name="_Toc179767840"/>
       <w:r>
         <w:t>Xây dựng database dựa vào mô hình đã thiết kế</w:t>
       </w:r>
@@ -5760,6 +5666,7 @@
       </w:pPr>
       <w:r>
         <w:rPr>
+          <w:noProof/>
           <w:lang w:val="en-SG"/>
         </w:rPr>
         <w:drawing>
@@ -5833,8 +5740,9 @@
       <w:pPr>
         <w:pStyle w:val="Heading3"/>
       </w:pPr>
-      <w:bookmarkStart w:id="23" w:name="_Toc179544341"/>
-      <w:r>
+      <w:bookmarkStart w:id="23" w:name="_Toc179767841"/>
+      <w:r>
+        <w:lastRenderedPageBreak/>
         <w:t>1.3.1. Tạo nút</w:t>
       </w:r>
       <w:bookmarkEnd w:id="23"/>
@@ -6078,6 +5986,7 @@
         <w:rPr>
           <w:lang w:val="en-SG"/>
         </w:rPr>
+        <w:lastRenderedPageBreak/>
         <w:t>CREATE (job4:Job {company: 'HealthCare Inc', position: 'Nurse', start_date: '2019-06-01', salary: 40000});</w:t>
       </w:r>
     </w:p>
@@ -6178,7 +6087,7 @@
       <w:pPr>
         <w:pStyle w:val="Heading3"/>
       </w:pPr>
-      <w:bookmarkStart w:id="24" w:name="_Toc179544342"/>
+      <w:bookmarkStart w:id="24" w:name="_Toc179767842"/>
       <w:r>
         <w:t xml:space="preserve">1.3.2. </w:t>
       </w:r>
@@ -6379,6 +6288,7 @@
         <w:rPr>
           <w:lang w:val="en-SG" w:eastAsia="vi-VN"/>
         </w:rPr>
+        <w:lastRenderedPageBreak/>
         <w:t>MATCH (f:Citizen {name: 'Tran Van F'}), (addr5:Address {street: '202 Nguyen Thi Minh Khai'})</w:t>
       </w:r>
     </w:p>
@@ -6729,6 +6639,7 @@
         <w:rPr>
           <w:lang w:val="en-SG" w:eastAsia="vi-VN"/>
         </w:rPr>
+        <w:lastRenderedPageBreak/>
         <w:t>MATCH (f:Citizen {name: 'Tran Van F'}), (job2:Job {company: 'Education Org'})</w:t>
       </w:r>
     </w:p>
@@ -6967,7 +6878,6 @@
           <w14:ligatures w14:val="standardContextual"/>
         </w:rPr>
       </w:pPr>
-      <w:bookmarkStart w:id="25" w:name="_Toc179544343"/>
       <w:r>
         <w:br w:type="page"/>
       </w:r>
@@ -6976,7 +6886,9 @@
       <w:pPr>
         <w:pStyle w:val="Heading1"/>
       </w:pPr>
-      <w:r>
+      <w:bookmarkStart w:id="25" w:name="_Toc179767843"/>
+      <w:r>
+        <w:lastRenderedPageBreak/>
         <w:t>KHAI THÁC DỮ LIỆU</w:t>
       </w:r>
       <w:bookmarkEnd w:id="25"/>
@@ -6989,7 +6901,7 @@
           <w:numId w:val="8"/>
         </w:numPr>
       </w:pPr>
-      <w:bookmarkStart w:id="26" w:name="_Toc179544344"/>
+      <w:bookmarkStart w:id="26" w:name="_Toc179767844"/>
       <w:r>
         <w:t>Các yêu cầu khai thác dữ liệu</w:t>
       </w:r>
@@ -7003,6 +6915,7 @@
       </w:pPr>
       <w:r>
         <w:rPr>
+          <w:noProof/>
           <w:lang w:val="en-SG"/>
         </w:rPr>
         <w:drawing>
@@ -7281,6 +7194,7 @@
           <w:bCs/>
           <w:lang w:val="en-SG"/>
         </w:rPr>
+        <w:lastRenderedPageBreak/>
         <w:t>Xóa công việc</w:t>
       </w:r>
       <w:r>
@@ -7640,22 +7554,6 @@
       <w:pPr>
         <w:spacing w:line="360" w:lineRule="auto"/>
         <w:rPr>
-          <w:lang w:val="en-SG"/>
-        </w:rPr>
-      </w:pPr>
-      <w:r>
-        <w:rPr>
-          <w:lang w:val="en-SG"/>
-        </w:rPr>
-        <w:pict w14:anchorId="46C243D9">
-          <v:rect id="_x0000_i1055" style="width:0;height:1.5pt" o:hralign="center" o:hrstd="t" o:hr="t" fillcolor="#a0a0a0" stroked="f"/>
-        </w:pict>
-      </w:r>
-    </w:p>
-    <w:p>
-      <w:pPr>
-        <w:spacing w:line="360" w:lineRule="auto"/>
-        <w:rPr>
           <w:b/>
           <w:bCs/>
           <w:lang w:val="en-SG"/>
@@ -7761,6 +7659,7 @@
         <w:rPr>
           <w:lang w:val="en-SG"/>
         </w:rPr>
+        <w:lastRenderedPageBreak/>
         <w:t>Admin nhập tên trường, ngày bắt đầu, ngày kết thúc, và bằng cấp nhận được.</w:t>
       </w:r>
     </w:p>
@@ -8202,22 +8101,6 @@
       <w:pPr>
         <w:spacing w:line="360" w:lineRule="auto"/>
         <w:rPr>
-          <w:lang w:val="en-SG"/>
-        </w:rPr>
-      </w:pPr>
-      <w:r>
-        <w:rPr>
-          <w:lang w:val="en-SG"/>
-        </w:rPr>
-        <w:pict w14:anchorId="25B1B346">
-          <v:rect id="_x0000_i1056" style="width:0;height:1.5pt" o:hralign="center" o:hrstd="t" o:hr="t" fillcolor="#a0a0a0" stroked="f"/>
-        </w:pict>
-      </w:r>
-    </w:p>
-    <w:p>
-      <w:pPr>
-        <w:spacing w:line="360" w:lineRule="auto"/>
-        <w:rPr>
           <w:b/>
           <w:bCs/>
           <w:lang w:val="en-SG"/>
@@ -8261,6 +8144,7 @@
         <w:rPr>
           <w:lang w:val="en-SG"/>
         </w:rPr>
+        <w:lastRenderedPageBreak/>
         <w:t>Quản lý các mối quan hệ giữa các công dân, như mối quan hệ gia đình (cha mẹ, con cái) và các quan hệ khác (bạn bè, anh chị em,...).</w:t>
       </w:r>
     </w:p>
@@ -8728,22 +8612,6 @@
       <w:pPr>
         <w:spacing w:line="360" w:lineRule="auto"/>
         <w:rPr>
-          <w:lang w:val="en-SG"/>
-        </w:rPr>
-      </w:pPr>
-      <w:r>
-        <w:rPr>
-          <w:lang w:val="en-SG"/>
-        </w:rPr>
-        <w:pict w14:anchorId="2D375D4C">
-          <v:rect id="_x0000_i1057" style="width:0;height:1.5pt" o:hralign="center" o:hrstd="t" o:hr="t" fillcolor="#a0a0a0" stroked="f"/>
-        </w:pict>
-      </w:r>
-    </w:p>
-    <w:p>
-      <w:pPr>
-        <w:spacing w:line="360" w:lineRule="auto"/>
-        <w:rPr>
           <w:b/>
           <w:bCs/>
           <w:lang w:val="en-SG"/>
@@ -8787,6 +8655,7 @@
         <w:rPr>
           <w:lang w:val="en-SG"/>
         </w:rPr>
+        <w:lastRenderedPageBreak/>
         <w:t>Quản lý địa chỉ của công dân bao gồm các thao tác thêm, sửa, xóa và xem thông tin địa chỉ nơi ở của công dân.</w:t>
       </w:r>
     </w:p>
@@ -9254,22 +9123,6 @@
       <w:pPr>
         <w:spacing w:line="360" w:lineRule="auto"/>
         <w:rPr>
-          <w:lang w:val="en-SG"/>
-        </w:rPr>
-      </w:pPr>
-      <w:r>
-        <w:rPr>
-          <w:lang w:val="en-SG"/>
-        </w:rPr>
-        <w:pict w14:anchorId="4002F06B">
-          <v:rect id="_x0000_i1058" style="width:0;height:1.5pt" o:hralign="center" o:hrstd="t" o:hr="t" fillcolor="#a0a0a0" stroked="f"/>
-        </w:pict>
-      </w:r>
-    </w:p>
-    <w:p>
-      <w:pPr>
-        <w:spacing w:line="360" w:lineRule="auto"/>
-        <w:rPr>
           <w:b/>
           <w:bCs/>
           <w:lang w:val="en-SG"/>
@@ -9313,6 +9166,7 @@
         <w:rPr>
           <w:lang w:val="en-SG"/>
         </w:rPr>
+        <w:lastRenderedPageBreak/>
         <w:t>Quản lý thông tin cá nhân của công dân, cho phép thêm, sửa, xóa và xem chi tiết thông tin công dân.</w:t>
       </w:r>
     </w:p>
@@ -9762,22 +9616,6 @@
       <w:pPr>
         <w:spacing w:line="360" w:lineRule="auto"/>
         <w:rPr>
-          <w:lang w:val="en-SG"/>
-        </w:rPr>
-      </w:pPr>
-      <w:r>
-        <w:rPr>
-          <w:lang w:val="en-SG"/>
-        </w:rPr>
-        <w:pict w14:anchorId="4BCE2178">
-          <v:rect id="_x0000_i1059" style="width:0;height:1.5pt" o:hralign="center" o:hrstd="t" o:hr="t" fillcolor="#a0a0a0" stroked="f"/>
-        </w:pict>
-      </w:r>
-    </w:p>
-    <w:p>
-      <w:pPr>
-        <w:spacing w:line="360" w:lineRule="auto"/>
-        <w:rPr>
           <w:b/>
           <w:bCs/>
           <w:lang w:val="en-SG"/>
@@ -9821,6 +9659,7 @@
         <w:rPr>
           <w:lang w:val="en-SG"/>
         </w:rPr>
+        <w:lastRenderedPageBreak/>
         <w:t>Chức năng này cho phép Admin tạo các báo cáo và thống kê dựa trên thông tin công dân và dữ liệu liên quan.</w:t>
       </w:r>
     </w:p>
@@ -10188,9 +10027,11 @@
           <w:numId w:val="8"/>
         </w:numPr>
       </w:pPr>
+      <w:bookmarkStart w:id="27" w:name="_Toc179767845"/>
       <w:r>
         <w:t>Các lệnh truy vấn tương ứng</w:t>
       </w:r>
+      <w:bookmarkEnd w:id="27"/>
     </w:p>
     <w:p>
       <w:pPr>
@@ -10251,17 +10092,1276 @@
         <w:pStyle w:val="ListParagraph"/>
         <w:numPr>
           <w:ilvl w:val="0"/>
-          <w:numId w:val="37"/>
-        </w:numPr>
-        <w:rPr>
-          <w:lang w:val="en-SG"/>
-        </w:rPr>
-      </w:pPr>
-      <w:r>
-        <w:rPr>
-          <w:lang w:val="en-SG"/>
-        </w:rPr>
-        <w:t>CRUD Quản lý địa chỉ</w:t>
+          <w:numId w:val="38"/>
+        </w:numPr>
+      </w:pPr>
+      <w:r>
+        <w:t>Thêm một mối quan hệ mới giữa hai công dân (Cha - Con)</w:t>
+      </w:r>
+    </w:p>
+    <w:p>
+      <w:pPr>
+        <w:pBdr>
+          <w:top w:val="single" w:sz="4" w:space="1" w:color="auto"/>
+          <w:left w:val="single" w:sz="4" w:space="4" w:color="auto"/>
+          <w:bottom w:val="single" w:sz="4" w:space="1" w:color="auto"/>
+          <w:right w:val="single" w:sz="4" w:space="4" w:color="auto"/>
+        </w:pBdr>
+        <w:spacing w:line="240" w:lineRule="auto"/>
+        <w:ind w:left="227" w:firstLine="0"/>
+        <w:rPr>
+          <w:lang w:val="en-SG"/>
+        </w:rPr>
+      </w:pPr>
+      <w:r>
+        <w:rPr>
+          <w:lang w:val="en-SG"/>
+        </w:rPr>
+        <w:t>MATCH (a:Citizen {name: 'Nguyen Van A'}), (d:Citizen {name: 'Pham Thi D'})</w:t>
+      </w:r>
+    </w:p>
+    <w:p>
+      <w:pPr>
+        <w:pBdr>
+          <w:top w:val="single" w:sz="4" w:space="1" w:color="auto"/>
+          <w:left w:val="single" w:sz="4" w:space="4" w:color="auto"/>
+          <w:bottom w:val="single" w:sz="4" w:space="1" w:color="auto"/>
+          <w:right w:val="single" w:sz="4" w:space="4" w:color="auto"/>
+        </w:pBdr>
+        <w:spacing w:line="240" w:lineRule="auto"/>
+        <w:ind w:left="227" w:firstLine="0"/>
+        <w:rPr>
+          <w:lang w:val="en-SG"/>
+        </w:rPr>
+      </w:pPr>
+      <w:r>
+        <w:rPr>
+          <w:lang w:val="en-SG"/>
+        </w:rPr>
+        <w:t>CREATE (a)-[:PARENT_OF]-&gt;(d);</w:t>
+      </w:r>
+    </w:p>
+    <w:p>
+      <w:pPr>
+        <w:spacing w:before="0" w:after="160" w:line="259" w:lineRule="auto"/>
+        <w:ind w:firstLine="0"/>
+        <w:jc w:val="left"/>
+      </w:pPr>
+      <w:r>
+        <w:br w:type="page"/>
+      </w:r>
+    </w:p>
+    <w:p>
+      <w:pPr>
+        <w:pStyle w:val="ListParagraph"/>
+        <w:numPr>
+          <w:ilvl w:val="0"/>
+          <w:numId w:val="38"/>
+        </w:numPr>
+        <w:rPr>
+          <w:lang w:val="en-SG"/>
+        </w:rPr>
+      </w:pPr>
+      <w:r>
+        <w:lastRenderedPageBreak/>
+        <w:t>Cập nhật loại quan hệ từ Cha - Con thành Mẹ - Con</w:t>
+      </w:r>
+    </w:p>
+    <w:p>
+      <w:pPr>
+        <w:pBdr>
+          <w:top w:val="single" w:sz="4" w:space="1" w:color="auto"/>
+          <w:left w:val="single" w:sz="4" w:space="4" w:color="auto"/>
+          <w:bottom w:val="single" w:sz="4" w:space="1" w:color="auto"/>
+          <w:right w:val="single" w:sz="4" w:space="4" w:color="auto"/>
+        </w:pBdr>
+        <w:spacing w:line="240" w:lineRule="auto"/>
+        <w:rPr>
+          <w:lang w:val="en-SG"/>
+        </w:rPr>
+      </w:pPr>
+      <w:r>
+        <w:rPr>
+          <w:lang w:val="en-SG"/>
+        </w:rPr>
+        <w:t>MATCH (a:Citizen {name: 'Nguyen Van A'})-[r:PARENT_OF]-&gt;(d:Citizen {name: 'Pham Thi D'})</w:t>
+      </w:r>
+    </w:p>
+    <w:p>
+      <w:pPr>
+        <w:pBdr>
+          <w:top w:val="single" w:sz="4" w:space="1" w:color="auto"/>
+          <w:left w:val="single" w:sz="4" w:space="4" w:color="auto"/>
+          <w:bottom w:val="single" w:sz="4" w:space="1" w:color="auto"/>
+          <w:right w:val="single" w:sz="4" w:space="4" w:color="auto"/>
+        </w:pBdr>
+        <w:spacing w:line="240" w:lineRule="auto"/>
+        <w:rPr>
+          <w:lang w:val="en-SG"/>
+        </w:rPr>
+      </w:pPr>
+      <w:r>
+        <w:rPr>
+          <w:lang w:val="en-SG"/>
+        </w:rPr>
+        <w:t>DELETE r</w:t>
+      </w:r>
+    </w:p>
+    <w:p>
+      <w:pPr>
+        <w:pBdr>
+          <w:top w:val="single" w:sz="4" w:space="1" w:color="auto"/>
+          <w:left w:val="single" w:sz="4" w:space="4" w:color="auto"/>
+          <w:bottom w:val="single" w:sz="4" w:space="1" w:color="auto"/>
+          <w:right w:val="single" w:sz="4" w:space="4" w:color="auto"/>
+        </w:pBdr>
+        <w:spacing w:line="240" w:lineRule="auto"/>
+        <w:rPr>
+          <w:lang w:val="en-SG"/>
+        </w:rPr>
+      </w:pPr>
+      <w:r>
+        <w:rPr>
+          <w:lang w:val="en-SG"/>
+        </w:rPr>
+        <w:t>CREATE (a)-[:MOTHER_OF]-&gt;(d);</w:t>
+      </w:r>
+    </w:p>
+    <w:p>
+      <w:pPr>
+        <w:pStyle w:val="ListParagraph"/>
+        <w:numPr>
+          <w:ilvl w:val="0"/>
+          <w:numId w:val="38"/>
+        </w:numPr>
+        <w:rPr>
+          <w:lang w:val="en-SG"/>
+        </w:rPr>
+      </w:pPr>
+      <w:r>
+        <w:t>Xóa mối quan hệ giữa hai công dân</w:t>
+      </w:r>
+    </w:p>
+    <w:p>
+      <w:pPr>
+        <w:pBdr>
+          <w:top w:val="single" w:sz="4" w:space="1" w:color="auto"/>
+          <w:left w:val="single" w:sz="4" w:space="4" w:color="auto"/>
+          <w:bottom w:val="single" w:sz="4" w:space="1" w:color="auto"/>
+          <w:right w:val="single" w:sz="4" w:space="4" w:color="auto"/>
+        </w:pBdr>
+        <w:spacing w:line="240" w:lineRule="auto"/>
+        <w:ind w:left="587" w:firstLine="0"/>
+        <w:rPr>
+          <w:lang w:val="en-SG"/>
+        </w:rPr>
+      </w:pPr>
+      <w:r>
+        <w:rPr>
+          <w:lang w:val="en-SG"/>
+        </w:rPr>
+        <w:t>MATCH (a:Citizen {name: 'Nguyen Van A'})-[r:PARENT_OF]-&gt;(d:Citizen {name: 'Pham Thi D'})</w:t>
+      </w:r>
+    </w:p>
+    <w:p>
+      <w:pPr>
+        <w:pBdr>
+          <w:top w:val="single" w:sz="4" w:space="1" w:color="auto"/>
+          <w:left w:val="single" w:sz="4" w:space="4" w:color="auto"/>
+          <w:bottom w:val="single" w:sz="4" w:space="1" w:color="auto"/>
+          <w:right w:val="single" w:sz="4" w:space="4" w:color="auto"/>
+        </w:pBdr>
+        <w:spacing w:line="240" w:lineRule="auto"/>
+        <w:ind w:left="587" w:firstLine="0"/>
+        <w:rPr>
+          <w:lang w:val="en-SG"/>
+        </w:rPr>
+      </w:pPr>
+      <w:r>
+        <w:rPr>
+          <w:lang w:val="en-SG"/>
+        </w:rPr>
+        <w:t>DELETE r;</w:t>
+      </w:r>
+    </w:p>
+    <w:p>
+      <w:pPr>
+        <w:pStyle w:val="ListParagraph"/>
+        <w:numPr>
+          <w:ilvl w:val="0"/>
+          <w:numId w:val="38"/>
+        </w:numPr>
+        <w:spacing w:line="240" w:lineRule="auto"/>
+        <w:rPr>
+          <w:lang w:val="en-SG"/>
+        </w:rPr>
+      </w:pPr>
+      <w:r>
+        <w:t>Tìm tất cả các mối quan hệ của một công dân</w:t>
+      </w:r>
+    </w:p>
+    <w:p>
+      <w:pPr>
+        <w:pBdr>
+          <w:top w:val="single" w:sz="4" w:space="1" w:color="auto"/>
+          <w:left w:val="single" w:sz="4" w:space="4" w:color="auto"/>
+          <w:bottom w:val="single" w:sz="4" w:space="1" w:color="auto"/>
+          <w:right w:val="single" w:sz="4" w:space="4" w:color="auto"/>
+        </w:pBdr>
+        <w:spacing w:line="240" w:lineRule="auto"/>
+        <w:ind w:left="587" w:firstLine="0"/>
+        <w:rPr>
+          <w:lang w:val="en-SG"/>
+        </w:rPr>
+      </w:pPr>
+      <w:r>
+        <w:rPr>
+          <w:lang w:val="en-SG"/>
+        </w:rPr>
+        <w:t>MATCH (a:Citizen {name: 'Nguyen Van A'})-[r]-&gt;(b:Citizen)</w:t>
+      </w:r>
+    </w:p>
+    <w:p>
+      <w:pPr>
+        <w:pBdr>
+          <w:top w:val="single" w:sz="4" w:space="1" w:color="auto"/>
+          <w:left w:val="single" w:sz="4" w:space="4" w:color="auto"/>
+          <w:bottom w:val="single" w:sz="4" w:space="1" w:color="auto"/>
+          <w:right w:val="single" w:sz="4" w:space="4" w:color="auto"/>
+        </w:pBdr>
+        <w:spacing w:line="240" w:lineRule="auto"/>
+        <w:ind w:left="587" w:firstLine="0"/>
+        <w:rPr>
+          <w:lang w:val="en-SG"/>
+        </w:rPr>
+      </w:pPr>
+      <w:r>
+        <w:rPr>
+          <w:lang w:val="en-SG"/>
+        </w:rPr>
+        <w:t>RETURN a, r, b;</w:t>
+      </w:r>
+    </w:p>
+    <w:p>
+      <w:pPr>
+        <w:pStyle w:val="ListParagraph"/>
+        <w:numPr>
+          <w:ilvl w:val="0"/>
+          <w:numId w:val="38"/>
+        </w:numPr>
+        <w:spacing w:line="240" w:lineRule="auto"/>
+        <w:rPr>
+          <w:lang w:val="en-SG"/>
+        </w:rPr>
+      </w:pPr>
+      <w:r>
+        <w:t>Tìm tất cả mối quan hệ loại bạn bè của một công dân</w:t>
+      </w:r>
+    </w:p>
+    <w:p>
+      <w:pPr>
+        <w:pBdr>
+          <w:top w:val="single" w:sz="4" w:space="1" w:color="auto"/>
+          <w:left w:val="single" w:sz="4" w:space="4" w:color="auto"/>
+          <w:bottom w:val="single" w:sz="4" w:space="1" w:color="auto"/>
+          <w:right w:val="single" w:sz="4" w:space="4" w:color="auto"/>
+        </w:pBdr>
+        <w:spacing w:line="240" w:lineRule="auto"/>
+        <w:ind w:left="587" w:firstLine="0"/>
+        <w:rPr>
+          <w:lang w:val="en-SG"/>
+        </w:rPr>
+      </w:pPr>
+      <w:r>
+        <w:rPr>
+          <w:lang w:val="en-SG"/>
+        </w:rPr>
+        <w:t>MATCH (a:Citizen {name: 'Nguyen Van A'})-[r:FRIEND_OF]-&gt;(b:Citizen)</w:t>
+      </w:r>
+    </w:p>
+    <w:p>
+      <w:pPr>
+        <w:pBdr>
+          <w:top w:val="single" w:sz="4" w:space="1" w:color="auto"/>
+          <w:left w:val="single" w:sz="4" w:space="4" w:color="auto"/>
+          <w:bottom w:val="single" w:sz="4" w:space="1" w:color="auto"/>
+          <w:right w:val="single" w:sz="4" w:space="4" w:color="auto"/>
+        </w:pBdr>
+        <w:spacing w:line="240" w:lineRule="auto"/>
+        <w:ind w:left="587" w:firstLine="0"/>
+        <w:rPr>
+          <w:lang w:val="en-SG"/>
+        </w:rPr>
+      </w:pPr>
+      <w:r>
+        <w:rPr>
+          <w:lang w:val="en-SG"/>
+        </w:rPr>
+        <w:t>RETURN a, r, b;</w:t>
+      </w:r>
+    </w:p>
+    <w:p>
+      <w:pPr>
+        <w:pStyle w:val="ListParagraph"/>
+        <w:numPr>
+          <w:ilvl w:val="0"/>
+          <w:numId w:val="38"/>
+        </w:numPr>
+        <w:spacing w:line="240" w:lineRule="auto"/>
+        <w:rPr>
+          <w:lang w:val="en-SG"/>
+        </w:rPr>
+      </w:pPr>
+      <w:r>
+        <w:t>Tìm mối quan hệ cha mẹ - con cái giữa các công dân</w:t>
+      </w:r>
+    </w:p>
+    <w:p>
+      <w:pPr>
+        <w:pBdr>
+          <w:top w:val="single" w:sz="4" w:space="1" w:color="auto"/>
+          <w:left w:val="single" w:sz="4" w:space="4" w:color="auto"/>
+          <w:bottom w:val="single" w:sz="4" w:space="1" w:color="auto"/>
+          <w:right w:val="single" w:sz="4" w:space="4" w:color="auto"/>
+        </w:pBdr>
+        <w:spacing w:line="240" w:lineRule="auto"/>
+        <w:ind w:left="587" w:firstLine="0"/>
+        <w:rPr>
+          <w:lang w:val="en-SG"/>
+        </w:rPr>
+      </w:pPr>
+      <w:r>
+        <w:rPr>
+          <w:lang w:val="en-SG"/>
+        </w:rPr>
+        <w:t>MATCH (a:Citizen)-[r:PARENT_OF]-&gt;(b:Citizen)</w:t>
+      </w:r>
+    </w:p>
+    <w:p>
+      <w:pPr>
+        <w:pBdr>
+          <w:top w:val="single" w:sz="4" w:space="1" w:color="auto"/>
+          <w:left w:val="single" w:sz="4" w:space="4" w:color="auto"/>
+          <w:bottom w:val="single" w:sz="4" w:space="1" w:color="auto"/>
+          <w:right w:val="single" w:sz="4" w:space="4" w:color="auto"/>
+        </w:pBdr>
+        <w:spacing w:line="240" w:lineRule="auto"/>
+        <w:ind w:left="587" w:firstLine="0"/>
+        <w:rPr>
+          <w:lang w:val="en-SG"/>
+        </w:rPr>
+      </w:pPr>
+      <w:r>
+        <w:rPr>
+          <w:lang w:val="en-SG"/>
+        </w:rPr>
+        <w:t>RETURN a.name AS parent, b.name AS child;</w:t>
+      </w:r>
+    </w:p>
+    <w:p>
+      <w:pPr>
+        <w:pStyle w:val="ListParagraph"/>
+        <w:numPr>
+          <w:ilvl w:val="0"/>
+          <w:numId w:val="38"/>
+        </w:numPr>
+        <w:spacing w:line="240" w:lineRule="auto"/>
+        <w:rPr>
+          <w:lang w:val="en-SG"/>
+        </w:rPr>
+      </w:pPr>
+      <w:r>
+        <w:t>Thêm một mối quan hệ anh em giữa hai công dân</w:t>
+      </w:r>
+    </w:p>
+    <w:p>
+      <w:pPr>
+        <w:pBdr>
+          <w:top w:val="single" w:sz="4" w:space="1" w:color="auto"/>
+          <w:left w:val="single" w:sz="4" w:space="4" w:color="auto"/>
+          <w:bottom w:val="single" w:sz="4" w:space="1" w:color="auto"/>
+          <w:right w:val="single" w:sz="4" w:space="4" w:color="auto"/>
+        </w:pBdr>
+        <w:spacing w:line="240" w:lineRule="auto"/>
+        <w:ind w:left="587" w:firstLine="0"/>
+        <w:rPr>
+          <w:lang w:val="en-SG"/>
+        </w:rPr>
+      </w:pPr>
+      <w:r>
+        <w:rPr>
+          <w:lang w:val="en-SG"/>
+        </w:rPr>
+        <w:t>MATCH (c:Citizen {name: 'Le Van C'}), (b:Citizen {name: 'Tran Thi B'})</w:t>
+      </w:r>
+    </w:p>
+    <w:p>
+      <w:pPr>
+        <w:pBdr>
+          <w:top w:val="single" w:sz="4" w:space="1" w:color="auto"/>
+          <w:left w:val="single" w:sz="4" w:space="4" w:color="auto"/>
+          <w:bottom w:val="single" w:sz="4" w:space="1" w:color="auto"/>
+          <w:right w:val="single" w:sz="4" w:space="4" w:color="auto"/>
+        </w:pBdr>
+        <w:spacing w:line="240" w:lineRule="auto"/>
+        <w:ind w:left="587" w:firstLine="0"/>
+        <w:rPr>
+          <w:lang w:val="en-SG"/>
+        </w:rPr>
+      </w:pPr>
+      <w:r>
+        <w:rPr>
+          <w:lang w:val="en-SG"/>
+        </w:rPr>
+        <w:t>CREATE (c)-[:SIBLING_OF]-&gt;(b);</w:t>
+      </w:r>
+    </w:p>
+    <w:p>
+      <w:pPr>
+        <w:pStyle w:val="ListParagraph"/>
+        <w:numPr>
+          <w:ilvl w:val="0"/>
+          <w:numId w:val="38"/>
+        </w:numPr>
+        <w:spacing w:line="240" w:lineRule="auto"/>
+        <w:rPr>
+          <w:lang w:val="en-SG"/>
+        </w:rPr>
+      </w:pPr>
+      <w:r>
+        <w:t>Cập nhật thông tin mối quan hệ từ bạn bè thành đồng nghiệp</w:t>
+      </w:r>
+    </w:p>
+    <w:p>
+      <w:pPr>
+        <w:pBdr>
+          <w:top w:val="single" w:sz="4" w:space="1" w:color="auto"/>
+          <w:left w:val="single" w:sz="4" w:space="4" w:color="auto"/>
+          <w:bottom w:val="single" w:sz="4" w:space="1" w:color="auto"/>
+          <w:right w:val="single" w:sz="4" w:space="4" w:color="auto"/>
+        </w:pBdr>
+        <w:spacing w:line="240" w:lineRule="auto"/>
+        <w:ind w:left="587" w:firstLine="0"/>
+        <w:rPr>
+          <w:lang w:val="en-SG"/>
+        </w:rPr>
+      </w:pPr>
+      <w:r>
+        <w:rPr>
+          <w:lang w:val="en-SG"/>
+        </w:rPr>
+        <w:t>MATCH (a:Citizen {name: 'Nguyen Van A'})-[r:FRIEND_OF]-&gt;(e:Citizen {name: 'Nguyen Thi E'})</w:t>
+      </w:r>
+    </w:p>
+    <w:p>
+      <w:pPr>
+        <w:pBdr>
+          <w:top w:val="single" w:sz="4" w:space="1" w:color="auto"/>
+          <w:left w:val="single" w:sz="4" w:space="4" w:color="auto"/>
+          <w:bottom w:val="single" w:sz="4" w:space="1" w:color="auto"/>
+          <w:right w:val="single" w:sz="4" w:space="4" w:color="auto"/>
+        </w:pBdr>
+        <w:spacing w:line="240" w:lineRule="auto"/>
+        <w:ind w:left="587" w:firstLine="0"/>
+        <w:rPr>
+          <w:lang w:val="en-SG"/>
+        </w:rPr>
+      </w:pPr>
+      <w:r>
+        <w:rPr>
+          <w:lang w:val="en-SG"/>
+        </w:rPr>
+        <w:t>DELETE r</w:t>
+      </w:r>
+    </w:p>
+    <w:p>
+      <w:pPr>
+        <w:pBdr>
+          <w:top w:val="single" w:sz="4" w:space="1" w:color="auto"/>
+          <w:left w:val="single" w:sz="4" w:space="4" w:color="auto"/>
+          <w:bottom w:val="single" w:sz="4" w:space="1" w:color="auto"/>
+          <w:right w:val="single" w:sz="4" w:space="4" w:color="auto"/>
+        </w:pBdr>
+        <w:spacing w:line="240" w:lineRule="auto"/>
+        <w:ind w:left="587" w:firstLine="0"/>
+        <w:rPr>
+          <w:lang w:val="en-SG"/>
+        </w:rPr>
+      </w:pPr>
+      <w:r>
+        <w:rPr>
+          <w:lang w:val="en-SG"/>
+        </w:rPr>
+        <w:t>CREATE (a)-[:COLLEAGUE_OF]-&gt;(e);</w:t>
+      </w:r>
+    </w:p>
+    <w:p>
+      <w:pPr>
+        <w:pStyle w:val="ListParagraph"/>
+        <w:numPr>
+          <w:ilvl w:val="0"/>
+          <w:numId w:val="38"/>
+        </w:numPr>
+        <w:spacing w:line="240" w:lineRule="auto"/>
+        <w:rPr>
+          <w:lang w:val="en-SG"/>
+        </w:rPr>
+      </w:pPr>
+      <w:r>
+        <w:t>Xóa tất cả mối quan hệ bạn bè của một công dân</w:t>
+      </w:r>
+    </w:p>
+    <w:p>
+      <w:pPr>
+        <w:pBdr>
+          <w:top w:val="single" w:sz="4" w:space="1" w:color="auto"/>
+          <w:left w:val="single" w:sz="4" w:space="4" w:color="auto"/>
+          <w:bottom w:val="single" w:sz="4" w:space="1" w:color="auto"/>
+          <w:right w:val="single" w:sz="4" w:space="4" w:color="auto"/>
+        </w:pBdr>
+        <w:spacing w:line="240" w:lineRule="auto"/>
+        <w:ind w:left="587" w:firstLine="0"/>
+        <w:rPr>
+          <w:lang w:val="en-SG"/>
+        </w:rPr>
+      </w:pPr>
+      <w:r>
+        <w:rPr>
+          <w:lang w:val="en-SG"/>
+        </w:rPr>
+        <w:t>MATCH (a:Citizen {name: 'Nguyen Van A'})-[r:FRIEND_OF]-&gt;(b:Citizen)</w:t>
+      </w:r>
+    </w:p>
+    <w:p>
+      <w:pPr>
+        <w:pBdr>
+          <w:top w:val="single" w:sz="4" w:space="1" w:color="auto"/>
+          <w:left w:val="single" w:sz="4" w:space="4" w:color="auto"/>
+          <w:bottom w:val="single" w:sz="4" w:space="1" w:color="auto"/>
+          <w:right w:val="single" w:sz="4" w:space="4" w:color="auto"/>
+        </w:pBdr>
+        <w:spacing w:line="240" w:lineRule="auto"/>
+        <w:ind w:left="587" w:firstLine="0"/>
+        <w:rPr>
+          <w:lang w:val="en-SG"/>
+        </w:rPr>
+      </w:pPr>
+      <w:r>
+        <w:rPr>
+          <w:lang w:val="en-SG"/>
+        </w:rPr>
+        <w:t>DELETE r;</w:t>
+      </w:r>
+    </w:p>
+    <w:p>
+      <w:pPr>
+        <w:pStyle w:val="ListParagraph"/>
+        <w:numPr>
+          <w:ilvl w:val="0"/>
+          <w:numId w:val="38"/>
+        </w:numPr>
+        <w:spacing w:line="240" w:lineRule="auto"/>
+        <w:rPr>
+          <w:lang w:val="en-SG"/>
+        </w:rPr>
+      </w:pPr>
+      <w:r>
+        <w:t>Lấy tất cả công dân có quan hệ bạn bè với nhau</w:t>
+      </w:r>
+    </w:p>
+    <w:p>
+      <w:pPr>
+        <w:pBdr>
+          <w:top w:val="single" w:sz="4" w:space="1" w:color="auto"/>
+          <w:left w:val="single" w:sz="4" w:space="4" w:color="auto"/>
+          <w:bottom w:val="single" w:sz="4" w:space="1" w:color="auto"/>
+          <w:right w:val="single" w:sz="4" w:space="4" w:color="auto"/>
+        </w:pBdr>
+        <w:spacing w:line="240" w:lineRule="auto"/>
+        <w:ind w:left="587" w:firstLine="0"/>
+        <w:rPr>
+          <w:lang w:val="en-SG"/>
+        </w:rPr>
+      </w:pPr>
+      <w:r>
+        <w:rPr>
+          <w:lang w:val="en-SG"/>
+        </w:rPr>
+        <w:t>MATCH (a:Citizen)-[:FRIEND_OF]-&gt;(b:Citizen)</w:t>
+      </w:r>
+    </w:p>
+    <w:p>
+      <w:pPr>
+        <w:pBdr>
+          <w:top w:val="single" w:sz="4" w:space="1" w:color="auto"/>
+          <w:left w:val="single" w:sz="4" w:space="4" w:color="auto"/>
+          <w:bottom w:val="single" w:sz="4" w:space="1" w:color="auto"/>
+          <w:right w:val="single" w:sz="4" w:space="4" w:color="auto"/>
+        </w:pBdr>
+        <w:spacing w:line="240" w:lineRule="auto"/>
+        <w:ind w:left="587" w:firstLine="0"/>
+        <w:rPr>
+          <w:lang w:val="en-SG"/>
+        </w:rPr>
+      </w:pPr>
+      <w:r>
+        <w:rPr>
+          <w:lang w:val="en-SG"/>
+        </w:rPr>
+        <w:t>RETURN a.name, b.name;</w:t>
+      </w:r>
+    </w:p>
+    <w:p>
+      <w:pPr>
+        <w:pStyle w:val="ListParagraph"/>
+        <w:numPr>
+          <w:ilvl w:val="0"/>
+          <w:numId w:val="38"/>
+        </w:numPr>
+        <w:spacing w:line="240" w:lineRule="auto"/>
+        <w:rPr>
+          <w:lang w:val="en-SG"/>
+        </w:rPr>
+      </w:pPr>
+      <w:r>
+        <w:t>Thêm mối quan hệ mới giữa hai công dân (Đồng nghiệp)</w:t>
+      </w:r>
+    </w:p>
+    <w:p>
+      <w:pPr>
+        <w:pBdr>
+          <w:top w:val="single" w:sz="4" w:space="1" w:color="auto"/>
+          <w:left w:val="single" w:sz="4" w:space="4" w:color="auto"/>
+          <w:bottom w:val="single" w:sz="4" w:space="1" w:color="auto"/>
+          <w:right w:val="single" w:sz="4" w:space="4" w:color="auto"/>
+        </w:pBdr>
+        <w:spacing w:line="240" w:lineRule="auto"/>
+        <w:ind w:left="587" w:firstLine="0"/>
+        <w:rPr>
+          <w:lang w:val="en-SG"/>
+        </w:rPr>
+      </w:pPr>
+      <w:r>
+        <w:rPr>
+          <w:lang w:val="en-SG"/>
+        </w:rPr>
+        <w:t>MATCH (a:Citizen {name: 'Nguyen Van A'}), (f:Citizen {name: 'Tran Van F'})</w:t>
+      </w:r>
+    </w:p>
+    <w:p>
+      <w:pPr>
+        <w:pBdr>
+          <w:top w:val="single" w:sz="4" w:space="1" w:color="auto"/>
+          <w:left w:val="single" w:sz="4" w:space="4" w:color="auto"/>
+          <w:bottom w:val="single" w:sz="4" w:space="1" w:color="auto"/>
+          <w:right w:val="single" w:sz="4" w:space="4" w:color="auto"/>
+        </w:pBdr>
+        <w:spacing w:line="240" w:lineRule="auto"/>
+        <w:ind w:left="587" w:firstLine="0"/>
+        <w:rPr>
+          <w:lang w:val="en-SG"/>
+        </w:rPr>
+      </w:pPr>
+      <w:r>
+        <w:rPr>
+          <w:lang w:val="en-SG"/>
+        </w:rPr>
+        <w:t>CREATE (a)-[:COLLEAGUE_OF]-&gt;(f);</w:t>
+      </w:r>
+    </w:p>
+    <w:p>
+      <w:pPr>
+        <w:spacing w:before="0" w:after="160" w:line="259" w:lineRule="auto"/>
+        <w:ind w:firstLine="0"/>
+        <w:jc w:val="left"/>
+      </w:pPr>
+      <w:r>
+        <w:br w:type="page"/>
+      </w:r>
+    </w:p>
+    <w:p>
+      <w:pPr>
+        <w:pStyle w:val="ListParagraph"/>
+        <w:numPr>
+          <w:ilvl w:val="0"/>
+          <w:numId w:val="38"/>
+        </w:numPr>
+        <w:spacing w:line="240" w:lineRule="auto"/>
+        <w:rPr>
+          <w:lang w:val="en-SG"/>
+        </w:rPr>
+      </w:pPr>
+      <w:r>
+        <w:t>Đếm số mối quan hệ của một công dân</w:t>
+      </w:r>
+    </w:p>
+    <w:p>
+      <w:pPr>
+        <w:pBdr>
+          <w:top w:val="single" w:sz="4" w:space="1" w:color="auto"/>
+          <w:left w:val="single" w:sz="4" w:space="4" w:color="auto"/>
+          <w:bottom w:val="single" w:sz="4" w:space="1" w:color="auto"/>
+          <w:right w:val="single" w:sz="4" w:space="4" w:color="auto"/>
+        </w:pBdr>
+        <w:spacing w:line="240" w:lineRule="auto"/>
+        <w:ind w:left="587" w:firstLine="0"/>
+        <w:rPr>
+          <w:lang w:val="en-SG"/>
+        </w:rPr>
+      </w:pPr>
+      <w:r>
+        <w:rPr>
+          <w:lang w:val="en-SG"/>
+        </w:rPr>
+        <w:t>MATCH (a:Citizen {name: 'Nguyen Van A'})-[r]-&gt;()</w:t>
+      </w:r>
+    </w:p>
+    <w:p>
+      <w:pPr>
+        <w:pBdr>
+          <w:top w:val="single" w:sz="4" w:space="1" w:color="auto"/>
+          <w:left w:val="single" w:sz="4" w:space="4" w:color="auto"/>
+          <w:bottom w:val="single" w:sz="4" w:space="1" w:color="auto"/>
+          <w:right w:val="single" w:sz="4" w:space="4" w:color="auto"/>
+        </w:pBdr>
+        <w:spacing w:line="240" w:lineRule="auto"/>
+        <w:ind w:left="587" w:firstLine="0"/>
+        <w:rPr>
+          <w:lang w:val="en-SG"/>
+        </w:rPr>
+      </w:pPr>
+      <w:r>
+        <w:rPr>
+          <w:lang w:val="en-SG"/>
+        </w:rPr>
+        <w:t>RETURN COUNT(r) AS total_relationships;</w:t>
+      </w:r>
+    </w:p>
+    <w:p>
+      <w:pPr>
+        <w:pStyle w:val="ListParagraph"/>
+        <w:numPr>
+          <w:ilvl w:val="0"/>
+          <w:numId w:val="38"/>
+        </w:numPr>
+        <w:spacing w:line="240" w:lineRule="auto"/>
+        <w:rPr>
+          <w:lang w:val="en-SG"/>
+        </w:rPr>
+      </w:pPr>
+      <w:r>
+        <w:t>Thêm một công dân có quan hệ hôn nhân với một công dân khác</w:t>
+      </w:r>
+    </w:p>
+    <w:p>
+      <w:pPr>
+        <w:pBdr>
+          <w:top w:val="single" w:sz="4" w:space="1" w:color="auto"/>
+          <w:left w:val="single" w:sz="4" w:space="4" w:color="auto"/>
+          <w:bottom w:val="single" w:sz="4" w:space="1" w:color="auto"/>
+          <w:right w:val="single" w:sz="4" w:space="4" w:color="auto"/>
+        </w:pBdr>
+        <w:spacing w:line="240" w:lineRule="auto"/>
+        <w:ind w:left="587" w:firstLine="0"/>
+        <w:rPr>
+          <w:lang w:val="en-SG"/>
+        </w:rPr>
+      </w:pPr>
+      <w:r>
+        <w:rPr>
+          <w:lang w:val="en-SG"/>
+        </w:rPr>
+        <w:t>MATCH (a:Citizen {name: 'Nguyen Van A'}), (b:Citizen {name: 'Tran Thi B'})</w:t>
+      </w:r>
+    </w:p>
+    <w:p>
+      <w:pPr>
+        <w:pBdr>
+          <w:top w:val="single" w:sz="4" w:space="1" w:color="auto"/>
+          <w:left w:val="single" w:sz="4" w:space="4" w:color="auto"/>
+          <w:bottom w:val="single" w:sz="4" w:space="1" w:color="auto"/>
+          <w:right w:val="single" w:sz="4" w:space="4" w:color="auto"/>
+        </w:pBdr>
+        <w:spacing w:line="240" w:lineRule="auto"/>
+        <w:ind w:left="587" w:firstLine="0"/>
+        <w:rPr>
+          <w:lang w:val="en-SG"/>
+        </w:rPr>
+      </w:pPr>
+      <w:r>
+        <w:rPr>
+          <w:lang w:val="en-SG"/>
+        </w:rPr>
+        <w:t>CREATE (a)-[:MARRIED_TO]-&gt;(b);</w:t>
+      </w:r>
+    </w:p>
+    <w:p>
+      <w:pPr>
+        <w:pStyle w:val="ListParagraph"/>
+        <w:numPr>
+          <w:ilvl w:val="0"/>
+          <w:numId w:val="38"/>
+        </w:numPr>
+        <w:spacing w:line="240" w:lineRule="auto"/>
+        <w:rPr>
+          <w:lang w:val="en-SG"/>
+        </w:rPr>
+      </w:pPr>
+      <w:r>
+        <w:t>Tìm tất cả mối quan hệ hôn nhân trong hệ thống</w:t>
+      </w:r>
+    </w:p>
+    <w:p>
+      <w:pPr>
+        <w:pBdr>
+          <w:top w:val="single" w:sz="4" w:space="1" w:color="auto"/>
+          <w:left w:val="single" w:sz="4" w:space="4" w:color="auto"/>
+          <w:bottom w:val="single" w:sz="4" w:space="1" w:color="auto"/>
+          <w:right w:val="single" w:sz="4" w:space="4" w:color="auto"/>
+        </w:pBdr>
+        <w:spacing w:line="240" w:lineRule="auto"/>
+        <w:ind w:left="587" w:firstLine="0"/>
+        <w:rPr>
+          <w:lang w:val="en-SG"/>
+        </w:rPr>
+      </w:pPr>
+      <w:r>
+        <w:rPr>
+          <w:lang w:val="en-SG"/>
+        </w:rPr>
+        <w:t>MATCH (a:Citizen)-[:MARRIED_TO]-&gt;(b:Citizen)</w:t>
+      </w:r>
+    </w:p>
+    <w:p>
+      <w:pPr>
+        <w:pBdr>
+          <w:top w:val="single" w:sz="4" w:space="1" w:color="auto"/>
+          <w:left w:val="single" w:sz="4" w:space="4" w:color="auto"/>
+          <w:bottom w:val="single" w:sz="4" w:space="1" w:color="auto"/>
+          <w:right w:val="single" w:sz="4" w:space="4" w:color="auto"/>
+        </w:pBdr>
+        <w:spacing w:line="240" w:lineRule="auto"/>
+        <w:ind w:left="587" w:firstLine="0"/>
+        <w:rPr>
+          <w:lang w:val="en-SG"/>
+        </w:rPr>
+      </w:pPr>
+      <w:r>
+        <w:rPr>
+          <w:lang w:val="en-SG"/>
+        </w:rPr>
+        <w:t>RETURN a.name, b.name;</w:t>
+      </w:r>
+    </w:p>
+    <w:p>
+      <w:pPr>
+        <w:pStyle w:val="ListParagraph"/>
+        <w:numPr>
+          <w:ilvl w:val="0"/>
+          <w:numId w:val="38"/>
+        </w:numPr>
+        <w:spacing w:line="240" w:lineRule="auto"/>
+        <w:rPr>
+          <w:lang w:val="en-SG"/>
+        </w:rPr>
+      </w:pPr>
+      <w:r>
+        <w:t>Tìm các công dân không có mối quan hệ nào</w:t>
+      </w:r>
+    </w:p>
+    <w:p>
+      <w:pPr>
+        <w:pBdr>
+          <w:top w:val="single" w:sz="4" w:space="1" w:color="auto"/>
+          <w:left w:val="single" w:sz="4" w:space="4" w:color="auto"/>
+          <w:bottom w:val="single" w:sz="4" w:space="1" w:color="auto"/>
+          <w:right w:val="single" w:sz="4" w:space="4" w:color="auto"/>
+        </w:pBdr>
+        <w:spacing w:line="240" w:lineRule="auto"/>
+        <w:ind w:left="587" w:firstLine="0"/>
+        <w:rPr>
+          <w:lang w:val="en-SG"/>
+        </w:rPr>
+      </w:pPr>
+      <w:r>
+        <w:rPr>
+          <w:lang w:val="en-SG"/>
+        </w:rPr>
+        <w:t>MATCH (a:Citizen)</w:t>
+      </w:r>
+    </w:p>
+    <w:p>
+      <w:pPr>
+        <w:pBdr>
+          <w:top w:val="single" w:sz="4" w:space="1" w:color="auto"/>
+          <w:left w:val="single" w:sz="4" w:space="4" w:color="auto"/>
+          <w:bottom w:val="single" w:sz="4" w:space="1" w:color="auto"/>
+          <w:right w:val="single" w:sz="4" w:space="4" w:color="auto"/>
+        </w:pBdr>
+        <w:spacing w:line="240" w:lineRule="auto"/>
+        <w:ind w:left="587" w:firstLine="0"/>
+        <w:rPr>
+          <w:lang w:val="en-SG"/>
+        </w:rPr>
+      </w:pPr>
+      <w:r>
+        <w:rPr>
+          <w:lang w:val="en-SG"/>
+        </w:rPr>
+        <w:t>WHERE NOT (a)-[]-&gt;()</w:t>
+      </w:r>
+    </w:p>
+    <w:p>
+      <w:pPr>
+        <w:pBdr>
+          <w:top w:val="single" w:sz="4" w:space="1" w:color="auto"/>
+          <w:left w:val="single" w:sz="4" w:space="4" w:color="auto"/>
+          <w:bottom w:val="single" w:sz="4" w:space="1" w:color="auto"/>
+          <w:right w:val="single" w:sz="4" w:space="4" w:color="auto"/>
+        </w:pBdr>
+        <w:spacing w:line="240" w:lineRule="auto"/>
+        <w:ind w:left="587" w:firstLine="0"/>
+        <w:rPr>
+          <w:lang w:val="en-SG"/>
+        </w:rPr>
+      </w:pPr>
+      <w:r>
+        <w:rPr>
+          <w:lang w:val="en-SG"/>
+        </w:rPr>
+        <w:t>RETURN a;</w:t>
+      </w:r>
+    </w:p>
+    <w:p>
+      <w:pPr>
+        <w:pStyle w:val="ListParagraph"/>
+        <w:numPr>
+          <w:ilvl w:val="0"/>
+          <w:numId w:val="38"/>
+        </w:numPr>
+        <w:spacing w:line="240" w:lineRule="auto"/>
+        <w:rPr>
+          <w:lang w:val="en-SG"/>
+        </w:rPr>
+      </w:pPr>
+      <w:r>
+        <w:t>Thêm một mối quan hệ đồng nghiệp giữa hai công dân</w:t>
+      </w:r>
+    </w:p>
+    <w:p>
+      <w:pPr>
+        <w:pBdr>
+          <w:top w:val="single" w:sz="4" w:space="1" w:color="auto"/>
+          <w:left w:val="single" w:sz="4" w:space="4" w:color="auto"/>
+          <w:bottom w:val="single" w:sz="4" w:space="1" w:color="auto"/>
+          <w:right w:val="single" w:sz="4" w:space="4" w:color="auto"/>
+        </w:pBdr>
+        <w:spacing w:line="240" w:lineRule="auto"/>
+        <w:ind w:left="587" w:firstLine="0"/>
+        <w:rPr>
+          <w:lang w:val="en-SG"/>
+        </w:rPr>
+      </w:pPr>
+      <w:r>
+        <w:rPr>
+          <w:lang w:val="en-SG"/>
+        </w:rPr>
+        <w:t>MATCH (c:Citizen {name: 'Le Van C'}), (b:Citizen {name: 'Tran Thi B'})</w:t>
+      </w:r>
+    </w:p>
+    <w:p>
+      <w:pPr>
+        <w:pBdr>
+          <w:top w:val="single" w:sz="4" w:space="1" w:color="auto"/>
+          <w:left w:val="single" w:sz="4" w:space="4" w:color="auto"/>
+          <w:bottom w:val="single" w:sz="4" w:space="1" w:color="auto"/>
+          <w:right w:val="single" w:sz="4" w:space="4" w:color="auto"/>
+        </w:pBdr>
+        <w:spacing w:line="240" w:lineRule="auto"/>
+        <w:ind w:left="587" w:firstLine="0"/>
+        <w:rPr>
+          <w:lang w:val="en-SG"/>
+        </w:rPr>
+      </w:pPr>
+      <w:r>
+        <w:rPr>
+          <w:lang w:val="en-SG"/>
+        </w:rPr>
+        <w:t>CREATE (c)-[:COLLEAGUE_OF]-&gt;(b);</w:t>
+      </w:r>
+    </w:p>
+    <w:p>
+      <w:pPr>
+        <w:pStyle w:val="ListParagraph"/>
+        <w:numPr>
+          <w:ilvl w:val="0"/>
+          <w:numId w:val="38"/>
+        </w:numPr>
+        <w:spacing w:line="240" w:lineRule="auto"/>
+        <w:rPr>
+          <w:lang w:val="en-SG"/>
+        </w:rPr>
+      </w:pPr>
+      <w:r>
+        <w:t>Cập nhật mối quan hệ từ anh em thành đối tác kinh doanh</w:t>
+      </w:r>
+    </w:p>
+    <w:p>
+      <w:pPr>
+        <w:pBdr>
+          <w:top w:val="single" w:sz="4" w:space="1" w:color="auto"/>
+          <w:left w:val="single" w:sz="4" w:space="4" w:color="auto"/>
+          <w:bottom w:val="single" w:sz="4" w:space="1" w:color="auto"/>
+          <w:right w:val="single" w:sz="4" w:space="4" w:color="auto"/>
+        </w:pBdr>
+        <w:spacing w:line="240" w:lineRule="auto"/>
+        <w:ind w:left="587" w:firstLine="0"/>
+        <w:rPr>
+          <w:lang w:val="en-SG"/>
+        </w:rPr>
+      </w:pPr>
+      <w:r>
+        <w:rPr>
+          <w:lang w:val="en-SG"/>
+        </w:rPr>
+        <w:t>MATCH (c:Citizen {name: 'Le Van C'})-[r:SIBLING_OF]-&gt;(b:Citizen {name: 'Tran Thi B'})</w:t>
+      </w:r>
+    </w:p>
+    <w:p>
+      <w:pPr>
+        <w:pBdr>
+          <w:top w:val="single" w:sz="4" w:space="1" w:color="auto"/>
+          <w:left w:val="single" w:sz="4" w:space="4" w:color="auto"/>
+          <w:bottom w:val="single" w:sz="4" w:space="1" w:color="auto"/>
+          <w:right w:val="single" w:sz="4" w:space="4" w:color="auto"/>
+        </w:pBdr>
+        <w:spacing w:line="240" w:lineRule="auto"/>
+        <w:ind w:left="587" w:firstLine="0"/>
+        <w:rPr>
+          <w:lang w:val="en-SG"/>
+        </w:rPr>
+      </w:pPr>
+      <w:r>
+        <w:rPr>
+          <w:lang w:val="en-SG"/>
+        </w:rPr>
+        <w:t>DELETE r</w:t>
+      </w:r>
+    </w:p>
+    <w:p>
+      <w:pPr>
+        <w:pBdr>
+          <w:top w:val="single" w:sz="4" w:space="1" w:color="auto"/>
+          <w:left w:val="single" w:sz="4" w:space="4" w:color="auto"/>
+          <w:bottom w:val="single" w:sz="4" w:space="1" w:color="auto"/>
+          <w:right w:val="single" w:sz="4" w:space="4" w:color="auto"/>
+        </w:pBdr>
+        <w:spacing w:line="240" w:lineRule="auto"/>
+        <w:ind w:left="587" w:firstLine="0"/>
+        <w:rPr>
+          <w:lang w:val="en-SG"/>
+        </w:rPr>
+      </w:pPr>
+      <w:r>
+        <w:rPr>
+          <w:lang w:val="en-SG"/>
+        </w:rPr>
+        <w:t>CREATE (c)-[:BUSINESS_PARTNER_OF]-&gt;(b);</w:t>
+      </w:r>
+    </w:p>
+    <w:p>
+      <w:pPr>
+        <w:pStyle w:val="ListParagraph"/>
+        <w:numPr>
+          <w:ilvl w:val="0"/>
+          <w:numId w:val="38"/>
+        </w:numPr>
+        <w:spacing w:line="240" w:lineRule="auto"/>
+        <w:rPr>
+          <w:lang w:val="en-SG"/>
+        </w:rPr>
+      </w:pPr>
+      <w:r>
+        <w:t>Xóa mối quan hệ đồng nghiệp giữa hai công dân</w:t>
+      </w:r>
+    </w:p>
+    <w:p>
+      <w:pPr>
+        <w:pBdr>
+          <w:top w:val="single" w:sz="4" w:space="1" w:color="auto"/>
+          <w:left w:val="single" w:sz="4" w:space="4" w:color="auto"/>
+          <w:bottom w:val="single" w:sz="4" w:space="1" w:color="auto"/>
+          <w:right w:val="single" w:sz="4" w:space="4" w:color="auto"/>
+        </w:pBdr>
+        <w:spacing w:line="240" w:lineRule="auto"/>
+        <w:ind w:left="587" w:firstLine="0"/>
+        <w:rPr>
+          <w:lang w:val="en-SG"/>
+        </w:rPr>
+      </w:pPr>
+      <w:r>
+        <w:rPr>
+          <w:lang w:val="en-SG"/>
+        </w:rPr>
+        <w:t>MATCH (c:Citizen {name: 'Le Van C'})-[r:COLLEAGUE_OF]-&gt;(b:Citizen {name: 'Tran Thi B'})</w:t>
+      </w:r>
+    </w:p>
+    <w:p>
+      <w:pPr>
+        <w:pBdr>
+          <w:top w:val="single" w:sz="4" w:space="1" w:color="auto"/>
+          <w:left w:val="single" w:sz="4" w:space="4" w:color="auto"/>
+          <w:bottom w:val="single" w:sz="4" w:space="1" w:color="auto"/>
+          <w:right w:val="single" w:sz="4" w:space="4" w:color="auto"/>
+        </w:pBdr>
+        <w:spacing w:line="240" w:lineRule="auto"/>
+        <w:ind w:left="587" w:firstLine="0"/>
+        <w:rPr>
+          <w:lang w:val="en-SG"/>
+        </w:rPr>
+      </w:pPr>
+      <w:r>
+        <w:rPr>
+          <w:lang w:val="en-SG"/>
+        </w:rPr>
+        <w:t>DELETE r;</w:t>
+      </w:r>
+    </w:p>
+    <w:p>
+      <w:pPr>
+        <w:pStyle w:val="ListParagraph"/>
+        <w:numPr>
+          <w:ilvl w:val="0"/>
+          <w:numId w:val="38"/>
+        </w:numPr>
+        <w:spacing w:line="240" w:lineRule="auto"/>
+        <w:rPr>
+          <w:lang w:val="en-SG"/>
+        </w:rPr>
+      </w:pPr>
+      <w:r>
+        <w:t>Tìm tất cả mối quan hệ cha mẹ - con cái liên quan đến một công dân</w:t>
+      </w:r>
+    </w:p>
+    <w:p>
+      <w:pPr>
+        <w:pBdr>
+          <w:top w:val="single" w:sz="4" w:space="1" w:color="auto"/>
+          <w:left w:val="single" w:sz="4" w:space="4" w:color="auto"/>
+          <w:bottom w:val="single" w:sz="4" w:space="1" w:color="auto"/>
+          <w:right w:val="single" w:sz="4" w:space="4" w:color="auto"/>
+        </w:pBdr>
+        <w:spacing w:line="240" w:lineRule="auto"/>
+        <w:ind w:left="587" w:firstLine="0"/>
+        <w:rPr>
+          <w:lang w:val="en-SG"/>
+        </w:rPr>
+      </w:pPr>
+      <w:r>
+        <w:rPr>
+          <w:lang w:val="en-SG"/>
+        </w:rPr>
+        <w:t>MATCH (a:Citizen)-[r:PARENT_OF]-&gt;(b:Citizen)</w:t>
+      </w:r>
+    </w:p>
+    <w:p>
+      <w:pPr>
+        <w:pBdr>
+          <w:top w:val="single" w:sz="4" w:space="1" w:color="auto"/>
+          <w:left w:val="single" w:sz="4" w:space="4" w:color="auto"/>
+          <w:bottom w:val="single" w:sz="4" w:space="1" w:color="auto"/>
+          <w:right w:val="single" w:sz="4" w:space="4" w:color="auto"/>
+        </w:pBdr>
+        <w:spacing w:line="240" w:lineRule="auto"/>
+        <w:ind w:left="587" w:firstLine="0"/>
+        <w:rPr>
+          <w:lang w:val="en-SG"/>
+        </w:rPr>
+      </w:pPr>
+      <w:r>
+        <w:rPr>
+          <w:lang w:val="en-SG"/>
+        </w:rPr>
+        <w:t>WHERE a.name = 'Nguyen Van A' OR b.name = 'Nguyen Van A'</w:t>
+      </w:r>
+    </w:p>
+    <w:p>
+      <w:pPr>
+        <w:pBdr>
+          <w:top w:val="single" w:sz="4" w:space="1" w:color="auto"/>
+          <w:left w:val="single" w:sz="4" w:space="4" w:color="auto"/>
+          <w:bottom w:val="single" w:sz="4" w:space="1" w:color="auto"/>
+          <w:right w:val="single" w:sz="4" w:space="4" w:color="auto"/>
+        </w:pBdr>
+        <w:spacing w:line="240" w:lineRule="auto"/>
+        <w:ind w:left="587" w:firstLine="0"/>
+        <w:rPr>
+          <w:lang w:val="en-SG"/>
+        </w:rPr>
+      </w:pPr>
+      <w:r>
+        <w:rPr>
+          <w:lang w:val="en-SG"/>
+        </w:rPr>
+        <w:t>RETURN a, b, r;</w:t>
+      </w:r>
+    </w:p>
+    <w:p>
+      <w:pPr>
+        <w:pStyle w:val="ListParagraph"/>
+        <w:numPr>
+          <w:ilvl w:val="0"/>
+          <w:numId w:val="38"/>
+        </w:numPr>
+        <w:spacing w:line="240" w:lineRule="auto"/>
+        <w:rPr>
+          <w:lang w:val="en-SG"/>
+        </w:rPr>
+      </w:pPr>
+      <w:r>
+        <w:t>Lấy tất cả mối quan hệ của công dân có CCCD là '123456789012'</w:t>
+      </w:r>
+    </w:p>
+    <w:p>
+      <w:pPr>
+        <w:pBdr>
+          <w:top w:val="single" w:sz="4" w:space="1" w:color="auto"/>
+          <w:left w:val="single" w:sz="4" w:space="4" w:color="auto"/>
+          <w:bottom w:val="single" w:sz="4" w:space="1" w:color="auto"/>
+          <w:right w:val="single" w:sz="4" w:space="4" w:color="auto"/>
+        </w:pBdr>
+        <w:spacing w:line="240" w:lineRule="auto"/>
+        <w:ind w:left="587" w:firstLine="0"/>
+        <w:rPr>
+          <w:lang w:val="en-SG"/>
+        </w:rPr>
+      </w:pPr>
+      <w:r>
+        <w:rPr>
+          <w:lang w:val="en-SG"/>
+        </w:rPr>
+        <w:t>MATCH (a:Citizen {cccd: '123456789012'})-[r]-&gt;(b:Citizen)</w:t>
+      </w:r>
+    </w:p>
+    <w:p>
+      <w:pPr>
+        <w:pBdr>
+          <w:top w:val="single" w:sz="4" w:space="1" w:color="auto"/>
+          <w:left w:val="single" w:sz="4" w:space="4" w:color="auto"/>
+          <w:bottom w:val="single" w:sz="4" w:space="1" w:color="auto"/>
+          <w:right w:val="single" w:sz="4" w:space="4" w:color="auto"/>
+        </w:pBdr>
+        <w:spacing w:line="240" w:lineRule="auto"/>
+        <w:ind w:left="587" w:firstLine="0"/>
+        <w:rPr>
+          <w:lang w:val="en-SG"/>
+        </w:rPr>
+      </w:pPr>
+      <w:r>
+        <w:rPr>
+          <w:lang w:val="en-SG"/>
+        </w:rPr>
+        <w:t>RETURN a, r, b;</w:t>
       </w:r>
     </w:p>
     <w:p>
@@ -10279,7 +11379,1183 @@
         <w:rPr>
           <w:lang w:val="en-SG"/>
         </w:rPr>
-        <w:t>CRUD Quản lý công dân</w:t>
+        <w:t>CRUD Quản lý địa chỉ</w:t>
+      </w:r>
+    </w:p>
+    <w:p>
+      <w:pPr>
+        <w:pStyle w:val="ListParagraph"/>
+        <w:numPr>
+          <w:ilvl w:val="0"/>
+          <w:numId w:val="38"/>
+        </w:numPr>
+        <w:rPr>
+          <w:lang w:val="en-SG"/>
+        </w:rPr>
+      </w:pPr>
+      <w:r>
+        <w:t>Thêm một địa chỉ mới</w:t>
+      </w:r>
+    </w:p>
+    <w:p>
+      <w:pPr>
+        <w:pBdr>
+          <w:top w:val="single" w:sz="4" w:space="1" w:color="auto"/>
+          <w:left w:val="single" w:sz="4" w:space="4" w:color="auto"/>
+          <w:bottom w:val="single" w:sz="4" w:space="1" w:color="auto"/>
+          <w:right w:val="single" w:sz="4" w:space="4" w:color="auto"/>
+        </w:pBdr>
+        <w:ind w:left="587" w:firstLine="0"/>
+        <w:rPr>
+          <w:lang w:val="en-SG"/>
+        </w:rPr>
+      </w:pPr>
+      <w:r>
+        <w:rPr>
+          <w:lang w:val="en-SG"/>
+        </w:rPr>
+        <w:t>CREATE (addr6:Address {street: '303 Le Thanh Ton', district: '1', city: 'HCM', country: 'Vietnam', postal_code: '700005'});</w:t>
+      </w:r>
+    </w:p>
+    <w:p>
+      <w:pPr>
+        <w:spacing w:before="0" w:after="160" w:line="259" w:lineRule="auto"/>
+        <w:ind w:firstLine="0"/>
+        <w:jc w:val="left"/>
+      </w:pPr>
+      <w:r>
+        <w:br w:type="page"/>
+      </w:r>
+    </w:p>
+    <w:p>
+      <w:pPr>
+        <w:pStyle w:val="ListParagraph"/>
+        <w:numPr>
+          <w:ilvl w:val="0"/>
+          <w:numId w:val="38"/>
+        </w:numPr>
+        <w:rPr>
+          <w:lang w:val="en-SG"/>
+        </w:rPr>
+      </w:pPr>
+      <w:r>
+        <w:t>Cập nhật thông tin địa chỉ</w:t>
+      </w:r>
+    </w:p>
+    <w:p>
+      <w:pPr>
+        <w:pBdr>
+          <w:top w:val="single" w:sz="4" w:space="1" w:color="auto"/>
+          <w:left w:val="single" w:sz="4" w:space="4" w:color="auto"/>
+          <w:bottom w:val="single" w:sz="4" w:space="1" w:color="auto"/>
+          <w:right w:val="single" w:sz="4" w:space="4" w:color="auto"/>
+        </w:pBdr>
+        <w:ind w:left="587" w:firstLine="0"/>
+        <w:rPr>
+          <w:lang w:val="en-SG"/>
+        </w:rPr>
+      </w:pPr>
+      <w:r>
+        <w:rPr>
+          <w:lang w:val="en-SG"/>
+        </w:rPr>
+        <w:t>MATCH (addr1:Address {street: '123 Le Loi'})</w:t>
+      </w:r>
+    </w:p>
+    <w:p>
+      <w:pPr>
+        <w:pBdr>
+          <w:top w:val="single" w:sz="4" w:space="1" w:color="auto"/>
+          <w:left w:val="single" w:sz="4" w:space="4" w:color="auto"/>
+          <w:bottom w:val="single" w:sz="4" w:space="1" w:color="auto"/>
+          <w:right w:val="single" w:sz="4" w:space="4" w:color="auto"/>
+        </w:pBdr>
+        <w:ind w:left="587" w:firstLine="0"/>
+        <w:rPr>
+          <w:lang w:val="en-SG"/>
+        </w:rPr>
+      </w:pPr>
+      <w:r>
+        <w:rPr>
+          <w:lang w:val="en-SG"/>
+        </w:rPr>
+        <w:t>SET addr1.street = '125 Le Loi';</w:t>
+      </w:r>
+    </w:p>
+    <w:p>
+      <w:pPr>
+        <w:pStyle w:val="ListParagraph"/>
+        <w:numPr>
+          <w:ilvl w:val="0"/>
+          <w:numId w:val="38"/>
+        </w:numPr>
+        <w:rPr>
+          <w:lang w:val="en-SG"/>
+        </w:rPr>
+      </w:pPr>
+      <w:r>
+        <w:t>Xóa một địa chỉ</w:t>
+      </w:r>
+    </w:p>
+    <w:p>
+      <w:pPr>
+        <w:pBdr>
+          <w:top w:val="single" w:sz="4" w:space="1" w:color="auto"/>
+          <w:left w:val="single" w:sz="4" w:space="4" w:color="auto"/>
+          <w:bottom w:val="single" w:sz="4" w:space="1" w:color="auto"/>
+          <w:right w:val="single" w:sz="4" w:space="4" w:color="auto"/>
+        </w:pBdr>
+        <w:ind w:left="587" w:firstLine="0"/>
+        <w:rPr>
+          <w:lang w:val="en-SG"/>
+        </w:rPr>
+      </w:pPr>
+      <w:r>
+        <w:rPr>
+          <w:lang w:val="en-SG"/>
+        </w:rPr>
+        <w:t>MATCH (addr1:Address {street: '125 Le Loi'})</w:t>
+      </w:r>
+    </w:p>
+    <w:p>
+      <w:pPr>
+        <w:pBdr>
+          <w:top w:val="single" w:sz="4" w:space="1" w:color="auto"/>
+          <w:left w:val="single" w:sz="4" w:space="4" w:color="auto"/>
+          <w:bottom w:val="single" w:sz="4" w:space="1" w:color="auto"/>
+          <w:right w:val="single" w:sz="4" w:space="4" w:color="auto"/>
+        </w:pBdr>
+        <w:ind w:left="587" w:firstLine="0"/>
+        <w:rPr>
+          <w:lang w:val="en-SG"/>
+        </w:rPr>
+      </w:pPr>
+      <w:r>
+        <w:rPr>
+          <w:lang w:val="en-SG"/>
+        </w:rPr>
+        <w:t>DELETE addr1;</w:t>
+      </w:r>
+    </w:p>
+    <w:p>
+      <w:pPr>
+        <w:pStyle w:val="ListParagraph"/>
+        <w:numPr>
+          <w:ilvl w:val="0"/>
+          <w:numId w:val="38"/>
+        </w:numPr>
+        <w:rPr>
+          <w:lang w:val="en-SG"/>
+        </w:rPr>
+      </w:pPr>
+      <w:r>
+        <w:t>Lấy tất cả các địa chỉ ở quận 1</w:t>
+      </w:r>
+    </w:p>
+    <w:p>
+      <w:pPr>
+        <w:pBdr>
+          <w:top w:val="single" w:sz="4" w:space="1" w:color="auto"/>
+          <w:left w:val="single" w:sz="4" w:space="4" w:color="auto"/>
+          <w:bottom w:val="single" w:sz="4" w:space="1" w:color="auto"/>
+          <w:right w:val="single" w:sz="4" w:space="4" w:color="auto"/>
+        </w:pBdr>
+        <w:ind w:left="587" w:firstLine="0"/>
+        <w:rPr>
+          <w:lang w:val="en-SG"/>
+        </w:rPr>
+      </w:pPr>
+      <w:r>
+        <w:rPr>
+          <w:lang w:val="en-SG"/>
+        </w:rPr>
+        <w:t>MATCH (addr:Address {district: '1'})</w:t>
+      </w:r>
+    </w:p>
+    <w:p>
+      <w:pPr>
+        <w:pBdr>
+          <w:top w:val="single" w:sz="4" w:space="1" w:color="auto"/>
+          <w:left w:val="single" w:sz="4" w:space="4" w:color="auto"/>
+          <w:bottom w:val="single" w:sz="4" w:space="1" w:color="auto"/>
+          <w:right w:val="single" w:sz="4" w:space="4" w:color="auto"/>
+        </w:pBdr>
+        <w:ind w:left="587" w:firstLine="0"/>
+        <w:rPr>
+          <w:lang w:val="en-SG"/>
+        </w:rPr>
+      </w:pPr>
+      <w:r>
+        <w:rPr>
+          <w:lang w:val="en-SG"/>
+        </w:rPr>
+        <w:t>RETURN addr;</w:t>
+      </w:r>
+    </w:p>
+    <w:p>
+      <w:pPr>
+        <w:pStyle w:val="ListParagraph"/>
+        <w:numPr>
+          <w:ilvl w:val="0"/>
+          <w:numId w:val="38"/>
+        </w:numPr>
+        <w:rPr>
+          <w:lang w:val="en-SG"/>
+        </w:rPr>
+      </w:pPr>
+      <w:r>
+        <w:t>Thêm công dân sống tại một địa chỉ</w:t>
+      </w:r>
+    </w:p>
+    <w:p>
+      <w:pPr>
+        <w:pBdr>
+          <w:top w:val="single" w:sz="4" w:space="1" w:color="auto"/>
+          <w:left w:val="single" w:sz="4" w:space="4" w:color="auto"/>
+          <w:bottom w:val="single" w:sz="4" w:space="1" w:color="auto"/>
+          <w:right w:val="single" w:sz="4" w:space="4" w:color="auto"/>
+        </w:pBdr>
+        <w:ind w:left="587" w:firstLine="0"/>
+        <w:rPr>
+          <w:lang w:val="en-SG"/>
+        </w:rPr>
+      </w:pPr>
+      <w:r>
+        <w:rPr>
+          <w:lang w:val="en-SG"/>
+        </w:rPr>
+        <w:t>MATCH (a:Citizen {name: 'Nguyen Van A'}), (addr:Address {street: '303 Le Thanh Ton'})</w:t>
+      </w:r>
+    </w:p>
+    <w:p>
+      <w:pPr>
+        <w:pBdr>
+          <w:top w:val="single" w:sz="4" w:space="1" w:color="auto"/>
+          <w:left w:val="single" w:sz="4" w:space="4" w:color="auto"/>
+          <w:bottom w:val="single" w:sz="4" w:space="1" w:color="auto"/>
+          <w:right w:val="single" w:sz="4" w:space="4" w:color="auto"/>
+        </w:pBdr>
+        <w:ind w:left="587" w:firstLine="0"/>
+        <w:rPr>
+          <w:lang w:val="en-SG"/>
+        </w:rPr>
+      </w:pPr>
+      <w:r>
+        <w:rPr>
+          <w:lang w:val="en-SG"/>
+        </w:rPr>
+        <w:t>CREATE (a)-[:LIVES_AT]-&gt;(addr);</w:t>
+      </w:r>
+    </w:p>
+    <w:p>
+      <w:pPr>
+        <w:pStyle w:val="ListParagraph"/>
+        <w:numPr>
+          <w:ilvl w:val="0"/>
+          <w:numId w:val="38"/>
+        </w:numPr>
+        <w:rPr>
+          <w:lang w:val="en-SG"/>
+        </w:rPr>
+      </w:pPr>
+      <w:r>
+        <w:t>Cập nhật địa chỉ hiện tại của một công dân</w:t>
+      </w:r>
+    </w:p>
+    <w:p>
+      <w:pPr>
+        <w:pBdr>
+          <w:top w:val="single" w:sz="4" w:space="1" w:color="auto"/>
+          <w:left w:val="single" w:sz="4" w:space="4" w:color="auto"/>
+          <w:bottom w:val="single" w:sz="4" w:space="1" w:color="auto"/>
+          <w:right w:val="single" w:sz="4" w:space="4" w:color="auto"/>
+        </w:pBdr>
+        <w:ind w:left="587" w:firstLine="0"/>
+        <w:rPr>
+          <w:lang w:val="en-SG"/>
+        </w:rPr>
+      </w:pPr>
+      <w:r>
+        <w:rPr>
+          <w:lang w:val="en-SG"/>
+        </w:rPr>
+        <w:t>MATCH (a:Citizen {name: 'Nguyen Van A'})-[r:LIVES_AT]-&gt;(addr:Address)</w:t>
+      </w:r>
+    </w:p>
+    <w:p>
+      <w:pPr>
+        <w:pBdr>
+          <w:top w:val="single" w:sz="4" w:space="1" w:color="auto"/>
+          <w:left w:val="single" w:sz="4" w:space="4" w:color="auto"/>
+          <w:bottom w:val="single" w:sz="4" w:space="1" w:color="auto"/>
+          <w:right w:val="single" w:sz="4" w:space="4" w:color="auto"/>
+        </w:pBdr>
+        <w:ind w:left="587" w:firstLine="0"/>
+        <w:rPr>
+          <w:lang w:val="en-SG"/>
+        </w:rPr>
+      </w:pPr>
+      <w:r>
+        <w:rPr>
+          <w:lang w:val="en-SG"/>
+        </w:rPr>
+        <w:t>DELETE r</w:t>
+      </w:r>
+    </w:p>
+    <w:p>
+      <w:pPr>
+        <w:pBdr>
+          <w:top w:val="single" w:sz="4" w:space="1" w:color="auto"/>
+          <w:left w:val="single" w:sz="4" w:space="4" w:color="auto"/>
+          <w:bottom w:val="single" w:sz="4" w:space="1" w:color="auto"/>
+          <w:right w:val="single" w:sz="4" w:space="4" w:color="auto"/>
+        </w:pBdr>
+        <w:ind w:left="587" w:firstLine="0"/>
+        <w:rPr>
+          <w:lang w:val="en-SG"/>
+        </w:rPr>
+      </w:pPr>
+      <w:r>
+        <w:rPr>
+          <w:lang w:val="en-SG"/>
+        </w:rPr>
+        <w:t>WITH a</w:t>
+      </w:r>
+    </w:p>
+    <w:p>
+      <w:pPr>
+        <w:pBdr>
+          <w:top w:val="single" w:sz="4" w:space="1" w:color="auto"/>
+          <w:left w:val="single" w:sz="4" w:space="4" w:color="auto"/>
+          <w:bottom w:val="single" w:sz="4" w:space="1" w:color="auto"/>
+          <w:right w:val="single" w:sz="4" w:space="4" w:color="auto"/>
+        </w:pBdr>
+        <w:ind w:left="587" w:firstLine="0"/>
+        <w:rPr>
+          <w:lang w:val="en-SG"/>
+        </w:rPr>
+      </w:pPr>
+      <w:r>
+        <w:rPr>
+          <w:lang w:val="en-SG"/>
+        </w:rPr>
+        <w:t>MATCH (new_addr:Address {street: '125 Le Loi'})</w:t>
+      </w:r>
+    </w:p>
+    <w:p>
+      <w:pPr>
+        <w:pBdr>
+          <w:top w:val="single" w:sz="4" w:space="1" w:color="auto"/>
+          <w:left w:val="single" w:sz="4" w:space="4" w:color="auto"/>
+          <w:bottom w:val="single" w:sz="4" w:space="1" w:color="auto"/>
+          <w:right w:val="single" w:sz="4" w:space="4" w:color="auto"/>
+        </w:pBdr>
+        <w:ind w:left="587" w:firstLine="0"/>
+        <w:rPr>
+          <w:lang w:val="en-SG"/>
+        </w:rPr>
+      </w:pPr>
+      <w:r>
+        <w:rPr>
+          <w:lang w:val="en-SG"/>
+        </w:rPr>
+        <w:t>CREATE (a)-[:LIVES_AT]-&gt;(new_addr);</w:t>
+      </w:r>
+    </w:p>
+    <w:p>
+      <w:pPr>
+        <w:pStyle w:val="ListParagraph"/>
+        <w:numPr>
+          <w:ilvl w:val="0"/>
+          <w:numId w:val="38"/>
+        </w:numPr>
+        <w:rPr>
+          <w:lang w:val="en-SG"/>
+        </w:rPr>
+      </w:pPr>
+      <w:r>
+        <w:t>Xóa địa chỉ của một công dân</w:t>
+      </w:r>
+    </w:p>
+    <w:p>
+      <w:pPr>
+        <w:pBdr>
+          <w:top w:val="single" w:sz="4" w:space="1" w:color="auto"/>
+          <w:left w:val="single" w:sz="4" w:space="4" w:color="auto"/>
+          <w:bottom w:val="single" w:sz="4" w:space="1" w:color="auto"/>
+          <w:right w:val="single" w:sz="4" w:space="4" w:color="auto"/>
+        </w:pBdr>
+        <w:ind w:left="587" w:firstLine="0"/>
+        <w:rPr>
+          <w:lang w:val="en-SG"/>
+        </w:rPr>
+      </w:pPr>
+      <w:r>
+        <w:rPr>
+          <w:lang w:val="en-SG"/>
+        </w:rPr>
+        <w:t>MATCH (a:Citizen {name: 'Nguyen Van A'})-[r:LIVES_AT]-&gt;(addr:Address)</w:t>
+      </w:r>
+    </w:p>
+    <w:p>
+      <w:pPr>
+        <w:pBdr>
+          <w:top w:val="single" w:sz="4" w:space="1" w:color="auto"/>
+          <w:left w:val="single" w:sz="4" w:space="4" w:color="auto"/>
+          <w:bottom w:val="single" w:sz="4" w:space="1" w:color="auto"/>
+          <w:right w:val="single" w:sz="4" w:space="4" w:color="auto"/>
+        </w:pBdr>
+        <w:ind w:left="587" w:firstLine="0"/>
+        <w:rPr>
+          <w:lang w:val="en-SG"/>
+        </w:rPr>
+      </w:pPr>
+      <w:r>
+        <w:rPr>
+          <w:lang w:val="en-SG"/>
+        </w:rPr>
+        <w:t>DELETE r;</w:t>
+      </w:r>
+    </w:p>
+    <w:p>
+      <w:pPr>
+        <w:pStyle w:val="ListParagraph"/>
+        <w:numPr>
+          <w:ilvl w:val="0"/>
+          <w:numId w:val="38"/>
+        </w:numPr>
+        <w:rPr>
+          <w:lang w:val="en-SG"/>
+        </w:rPr>
+      </w:pPr>
+      <w:r>
+        <w:t>Lấy tất cả công dân sống tại một địa chỉ</w:t>
+      </w:r>
+    </w:p>
+    <w:p>
+      <w:pPr>
+        <w:pBdr>
+          <w:top w:val="single" w:sz="4" w:space="1" w:color="auto"/>
+          <w:left w:val="single" w:sz="4" w:space="4" w:color="auto"/>
+          <w:bottom w:val="single" w:sz="4" w:space="1" w:color="auto"/>
+          <w:right w:val="single" w:sz="4" w:space="4" w:color="auto"/>
+        </w:pBdr>
+        <w:ind w:left="587" w:firstLine="0"/>
+        <w:rPr>
+          <w:lang w:val="en-SG"/>
+        </w:rPr>
+      </w:pPr>
+      <w:r>
+        <w:rPr>
+          <w:lang w:val="en-SG"/>
+        </w:rPr>
+        <w:t>MATCH (a:Citizen)-[:LIVES_AT]-&gt;(addr:Address {street: '123 Le Loi'})</w:t>
+      </w:r>
+    </w:p>
+    <w:p>
+      <w:pPr>
+        <w:pBdr>
+          <w:top w:val="single" w:sz="4" w:space="1" w:color="auto"/>
+          <w:left w:val="single" w:sz="4" w:space="4" w:color="auto"/>
+          <w:bottom w:val="single" w:sz="4" w:space="1" w:color="auto"/>
+          <w:right w:val="single" w:sz="4" w:space="4" w:color="auto"/>
+        </w:pBdr>
+        <w:ind w:left="587" w:firstLine="0"/>
+        <w:rPr>
+          <w:lang w:val="en-SG"/>
+        </w:rPr>
+      </w:pPr>
+      <w:r>
+        <w:rPr>
+          <w:lang w:val="en-SG"/>
+        </w:rPr>
+        <w:t>RETURN a;</w:t>
+      </w:r>
+    </w:p>
+    <w:p>
+      <w:pPr>
+        <w:pStyle w:val="ListParagraph"/>
+        <w:numPr>
+          <w:ilvl w:val="0"/>
+          <w:numId w:val="38"/>
+        </w:numPr>
+        <w:rPr>
+          <w:lang w:val="en-SG"/>
+        </w:rPr>
+      </w:pPr>
+      <w:r>
+        <w:t>Tìm tất cả các địa chỉ ở thành phố HCM</w:t>
+      </w:r>
+    </w:p>
+    <w:p>
+      <w:pPr>
+        <w:pBdr>
+          <w:top w:val="single" w:sz="4" w:space="1" w:color="auto"/>
+          <w:left w:val="single" w:sz="4" w:space="4" w:color="auto"/>
+          <w:bottom w:val="single" w:sz="4" w:space="1" w:color="auto"/>
+          <w:right w:val="single" w:sz="4" w:space="4" w:color="auto"/>
+        </w:pBdr>
+        <w:ind w:left="587" w:firstLine="0"/>
+        <w:rPr>
+          <w:lang w:val="en-SG"/>
+        </w:rPr>
+      </w:pPr>
+      <w:r>
+        <w:rPr>
+          <w:lang w:val="en-SG"/>
+        </w:rPr>
+        <w:t>MATCH (addr:Address {city: 'HCM'})</w:t>
+      </w:r>
+    </w:p>
+    <w:p>
+      <w:pPr>
+        <w:pBdr>
+          <w:top w:val="single" w:sz="4" w:space="1" w:color="auto"/>
+          <w:left w:val="single" w:sz="4" w:space="4" w:color="auto"/>
+          <w:bottom w:val="single" w:sz="4" w:space="1" w:color="auto"/>
+          <w:right w:val="single" w:sz="4" w:space="4" w:color="auto"/>
+        </w:pBdr>
+        <w:ind w:left="587" w:firstLine="0"/>
+        <w:rPr>
+          <w:lang w:val="en-SG"/>
+        </w:rPr>
+      </w:pPr>
+      <w:r>
+        <w:rPr>
+          <w:lang w:val="en-SG"/>
+        </w:rPr>
+        <w:t>RETURN addr;</w:t>
+      </w:r>
+    </w:p>
+    <w:p>
+      <w:pPr>
+        <w:pStyle w:val="ListParagraph"/>
+        <w:numPr>
+          <w:ilvl w:val="0"/>
+          <w:numId w:val="38"/>
+        </w:numPr>
+        <w:rPr>
+          <w:lang w:val="en-SG"/>
+        </w:rPr>
+      </w:pPr>
+      <w:r>
+        <w:t>Thêm một địa chỉ cho một công dân mới</w:t>
+      </w:r>
+    </w:p>
+    <w:p>
+      <w:pPr>
+        <w:pBdr>
+          <w:top w:val="single" w:sz="4" w:space="1" w:color="auto"/>
+          <w:left w:val="single" w:sz="4" w:space="4" w:color="auto"/>
+          <w:bottom w:val="single" w:sz="4" w:space="1" w:color="auto"/>
+          <w:right w:val="single" w:sz="4" w:space="4" w:color="auto"/>
+        </w:pBdr>
+        <w:ind w:left="587" w:firstLine="0"/>
+        <w:rPr>
+          <w:lang w:val="en-SG"/>
+        </w:rPr>
+      </w:pPr>
+      <w:r>
+        <w:rPr>
+          <w:lang w:val="en-SG"/>
+        </w:rPr>
+        <w:t>MATCH (f:Citizen {name: 'Tran Van F'}), (addr:Address {street: '303 Le Thanh Ton'})</w:t>
+      </w:r>
+    </w:p>
+    <w:p>
+      <w:pPr>
+        <w:pBdr>
+          <w:top w:val="single" w:sz="4" w:space="1" w:color="auto"/>
+          <w:left w:val="single" w:sz="4" w:space="4" w:color="auto"/>
+          <w:bottom w:val="single" w:sz="4" w:space="1" w:color="auto"/>
+          <w:right w:val="single" w:sz="4" w:space="4" w:color="auto"/>
+        </w:pBdr>
+        <w:ind w:left="587" w:firstLine="0"/>
+        <w:rPr>
+          <w:lang w:val="en-SG"/>
+        </w:rPr>
+      </w:pPr>
+      <w:r>
+        <w:rPr>
+          <w:lang w:val="en-SG"/>
+        </w:rPr>
+        <w:t>CREATE (f)-[:LIVES_AT]-&gt;(addr);</w:t>
+      </w:r>
+    </w:p>
+    <w:p>
+      <w:pPr>
+        <w:spacing w:before="0" w:after="160" w:line="259" w:lineRule="auto"/>
+        <w:ind w:firstLine="0"/>
+        <w:jc w:val="left"/>
+      </w:pPr>
+      <w:r>
+        <w:br w:type="page"/>
+      </w:r>
+    </w:p>
+    <w:p>
+      <w:pPr>
+        <w:pStyle w:val="ListParagraph"/>
+        <w:numPr>
+          <w:ilvl w:val="0"/>
+          <w:numId w:val="38"/>
+        </w:numPr>
+        <w:rPr>
+          <w:lang w:val="en-SG"/>
+        </w:rPr>
+      </w:pPr>
+      <w:r>
+        <w:t>Cập nhật mã bưu điện của một địa chỉ</w:t>
+      </w:r>
+    </w:p>
+    <w:p>
+      <w:pPr>
+        <w:pBdr>
+          <w:top w:val="single" w:sz="4" w:space="1" w:color="auto"/>
+          <w:left w:val="single" w:sz="4" w:space="4" w:color="auto"/>
+          <w:bottom w:val="single" w:sz="4" w:space="1" w:color="auto"/>
+          <w:right w:val="single" w:sz="4" w:space="4" w:color="auto"/>
+        </w:pBdr>
+        <w:ind w:left="587" w:firstLine="0"/>
+        <w:rPr>
+          <w:lang w:val="en-SG"/>
+        </w:rPr>
+      </w:pPr>
+      <w:r>
+        <w:rPr>
+          <w:lang w:val="en-SG"/>
+        </w:rPr>
+        <w:t>MATCH (addr1:Address {street: '123 Le Loi'})</w:t>
+      </w:r>
+    </w:p>
+    <w:p>
+      <w:pPr>
+        <w:pBdr>
+          <w:top w:val="single" w:sz="4" w:space="1" w:color="auto"/>
+          <w:left w:val="single" w:sz="4" w:space="4" w:color="auto"/>
+          <w:bottom w:val="single" w:sz="4" w:space="1" w:color="auto"/>
+          <w:right w:val="single" w:sz="4" w:space="4" w:color="auto"/>
+        </w:pBdr>
+        <w:ind w:left="587" w:firstLine="0"/>
+        <w:rPr>
+          <w:lang w:val="en-SG"/>
+        </w:rPr>
+      </w:pPr>
+      <w:r>
+        <w:rPr>
+          <w:lang w:val="en-SG"/>
+        </w:rPr>
+        <w:t>SET addr1.postal_code = '700006';</w:t>
+      </w:r>
+    </w:p>
+    <w:p>
+      <w:pPr>
+        <w:pStyle w:val="ListParagraph"/>
+        <w:numPr>
+          <w:ilvl w:val="0"/>
+          <w:numId w:val="38"/>
+        </w:numPr>
+        <w:rPr>
+          <w:lang w:val="en-SG"/>
+        </w:rPr>
+      </w:pPr>
+      <w:r>
+        <w:t>Xóa tất cả các địa chỉ của một công dân</w:t>
+      </w:r>
+    </w:p>
+    <w:p>
+      <w:pPr>
+        <w:pBdr>
+          <w:top w:val="single" w:sz="4" w:space="1" w:color="auto"/>
+          <w:left w:val="single" w:sz="4" w:space="4" w:color="auto"/>
+          <w:bottom w:val="single" w:sz="4" w:space="1" w:color="auto"/>
+          <w:right w:val="single" w:sz="4" w:space="4" w:color="auto"/>
+        </w:pBdr>
+        <w:ind w:left="587" w:firstLine="0"/>
+        <w:rPr>
+          <w:lang w:val="en-SG"/>
+        </w:rPr>
+      </w:pPr>
+      <w:r>
+        <w:rPr>
+          <w:lang w:val="en-SG"/>
+        </w:rPr>
+        <w:t>MATCH (a:Citizen {name: 'Nguyen Van A'})-[r:LIVES_AT]-&gt;(addr:Address)</w:t>
+      </w:r>
+    </w:p>
+    <w:p>
+      <w:pPr>
+        <w:pBdr>
+          <w:top w:val="single" w:sz="4" w:space="1" w:color="auto"/>
+          <w:left w:val="single" w:sz="4" w:space="4" w:color="auto"/>
+          <w:bottom w:val="single" w:sz="4" w:space="1" w:color="auto"/>
+          <w:right w:val="single" w:sz="4" w:space="4" w:color="auto"/>
+        </w:pBdr>
+        <w:ind w:left="587" w:firstLine="0"/>
+        <w:rPr>
+          <w:lang w:val="en-SG"/>
+        </w:rPr>
+      </w:pPr>
+      <w:r>
+        <w:rPr>
+          <w:lang w:val="en-SG"/>
+        </w:rPr>
+        <w:t>DELETE r;</w:t>
+      </w:r>
+    </w:p>
+    <w:p>
+      <w:pPr>
+        <w:pStyle w:val="ListParagraph"/>
+        <w:numPr>
+          <w:ilvl w:val="0"/>
+          <w:numId w:val="38"/>
+        </w:numPr>
+        <w:rPr>
+          <w:lang w:val="en-SG"/>
+        </w:rPr>
+      </w:pPr>
+      <w:r>
+        <w:t>Lấy danh sách tất cả các công dân cùng sống tại một quận</w:t>
+      </w:r>
+    </w:p>
+    <w:p>
+      <w:pPr>
+        <w:pBdr>
+          <w:top w:val="single" w:sz="4" w:space="1" w:color="auto"/>
+          <w:left w:val="single" w:sz="4" w:space="4" w:color="auto"/>
+          <w:bottom w:val="single" w:sz="4" w:space="1" w:color="auto"/>
+          <w:right w:val="single" w:sz="4" w:space="4" w:color="auto"/>
+        </w:pBdr>
+        <w:ind w:left="587" w:firstLine="0"/>
+        <w:rPr>
+          <w:lang w:val="en-SG"/>
+        </w:rPr>
+      </w:pPr>
+      <w:r>
+        <w:rPr>
+          <w:lang w:val="en-SG"/>
+        </w:rPr>
+        <w:t>MATCH (a:Citizen)-[:LIVES_AT]-&gt;(addr:Address {district: '1'})</w:t>
+      </w:r>
+    </w:p>
+    <w:p>
+      <w:pPr>
+        <w:pBdr>
+          <w:top w:val="single" w:sz="4" w:space="1" w:color="auto"/>
+          <w:left w:val="single" w:sz="4" w:space="4" w:color="auto"/>
+          <w:bottom w:val="single" w:sz="4" w:space="1" w:color="auto"/>
+          <w:right w:val="single" w:sz="4" w:space="4" w:color="auto"/>
+        </w:pBdr>
+        <w:ind w:left="587" w:firstLine="0"/>
+        <w:rPr>
+          <w:lang w:val="en-SG"/>
+        </w:rPr>
+      </w:pPr>
+      <w:r>
+        <w:rPr>
+          <w:lang w:val="en-SG"/>
+        </w:rPr>
+        <w:t>RETURN a;</w:t>
+      </w:r>
+    </w:p>
+    <w:p>
+      <w:pPr>
+        <w:pStyle w:val="ListParagraph"/>
+        <w:numPr>
+          <w:ilvl w:val="0"/>
+          <w:numId w:val="38"/>
+        </w:numPr>
+        <w:rPr>
+          <w:lang w:val="en-SG"/>
+        </w:rPr>
+      </w:pPr>
+      <w:r>
+        <w:t>Tìm tất cả địa chỉ có mã bưu điện cụ thể</w:t>
+      </w:r>
+    </w:p>
+    <w:p>
+      <w:pPr>
+        <w:pBdr>
+          <w:top w:val="single" w:sz="4" w:space="1" w:color="auto"/>
+          <w:left w:val="single" w:sz="4" w:space="4" w:color="auto"/>
+          <w:bottom w:val="single" w:sz="4" w:space="1" w:color="auto"/>
+          <w:right w:val="single" w:sz="4" w:space="4" w:color="auto"/>
+        </w:pBdr>
+        <w:ind w:left="587" w:firstLine="0"/>
+        <w:rPr>
+          <w:lang w:val="en-SG"/>
+        </w:rPr>
+      </w:pPr>
+      <w:r>
+        <w:rPr>
+          <w:lang w:val="en-SG"/>
+        </w:rPr>
+        <w:t>MATCH (addr:Address {postal_code: '700001'})</w:t>
+      </w:r>
+    </w:p>
+    <w:p>
+      <w:pPr>
+        <w:pBdr>
+          <w:top w:val="single" w:sz="4" w:space="1" w:color="auto"/>
+          <w:left w:val="single" w:sz="4" w:space="4" w:color="auto"/>
+          <w:bottom w:val="single" w:sz="4" w:space="1" w:color="auto"/>
+          <w:right w:val="single" w:sz="4" w:space="4" w:color="auto"/>
+        </w:pBdr>
+        <w:ind w:left="587" w:firstLine="0"/>
+        <w:rPr>
+          <w:lang w:val="en-SG"/>
+        </w:rPr>
+      </w:pPr>
+      <w:r>
+        <w:rPr>
+          <w:lang w:val="en-SG"/>
+        </w:rPr>
+        <w:t>RETURN addr;</w:t>
+      </w:r>
+    </w:p>
+    <w:p>
+      <w:pPr>
+        <w:pStyle w:val="ListParagraph"/>
+        <w:numPr>
+          <w:ilvl w:val="0"/>
+          <w:numId w:val="38"/>
+        </w:numPr>
+        <w:rPr>
+          <w:lang w:val="en-SG"/>
+        </w:rPr>
+      </w:pPr>
+      <w:r>
+        <w:t>Thêm địa chỉ cho một công dân đã tồn tại</w:t>
+      </w:r>
+    </w:p>
+    <w:p>
+      <w:pPr>
+        <w:pBdr>
+          <w:top w:val="single" w:sz="4" w:space="1" w:color="auto"/>
+          <w:left w:val="single" w:sz="4" w:space="4" w:color="auto"/>
+          <w:bottom w:val="single" w:sz="4" w:space="1" w:color="auto"/>
+          <w:right w:val="single" w:sz="4" w:space="4" w:color="auto"/>
+        </w:pBdr>
+        <w:ind w:left="587" w:firstLine="0"/>
+        <w:rPr>
+          <w:lang w:val="en-SG"/>
+        </w:rPr>
+      </w:pPr>
+      <w:r>
+        <w:rPr>
+          <w:lang w:val="en-SG"/>
+        </w:rPr>
+        <w:t>MATCH (d:Citizen {name: 'Pham Thi D'}), (addr:Address {street: '456 Hai Ba Trung'})</w:t>
+      </w:r>
+    </w:p>
+    <w:p>
+      <w:pPr>
+        <w:pBdr>
+          <w:top w:val="single" w:sz="4" w:space="1" w:color="auto"/>
+          <w:left w:val="single" w:sz="4" w:space="4" w:color="auto"/>
+          <w:bottom w:val="single" w:sz="4" w:space="1" w:color="auto"/>
+          <w:right w:val="single" w:sz="4" w:space="4" w:color="auto"/>
+        </w:pBdr>
+        <w:ind w:left="587" w:firstLine="0"/>
+        <w:rPr>
+          <w:lang w:val="en-SG"/>
+        </w:rPr>
+      </w:pPr>
+      <w:r>
+        <w:rPr>
+          <w:lang w:val="en-SG"/>
+        </w:rPr>
+        <w:t>CREATE (d)-[:LIVES_AT]-&gt;(addr);</w:t>
+      </w:r>
+    </w:p>
+    <w:p>
+      <w:pPr>
+        <w:pStyle w:val="ListParagraph"/>
+        <w:numPr>
+          <w:ilvl w:val="0"/>
+          <w:numId w:val="38"/>
+        </w:numPr>
+        <w:rPr>
+          <w:lang w:val="en-SG"/>
+        </w:rPr>
+      </w:pPr>
+      <w:r>
+        <w:t>Cập nhật thành phố của một địa chỉ</w:t>
+      </w:r>
+    </w:p>
+    <w:p>
+      <w:pPr>
+        <w:pBdr>
+          <w:top w:val="single" w:sz="4" w:space="1" w:color="auto"/>
+          <w:left w:val="single" w:sz="4" w:space="4" w:color="auto"/>
+          <w:bottom w:val="single" w:sz="4" w:space="1" w:color="auto"/>
+          <w:right w:val="single" w:sz="4" w:space="4" w:color="auto"/>
+        </w:pBdr>
+        <w:ind w:left="587" w:firstLine="0"/>
+        <w:rPr>
+          <w:lang w:val="en-SG"/>
+        </w:rPr>
+      </w:pPr>
+      <w:r>
+        <w:rPr>
+          <w:lang w:val="en-SG"/>
+        </w:rPr>
+        <w:t>MATCH (addr:Address {street: '456 Hai Ba Trung'})</w:t>
+      </w:r>
+    </w:p>
+    <w:p>
+      <w:pPr>
+        <w:pBdr>
+          <w:top w:val="single" w:sz="4" w:space="1" w:color="auto"/>
+          <w:left w:val="single" w:sz="4" w:space="4" w:color="auto"/>
+          <w:bottom w:val="single" w:sz="4" w:space="1" w:color="auto"/>
+          <w:right w:val="single" w:sz="4" w:space="4" w:color="auto"/>
+        </w:pBdr>
+        <w:ind w:left="587" w:firstLine="0"/>
+        <w:rPr>
+          <w:lang w:val="en-SG"/>
+        </w:rPr>
+      </w:pPr>
+      <w:r>
+        <w:rPr>
+          <w:lang w:val="en-SG"/>
+        </w:rPr>
+        <w:t>SET addr.city = 'Hanoi';</w:t>
+      </w:r>
+    </w:p>
+    <w:p>
+      <w:pPr>
+        <w:pStyle w:val="ListParagraph"/>
+        <w:numPr>
+          <w:ilvl w:val="0"/>
+          <w:numId w:val="38"/>
+        </w:numPr>
+        <w:rPr>
+          <w:lang w:val="en-SG"/>
+        </w:rPr>
+      </w:pPr>
+      <w:r>
+        <w:t>Xóa tất cả địa chỉ ở quận 1</w:t>
+      </w:r>
+    </w:p>
+    <w:p>
+      <w:pPr>
+        <w:pBdr>
+          <w:top w:val="single" w:sz="4" w:space="1" w:color="auto"/>
+          <w:left w:val="single" w:sz="4" w:space="4" w:color="auto"/>
+          <w:bottom w:val="single" w:sz="4" w:space="1" w:color="auto"/>
+          <w:right w:val="single" w:sz="4" w:space="4" w:color="auto"/>
+        </w:pBdr>
+        <w:ind w:left="587" w:firstLine="0"/>
+        <w:rPr>
+          <w:lang w:val="en-SG"/>
+        </w:rPr>
+      </w:pPr>
+      <w:r>
+        <w:rPr>
+          <w:lang w:val="en-SG"/>
+        </w:rPr>
+        <w:t>MATCH (addr:Address {district: '1'})</w:t>
+      </w:r>
+    </w:p>
+    <w:p>
+      <w:pPr>
+        <w:pBdr>
+          <w:top w:val="single" w:sz="4" w:space="1" w:color="auto"/>
+          <w:left w:val="single" w:sz="4" w:space="4" w:color="auto"/>
+          <w:bottom w:val="single" w:sz="4" w:space="1" w:color="auto"/>
+          <w:right w:val="single" w:sz="4" w:space="4" w:color="auto"/>
+        </w:pBdr>
+        <w:ind w:left="587" w:firstLine="0"/>
+        <w:rPr>
+          <w:lang w:val="en-SG"/>
+        </w:rPr>
+      </w:pPr>
+      <w:r>
+        <w:rPr>
+          <w:lang w:val="en-SG"/>
+        </w:rPr>
+        <w:t>DELETE addr;</w:t>
+      </w:r>
+    </w:p>
+    <w:p>
+      <w:pPr>
+        <w:pStyle w:val="ListParagraph"/>
+        <w:numPr>
+          <w:ilvl w:val="0"/>
+          <w:numId w:val="38"/>
+        </w:numPr>
+        <w:rPr>
+          <w:lang w:val="en-SG"/>
+        </w:rPr>
+      </w:pPr>
+      <w:r>
+        <w:t>Tìm tất cả công dân sống ở một quận cụ thể</w:t>
+      </w:r>
+    </w:p>
+    <w:p>
+      <w:pPr>
+        <w:pBdr>
+          <w:top w:val="single" w:sz="4" w:space="1" w:color="auto"/>
+          <w:left w:val="single" w:sz="4" w:space="4" w:color="auto"/>
+          <w:bottom w:val="single" w:sz="4" w:space="1" w:color="auto"/>
+          <w:right w:val="single" w:sz="4" w:space="4" w:color="auto"/>
+        </w:pBdr>
+        <w:ind w:left="587" w:firstLine="0"/>
+        <w:rPr>
+          <w:lang w:val="en-SG"/>
+        </w:rPr>
+      </w:pPr>
+      <w:r>
+        <w:rPr>
+          <w:lang w:val="en-SG"/>
+        </w:rPr>
+        <w:t>MATCH (a:Citizen)-[:LIVES_AT]-&gt;(addr:Address {district: 'Binh Thanh'})</w:t>
+      </w:r>
+    </w:p>
+    <w:p>
+      <w:pPr>
+        <w:pBdr>
+          <w:top w:val="single" w:sz="4" w:space="1" w:color="auto"/>
+          <w:left w:val="single" w:sz="4" w:space="4" w:color="auto"/>
+          <w:bottom w:val="single" w:sz="4" w:space="1" w:color="auto"/>
+          <w:right w:val="single" w:sz="4" w:space="4" w:color="auto"/>
+        </w:pBdr>
+        <w:ind w:left="587" w:firstLine="0"/>
+        <w:rPr>
+          <w:lang w:val="en-SG"/>
+        </w:rPr>
+      </w:pPr>
+      <w:r>
+        <w:rPr>
+          <w:lang w:val="en-SG"/>
+        </w:rPr>
+        <w:t>RETURN a;</w:t>
+      </w:r>
+    </w:p>
+    <w:p>
+      <w:pPr>
+        <w:pStyle w:val="ListParagraph"/>
+        <w:numPr>
+          <w:ilvl w:val="0"/>
+          <w:numId w:val="38"/>
+        </w:numPr>
+        <w:rPr>
+          <w:lang w:val="en-SG"/>
+        </w:rPr>
+      </w:pPr>
+      <w:r>
+        <w:t>Thêm địa chỉ mới cho một công dân có mã CCCD cụ thể</w:t>
+      </w:r>
+    </w:p>
+    <w:p>
+      <w:pPr>
+        <w:pBdr>
+          <w:top w:val="single" w:sz="4" w:space="1" w:color="auto"/>
+          <w:left w:val="single" w:sz="4" w:space="4" w:color="auto"/>
+          <w:bottom w:val="single" w:sz="4" w:space="1" w:color="auto"/>
+          <w:right w:val="single" w:sz="4" w:space="4" w:color="auto"/>
+        </w:pBdr>
+        <w:ind w:left="587" w:firstLine="0"/>
+        <w:rPr>
+          <w:lang w:val="en-SG"/>
+        </w:rPr>
+      </w:pPr>
+      <w:r>
+        <w:rPr>
+          <w:lang w:val="en-SG"/>
+        </w:rPr>
+        <w:t>MATCH (a:Citizen {cccd: '123456789012'}), (addr:Address {street: '303 Le Thanh Ton'})</w:t>
+      </w:r>
+    </w:p>
+    <w:p>
+      <w:pPr>
+        <w:pBdr>
+          <w:top w:val="single" w:sz="4" w:space="1" w:color="auto"/>
+          <w:left w:val="single" w:sz="4" w:space="4" w:color="auto"/>
+          <w:bottom w:val="single" w:sz="4" w:space="1" w:color="auto"/>
+          <w:right w:val="single" w:sz="4" w:space="4" w:color="auto"/>
+        </w:pBdr>
+        <w:ind w:left="587" w:firstLine="0"/>
+        <w:rPr>
+          <w:lang w:val="en-SG"/>
+        </w:rPr>
+      </w:pPr>
+      <w:r>
+        <w:rPr>
+          <w:lang w:val="en-SG"/>
+        </w:rPr>
+        <w:t>CREATE (a)-[:LIVES_AT]-&gt;(addr);</w:t>
+      </w:r>
+    </w:p>
+    <w:p>
+      <w:pPr>
+        <w:pStyle w:val="ListParagraph"/>
+        <w:numPr>
+          <w:ilvl w:val="0"/>
+          <w:numId w:val="38"/>
+        </w:numPr>
+        <w:rPr>
+          <w:lang w:val="en-SG"/>
+        </w:rPr>
+      </w:pPr>
+      <w:r>
+        <w:t>Xóa tất cả địa chỉ của một công dân có mã CCCD cụ thể</w:t>
+      </w:r>
+    </w:p>
+    <w:p>
+      <w:pPr>
+        <w:pBdr>
+          <w:top w:val="single" w:sz="4" w:space="1" w:color="auto"/>
+          <w:left w:val="single" w:sz="4" w:space="4" w:color="auto"/>
+          <w:bottom w:val="single" w:sz="4" w:space="1" w:color="auto"/>
+          <w:right w:val="single" w:sz="4" w:space="4" w:color="auto"/>
+        </w:pBdr>
+        <w:ind w:left="587" w:firstLine="0"/>
+        <w:rPr>
+          <w:lang w:val="en-SG"/>
+        </w:rPr>
+      </w:pPr>
+      <w:r>
+        <w:rPr>
+          <w:lang w:val="en-SG"/>
+        </w:rPr>
+        <w:t>MATCH (a:Citizen {cccd: '123456789012'})-[r:LIVES_AT]-&gt;(addr:Address)</w:t>
+      </w:r>
+    </w:p>
+    <w:p>
+      <w:pPr>
+        <w:pBdr>
+          <w:top w:val="single" w:sz="4" w:space="1" w:color="auto"/>
+          <w:left w:val="single" w:sz="4" w:space="4" w:color="auto"/>
+          <w:bottom w:val="single" w:sz="4" w:space="1" w:color="auto"/>
+          <w:right w:val="single" w:sz="4" w:space="4" w:color="auto"/>
+        </w:pBdr>
+        <w:ind w:left="587" w:firstLine="0"/>
+        <w:rPr>
+          <w:lang w:val="en-SG"/>
+        </w:rPr>
+      </w:pPr>
+      <w:r>
+        <w:rPr>
+          <w:lang w:val="en-SG"/>
+        </w:rPr>
+        <w:t>DELETE r;</w:t>
+      </w:r>
+    </w:p>
+    <w:p>
+      <w:pPr>
+        <w:spacing w:before="0" w:after="160" w:line="259" w:lineRule="auto"/>
+        <w:ind w:firstLine="0"/>
+        <w:jc w:val="left"/>
+        <w:rPr>
+          <w:lang w:val="en-SG"/>
+        </w:rPr>
+      </w:pPr>
+      <w:r>
+        <w:rPr>
+          <w:lang w:val="en-SG"/>
+        </w:rPr>
+        <w:br w:type="page"/>
       </w:r>
     </w:p>
     <w:p>
@@ -10297,6 +12573,24 @@
         <w:rPr>
           <w:lang w:val="en-SG"/>
         </w:rPr>
+        <w:t>CRUD Quản lý công dân</w:t>
+      </w:r>
+    </w:p>
+    <w:p>
+      <w:pPr>
+        <w:pStyle w:val="ListParagraph"/>
+        <w:numPr>
+          <w:ilvl w:val="0"/>
+          <w:numId w:val="37"/>
+        </w:numPr>
+        <w:rPr>
+          <w:lang w:val="en-SG"/>
+        </w:rPr>
+      </w:pPr>
+      <w:r>
+        <w:rPr>
+          <w:lang w:val="en-SG"/>
+        </w:rPr>
         <w:t>Thống kê và báo cáo</w:t>
       </w:r>
     </w:p>
@@ -10308,22 +12602,21 @@
           <w:numId w:val="8"/>
         </w:numPr>
       </w:pPr>
-      <w:r>
-        <w:t>S</w:t>
-      </w:r>
-      <w:r>
-        <w:t>ao lưu và phục hồi cơ sở dữ liệu</w:t>
-      </w:r>
+      <w:bookmarkStart w:id="28" w:name="_Toc179767846"/>
+      <w:r>
+        <w:t>Sao lưu và phục hồi cơ sở dữ liệu</w:t>
+      </w:r>
+      <w:bookmarkEnd w:id="28"/>
     </w:p>
     <w:p>
       <w:pPr>
         <w:pStyle w:val="Heading1"/>
       </w:pPr>
-      <w:bookmarkStart w:id="27" w:name="_Toc179544346"/>
+      <w:bookmarkStart w:id="29" w:name="_Toc179767847"/>
       <w:r>
         <w:t>ỨNG DỤNG</w:t>
       </w:r>
-      <w:bookmarkEnd w:id="27"/>
+      <w:bookmarkEnd w:id="29"/>
     </w:p>
     <w:p>
       <w:pPr>
@@ -10399,7 +12692,7 @@
           <w:szCs w:val="26"/>
         </w:rPr>
       </w:pPr>
-      <w:bookmarkStart w:id="28" w:name="_Toc178043491"/>
+      <w:bookmarkStart w:id="30" w:name="_Toc178043491"/>
       <w:r>
         <w:rPr>
           <w:szCs w:val="26"/>
@@ -10415,12 +12708,13 @@
           <w:szCs w:val="26"/>
         </w:rPr>
       </w:pPr>
-      <w:bookmarkStart w:id="29" w:name="_Toc179544347"/>
+      <w:bookmarkStart w:id="31" w:name="_Toc179767848"/>
       <w:r>
         <w:rPr>
           <w:sz w:val="26"/>
           <w:szCs w:val="26"/>
         </w:rPr>
+        <w:lastRenderedPageBreak/>
         <w:t xml:space="preserve">PHẦN </w:t>
       </w:r>
       <w:r>
@@ -10430,8 +12724,8 @@
         </w:rPr>
         <w:t>KẾT LUẬN</w:t>
       </w:r>
-      <w:bookmarkEnd w:id="28"/>
-      <w:bookmarkEnd w:id="29"/>
+      <w:bookmarkEnd w:id="30"/>
+      <w:bookmarkEnd w:id="31"/>
     </w:p>
     <w:p>
       <w:pPr>
@@ -10597,16 +12891,17 @@
       <w:pPr>
         <w:pStyle w:val="Title"/>
       </w:pPr>
-      <w:bookmarkStart w:id="30" w:name="_Toc178043492"/>
-      <w:bookmarkStart w:id="31" w:name="_Toc179544348"/>
-      <w:r>
+      <w:bookmarkStart w:id="32" w:name="_Toc178043492"/>
+      <w:bookmarkStart w:id="33" w:name="_Toc179767849"/>
+      <w:r>
+        <w:lastRenderedPageBreak/>
         <w:t>TÀI LIỆU THAM</w:t>
       </w:r>
       <w:r>
         <w:t xml:space="preserve"> KHẢO</w:t>
       </w:r>
-      <w:bookmarkEnd w:id="30"/>
-      <w:bookmarkEnd w:id="31"/>
+      <w:bookmarkEnd w:id="32"/>
+      <w:bookmarkEnd w:id="33"/>
     </w:p>
     <w:p>
       <w:pPr>
@@ -14022,6 +16317,119 @@
     </w:lvl>
   </w:abstractNum>
   <w:abstractNum w:abstractNumId="25" w15:restartNumberingAfterBreak="0">
+    <w:nsid w:val="52A84A6A"/>
+    <w:multiLevelType w:val="hybridMultilevel"/>
+    <w:tmpl w:val="54363724"/>
+    <w:lvl w:ilvl="0" w:tplc="4809000B">
+      <w:start w:val="1"/>
+      <w:numFmt w:val="bullet"/>
+      <w:lvlText w:val=""/>
+      <w:lvlJc w:val="left"/>
+      <w:pPr>
+        <w:ind w:left="947" w:hanging="360"/>
+      </w:pPr>
+      <w:rPr>
+        <w:rFonts w:ascii="Wingdings" w:hAnsi="Wingdings" w:hint="default"/>
+      </w:rPr>
+    </w:lvl>
+    <w:lvl w:ilvl="1" w:tplc="48090003" w:tentative="1">
+      <w:start w:val="1"/>
+      <w:numFmt w:val="bullet"/>
+      <w:lvlText w:val="o"/>
+      <w:lvlJc w:val="left"/>
+      <w:pPr>
+        <w:ind w:left="1667" w:hanging="360"/>
+      </w:pPr>
+      <w:rPr>
+        <w:rFonts w:ascii="Courier New" w:hAnsi="Courier New" w:cs="Courier New" w:hint="default"/>
+      </w:rPr>
+    </w:lvl>
+    <w:lvl w:ilvl="2" w:tplc="48090005" w:tentative="1">
+      <w:start w:val="1"/>
+      <w:numFmt w:val="bullet"/>
+      <w:lvlText w:val=""/>
+      <w:lvlJc w:val="left"/>
+      <w:pPr>
+        <w:ind w:left="2387" w:hanging="360"/>
+      </w:pPr>
+      <w:rPr>
+        <w:rFonts w:ascii="Wingdings" w:hAnsi="Wingdings" w:hint="default"/>
+      </w:rPr>
+    </w:lvl>
+    <w:lvl w:ilvl="3" w:tplc="48090001" w:tentative="1">
+      <w:start w:val="1"/>
+      <w:numFmt w:val="bullet"/>
+      <w:lvlText w:val=""/>
+      <w:lvlJc w:val="left"/>
+      <w:pPr>
+        <w:ind w:left="3107" w:hanging="360"/>
+      </w:pPr>
+      <w:rPr>
+        <w:rFonts w:ascii="Symbol" w:hAnsi="Symbol" w:hint="default"/>
+      </w:rPr>
+    </w:lvl>
+    <w:lvl w:ilvl="4" w:tplc="48090003" w:tentative="1">
+      <w:start w:val="1"/>
+      <w:numFmt w:val="bullet"/>
+      <w:lvlText w:val="o"/>
+      <w:lvlJc w:val="left"/>
+      <w:pPr>
+        <w:ind w:left="3827" w:hanging="360"/>
+      </w:pPr>
+      <w:rPr>
+        <w:rFonts w:ascii="Courier New" w:hAnsi="Courier New" w:cs="Courier New" w:hint="default"/>
+      </w:rPr>
+    </w:lvl>
+    <w:lvl w:ilvl="5" w:tplc="48090005" w:tentative="1">
+      <w:start w:val="1"/>
+      <w:numFmt w:val="bullet"/>
+      <w:lvlText w:val=""/>
+      <w:lvlJc w:val="left"/>
+      <w:pPr>
+        <w:ind w:left="4547" w:hanging="360"/>
+      </w:pPr>
+      <w:rPr>
+        <w:rFonts w:ascii="Wingdings" w:hAnsi="Wingdings" w:hint="default"/>
+      </w:rPr>
+    </w:lvl>
+    <w:lvl w:ilvl="6" w:tplc="48090001" w:tentative="1">
+      <w:start w:val="1"/>
+      <w:numFmt w:val="bullet"/>
+      <w:lvlText w:val=""/>
+      <w:lvlJc w:val="left"/>
+      <w:pPr>
+        <w:ind w:left="5267" w:hanging="360"/>
+      </w:pPr>
+      <w:rPr>
+        <w:rFonts w:ascii="Symbol" w:hAnsi="Symbol" w:hint="default"/>
+      </w:rPr>
+    </w:lvl>
+    <w:lvl w:ilvl="7" w:tplc="48090003" w:tentative="1">
+      <w:start w:val="1"/>
+      <w:numFmt w:val="bullet"/>
+      <w:lvlText w:val="o"/>
+      <w:lvlJc w:val="left"/>
+      <w:pPr>
+        <w:ind w:left="5987" w:hanging="360"/>
+      </w:pPr>
+      <w:rPr>
+        <w:rFonts w:ascii="Courier New" w:hAnsi="Courier New" w:cs="Courier New" w:hint="default"/>
+      </w:rPr>
+    </w:lvl>
+    <w:lvl w:ilvl="8" w:tplc="48090005" w:tentative="1">
+      <w:start w:val="1"/>
+      <w:numFmt w:val="bullet"/>
+      <w:lvlText w:val=""/>
+      <w:lvlJc w:val="left"/>
+      <w:pPr>
+        <w:ind w:left="6707" w:hanging="360"/>
+      </w:pPr>
+      <w:rPr>
+        <w:rFonts w:ascii="Wingdings" w:hAnsi="Wingdings" w:hint="default"/>
+      </w:rPr>
+    </w:lvl>
+  </w:abstractNum>
+  <w:abstractNum w:abstractNumId="26" w15:restartNumberingAfterBreak="0">
     <w:nsid w:val="53885239"/>
     <w:multiLevelType w:val="multilevel"/>
     <w:tmpl w:val="354E4958"/>
@@ -14134,7 +16542,7 @@
       </w:rPr>
     </w:lvl>
   </w:abstractNum>
-  <w:abstractNum w:abstractNumId="26" w15:restartNumberingAfterBreak="0">
+  <w:abstractNum w:abstractNumId="27" w15:restartNumberingAfterBreak="0">
     <w:nsid w:val="5EBF0237"/>
     <w:multiLevelType w:val="multilevel"/>
     <w:tmpl w:val="426EE8E8"/>
@@ -14283,7 +16691,7 @@
       </w:rPr>
     </w:lvl>
   </w:abstractNum>
-  <w:abstractNum w:abstractNumId="27" w15:restartNumberingAfterBreak="0">
+  <w:abstractNum w:abstractNumId="28" w15:restartNumberingAfterBreak="0">
     <w:nsid w:val="619D1B8E"/>
     <w:multiLevelType w:val="multilevel"/>
     <w:tmpl w:val="88FA69DC"/>
@@ -14396,7 +16804,7 @@
       </w:rPr>
     </w:lvl>
   </w:abstractNum>
-  <w:abstractNum w:abstractNumId="28" w15:restartNumberingAfterBreak="0">
+  <w:abstractNum w:abstractNumId="29" w15:restartNumberingAfterBreak="0">
     <w:nsid w:val="621218E5"/>
     <w:multiLevelType w:val="multilevel"/>
     <w:tmpl w:val="9BFE0640"/>
@@ -14545,7 +16953,7 @@
       </w:rPr>
     </w:lvl>
   </w:abstractNum>
-  <w:abstractNum w:abstractNumId="29" w15:restartNumberingAfterBreak="0">
+  <w:abstractNum w:abstractNumId="30" w15:restartNumberingAfterBreak="0">
     <w:nsid w:val="66CA13D5"/>
     <w:multiLevelType w:val="multilevel"/>
     <w:tmpl w:val="F8F69F0A"/>
@@ -14690,7 +17098,7 @@
       </w:rPr>
     </w:lvl>
   </w:abstractNum>
-  <w:abstractNum w:abstractNumId="30" w15:restartNumberingAfterBreak="0">
+  <w:abstractNum w:abstractNumId="31" w15:restartNumberingAfterBreak="0">
     <w:nsid w:val="678A6641"/>
     <w:multiLevelType w:val="multilevel"/>
     <w:tmpl w:val="47B411A8"/>
@@ -14839,7 +17247,7 @@
       </w:rPr>
     </w:lvl>
   </w:abstractNum>
-  <w:abstractNum w:abstractNumId="31" w15:restartNumberingAfterBreak="0">
+  <w:abstractNum w:abstractNumId="32" w15:restartNumberingAfterBreak="0">
     <w:nsid w:val="6B8104A3"/>
     <w:multiLevelType w:val="multilevel"/>
     <w:tmpl w:val="32A085C0"/>
@@ -14988,7 +17396,7 @@
       </w:rPr>
     </w:lvl>
   </w:abstractNum>
-  <w:abstractNum w:abstractNumId="32" w15:restartNumberingAfterBreak="0">
+  <w:abstractNum w:abstractNumId="33" w15:restartNumberingAfterBreak="0">
     <w:nsid w:val="71077588"/>
     <w:multiLevelType w:val="hybridMultilevel"/>
     <w:tmpl w:val="861662D8"/>
@@ -15101,7 +17509,7 @@
       </w:rPr>
     </w:lvl>
   </w:abstractNum>
-  <w:abstractNum w:abstractNumId="33" w15:restartNumberingAfterBreak="0">
+  <w:abstractNum w:abstractNumId="34" w15:restartNumberingAfterBreak="0">
     <w:nsid w:val="72EC27EC"/>
     <w:multiLevelType w:val="hybridMultilevel"/>
     <w:tmpl w:val="F9E0D270"/>
@@ -15214,7 +17622,7 @@
       </w:rPr>
     </w:lvl>
   </w:abstractNum>
-  <w:abstractNum w:abstractNumId="34" w15:restartNumberingAfterBreak="0">
+  <w:abstractNum w:abstractNumId="35" w15:restartNumberingAfterBreak="0">
     <w:nsid w:val="77C8128A"/>
     <w:multiLevelType w:val="multilevel"/>
     <w:tmpl w:val="CD667AA8"/>
@@ -15327,7 +17735,7 @@
       </w:rPr>
     </w:lvl>
   </w:abstractNum>
-  <w:abstractNum w:abstractNumId="35" w15:restartNumberingAfterBreak="0">
+  <w:abstractNum w:abstractNumId="36" w15:restartNumberingAfterBreak="0">
     <w:nsid w:val="7858129F"/>
     <w:multiLevelType w:val="multilevel"/>
     <w:tmpl w:val="85021D9E"/>
@@ -15453,13 +17861,13 @@
     <w:abstractNumId w:val="23"/>
   </w:num>
   <w:num w:numId="2" w16cid:durableId="1916352810">
-    <w:abstractNumId w:val="27"/>
+    <w:abstractNumId w:val="28"/>
   </w:num>
   <w:num w:numId="3" w16cid:durableId="2138252895">
     <w:abstractNumId w:val="1"/>
   </w:num>
   <w:num w:numId="4" w16cid:durableId="168983444">
-    <w:abstractNumId w:val="33"/>
+    <w:abstractNumId w:val="34"/>
   </w:num>
   <w:num w:numId="5" w16cid:durableId="1741365310">
     <w:abstractNumId w:val="2"/>
@@ -15471,13 +17879,13 @@
     <w:abstractNumId w:val="19"/>
   </w:num>
   <w:num w:numId="8" w16cid:durableId="1537041239">
+    <w:abstractNumId w:val="36"/>
+  </w:num>
+  <w:num w:numId="9" w16cid:durableId="1980380641">
     <w:abstractNumId w:val="35"/>
   </w:num>
-  <w:num w:numId="9" w16cid:durableId="1980380641">
-    <w:abstractNumId w:val="34"/>
-  </w:num>
   <w:num w:numId="10" w16cid:durableId="431554918">
-    <w:abstractNumId w:val="35"/>
+    <w:abstractNumId w:val="36"/>
     <w:lvlOverride w:ilvl="0">
       <w:startOverride w:val="1"/>
     </w:lvlOverride>
@@ -15489,7 +17897,7 @@
     <w:abstractNumId w:val="18"/>
   </w:num>
   <w:num w:numId="13" w16cid:durableId="993602429">
-    <w:abstractNumId w:val="32"/>
+    <w:abstractNumId w:val="33"/>
   </w:num>
   <w:num w:numId="14" w16cid:durableId="2042392681">
     <w:abstractNumId w:val="3"/>
@@ -15498,7 +17906,7 @@
     <w:abstractNumId w:val="22"/>
   </w:num>
   <w:num w:numId="16" w16cid:durableId="1837186249">
-    <w:abstractNumId w:val="30"/>
+    <w:abstractNumId w:val="31"/>
   </w:num>
   <w:num w:numId="17" w16cid:durableId="1794596663">
     <w:abstractNumId w:val="9"/>
@@ -15519,7 +17927,7 @@
     <w:abstractNumId w:val="0"/>
   </w:num>
   <w:num w:numId="23" w16cid:durableId="593784621">
-    <w:abstractNumId w:val="25"/>
+    <w:abstractNumId w:val="26"/>
   </w:num>
   <w:num w:numId="24" w16cid:durableId="629242936">
     <w:abstractNumId w:val="11"/>
@@ -15528,10 +17936,10 @@
     <w:abstractNumId w:val="16"/>
   </w:num>
   <w:num w:numId="26" w16cid:durableId="1416972628">
-    <w:abstractNumId w:val="29"/>
+    <w:abstractNumId w:val="30"/>
   </w:num>
   <w:num w:numId="27" w16cid:durableId="1373530619">
-    <w:abstractNumId w:val="31"/>
+    <w:abstractNumId w:val="32"/>
   </w:num>
   <w:num w:numId="28" w16cid:durableId="2102331522">
     <w:abstractNumId w:val="4"/>
@@ -15543,13 +17951,13 @@
     <w:abstractNumId w:val="8"/>
   </w:num>
   <w:num w:numId="31" w16cid:durableId="465977176">
-    <w:abstractNumId w:val="28"/>
+    <w:abstractNumId w:val="29"/>
   </w:num>
   <w:num w:numId="32" w16cid:durableId="775714118">
     <w:abstractNumId w:val="17"/>
   </w:num>
   <w:num w:numId="33" w16cid:durableId="1380662487">
-    <w:abstractNumId w:val="26"/>
+    <w:abstractNumId w:val="27"/>
   </w:num>
   <w:num w:numId="34" w16cid:durableId="1114903780">
     <w:abstractNumId w:val="24"/>
@@ -15562,6 +17970,9 @@
   </w:num>
   <w:num w:numId="37" w16cid:durableId="470252722">
     <w:abstractNumId w:val="5"/>
+  </w:num>
+  <w:num w:numId="38" w16cid:durableId="1930386286">
+    <w:abstractNumId w:val="25"/>
   </w:num>
   <w:numIdMacAtCleanup w:val="10"/>
 </w:numbering>

</xml_diff>

<commit_message>
Hoàn tất form Thống kê, trường học, Sao lưu và phục hồi trong docx
</commit_message>
<xml_diff>
--- a/Nhom13_Baocao.docx
+++ b/Nhom13_Baocao.docx
@@ -1060,7 +1060,7 @@
       <w:sdtContent>
         <w:p>
           <w:pPr>
-            <w:pStyle w:val="u1"/>
+            <w:pStyle w:val="Heading1"/>
             <w:numPr>
               <w:ilvl w:val="0"/>
               <w:numId w:val="0"/>
@@ -1073,7 +1073,7 @@
         </w:p>
         <w:p>
           <w:pPr>
-            <w:pStyle w:val="Mucluc1"/>
+            <w:pStyle w:val="TOC1"/>
             <w:rPr>
               <w:rFonts w:asciiTheme="minorHAnsi" w:eastAsiaTheme="minorEastAsia" w:hAnsiTheme="minorHAnsi" w:cstheme="minorBidi"/>
               <w:kern w:val="2"/>
@@ -1104,7 +1104,7 @@
           <w:hyperlink w:anchor="_Toc179544324" w:history="1">
             <w:r>
               <w:rPr>
-                <w:rStyle w:val="Siuktni"/>
+                <w:rStyle w:val="Hyperlink"/>
                 <w:rFonts w:eastAsia="Calibri"/>
               </w:rPr>
               <w:t>BẢNG PHÂN CÔNG</w:t>
@@ -1154,7 +1154,7 @@
         </w:p>
         <w:p>
           <w:pPr>
-            <w:pStyle w:val="Mucluc1"/>
+            <w:pStyle w:val="TOC1"/>
             <w:rPr>
               <w:rFonts w:asciiTheme="minorHAnsi" w:eastAsiaTheme="minorEastAsia" w:hAnsiTheme="minorHAnsi" w:cstheme="minorBidi"/>
               <w:kern w:val="2"/>
@@ -1167,13 +1167,13 @@
           <w:hyperlink w:anchor="_Toc179544325" w:history="1">
             <w:r>
               <w:rPr>
-                <w:rStyle w:val="Siuktni"/>
+                <w:rStyle w:val="Hyperlink"/>
               </w:rPr>
               <w:t xml:space="preserve">PHẦN </w:t>
             </w:r>
             <w:r>
               <w:rPr>
-                <w:rStyle w:val="Siuktni"/>
+                <w:rStyle w:val="Hyperlink"/>
                 <w:lang w:val="vi-VN"/>
               </w:rPr>
               <w:t>MỞ ĐẦU</w:t>
@@ -1223,7 +1223,7 @@
         </w:p>
         <w:p>
           <w:pPr>
-            <w:pStyle w:val="Mucluc1"/>
+            <w:pStyle w:val="TOC1"/>
             <w:rPr>
               <w:rFonts w:asciiTheme="minorHAnsi" w:eastAsiaTheme="minorEastAsia" w:hAnsiTheme="minorHAnsi" w:cstheme="minorBidi"/>
               <w:kern w:val="2"/>
@@ -1236,7 +1236,7 @@
           <w:hyperlink w:anchor="_Toc179544326" w:history="1">
             <w:r>
               <w:rPr>
-                <w:rStyle w:val="Siuktni"/>
+                <w:rStyle w:val="Hyperlink"/>
               </w:rPr>
               <w:t>PHẦN NỘI DUNG</w:t>
             </w:r>
@@ -1285,7 +1285,7 @@
         </w:p>
         <w:p>
           <w:pPr>
-            <w:pStyle w:val="Mucluc1"/>
+            <w:pStyle w:val="TOC1"/>
             <w:rPr>
               <w:rFonts w:asciiTheme="minorHAnsi" w:eastAsiaTheme="minorEastAsia" w:hAnsiTheme="minorHAnsi" w:cstheme="minorBidi"/>
               <w:kern w:val="2"/>
@@ -1298,7 +1298,7 @@
           <w:hyperlink w:anchor="_Toc179544327" w:history="1">
             <w:r>
               <w:rPr>
-                <w:rStyle w:val="Siuktni"/>
+                <w:rStyle w:val="Hyperlink"/>
               </w:rPr>
               <w:t>I.</w:t>
             </w:r>
@@ -1315,7 +1315,7 @@
             </w:r>
             <w:r>
               <w:rPr>
-                <w:rStyle w:val="Siuktni"/>
+                <w:rStyle w:val="Hyperlink"/>
               </w:rPr>
               <w:t>THIẾT KẾ MÔ HÌNH DỮ LIỆU</w:t>
             </w:r>
@@ -1364,7 +1364,7 @@
         </w:p>
         <w:p>
           <w:pPr>
-            <w:pStyle w:val="Mucluc2"/>
+            <w:pStyle w:val="TOC2"/>
             <w:tabs>
               <w:tab w:val="left" w:pos="1200"/>
               <w:tab w:val="right" w:leader="dot" w:pos="9061"/>
@@ -1382,7 +1382,7 @@
           <w:hyperlink w:anchor="_Toc179544328" w:history="1">
             <w:r>
               <w:rPr>
-                <w:rStyle w:val="Siuktni"/>
+                <w:rStyle w:val="Hyperlink"/>
                 <w:noProof/>
               </w:rPr>
               <w:t>1.1.</w:t>
@@ -1401,7 +1401,7 @@
             </w:r>
             <w:r>
               <w:rPr>
-                <w:rStyle w:val="Siuktni"/>
+                <w:rStyle w:val="Hyperlink"/>
                 <w:noProof/>
               </w:rPr>
               <w:t>Khảo sát hệ thống</w:t>
@@ -1458,7 +1458,7 @@
         </w:p>
         <w:p>
           <w:pPr>
-            <w:pStyle w:val="Mucluc3"/>
+            <w:pStyle w:val="TOC3"/>
             <w:tabs>
               <w:tab w:val="right" w:leader="dot" w:pos="9061"/>
             </w:tabs>
@@ -1475,7 +1475,7 @@
           <w:hyperlink w:anchor="_Toc179544329" w:history="1">
             <w:r>
               <w:rPr>
-                <w:rStyle w:val="Siuktni"/>
+                <w:rStyle w:val="Hyperlink"/>
                 <w:noProof/>
               </w:rPr>
               <w:t>1.1.1. Tổng quan hệ thống</w:t>
@@ -1532,7 +1532,7 @@
         </w:p>
         <w:p>
           <w:pPr>
-            <w:pStyle w:val="Mucluc3"/>
+            <w:pStyle w:val="TOC3"/>
             <w:tabs>
               <w:tab w:val="right" w:leader="dot" w:pos="9061"/>
             </w:tabs>
@@ -1549,7 +1549,7 @@
           <w:hyperlink w:anchor="_Toc179544330" w:history="1">
             <w:r>
               <w:rPr>
-                <w:rStyle w:val="Siuktni"/>
+                <w:rStyle w:val="Hyperlink"/>
                 <w:noProof/>
               </w:rPr>
               <w:t>1.1.2. Yêu cầu quản lý dữ liệu công dân</w:t>
@@ -1606,7 +1606,7 @@
         </w:p>
         <w:p>
           <w:pPr>
-            <w:pStyle w:val="Mucluc3"/>
+            <w:pStyle w:val="TOC3"/>
             <w:tabs>
               <w:tab w:val="right" w:leader="dot" w:pos="9061"/>
             </w:tabs>
@@ -1623,7 +1623,7 @@
           <w:hyperlink w:anchor="_Toc179544331" w:history="1">
             <w:r>
               <w:rPr>
-                <w:rStyle w:val="Siuktni"/>
+                <w:rStyle w:val="Hyperlink"/>
                 <w:noProof/>
               </w:rPr>
               <w:t>1.1.3. Mô hình hóa dữ liệu trong hệ thống</w:t>
@@ -1680,7 +1680,7 @@
         </w:p>
         <w:p>
           <w:pPr>
-            <w:pStyle w:val="Mucluc3"/>
+            <w:pStyle w:val="TOC3"/>
             <w:tabs>
               <w:tab w:val="right" w:leader="dot" w:pos="9061"/>
             </w:tabs>
@@ -1697,7 +1697,7 @@
           <w:hyperlink w:anchor="_Toc179544332" w:history="1">
             <w:r>
               <w:rPr>
-                <w:rStyle w:val="Siuktni"/>
+                <w:rStyle w:val="Hyperlink"/>
                 <w:noProof/>
               </w:rPr>
               <w:t>1.1.4. Mô hình dữ liệu đồ thị trong Neo4j</w:t>
@@ -1754,7 +1754,7 @@
         </w:p>
         <w:p>
           <w:pPr>
-            <w:pStyle w:val="Mucluc3"/>
+            <w:pStyle w:val="TOC3"/>
             <w:tabs>
               <w:tab w:val="right" w:leader="dot" w:pos="9061"/>
             </w:tabs>
@@ -1771,7 +1771,7 @@
           <w:hyperlink w:anchor="_Toc179544333" w:history="1">
             <w:r>
               <w:rPr>
-                <w:rStyle w:val="Siuktni"/>
+                <w:rStyle w:val="Hyperlink"/>
                 <w:noProof/>
               </w:rPr>
               <w:t>1.1.5. Các yêu cầu chức năng</w:t>
@@ -1828,7 +1828,7 @@
         </w:p>
         <w:p>
           <w:pPr>
-            <w:pStyle w:val="Mucluc3"/>
+            <w:pStyle w:val="TOC3"/>
             <w:tabs>
               <w:tab w:val="right" w:leader="dot" w:pos="9061"/>
             </w:tabs>
@@ -1845,7 +1845,7 @@
           <w:hyperlink w:anchor="_Toc179544334" w:history="1">
             <w:r>
               <w:rPr>
-                <w:rStyle w:val="Siuktni"/>
+                <w:rStyle w:val="Hyperlink"/>
                 <w:noProof/>
               </w:rPr>
               <w:t>1.1.6. Các yêu cầu phi chức năng</w:t>
@@ -1902,7 +1902,7 @@
         </w:p>
         <w:p>
           <w:pPr>
-            <w:pStyle w:val="Mucluc3"/>
+            <w:pStyle w:val="TOC3"/>
             <w:tabs>
               <w:tab w:val="right" w:leader="dot" w:pos="9061"/>
             </w:tabs>
@@ -1919,7 +1919,7 @@
           <w:hyperlink w:anchor="_Toc179544335" w:history="1">
             <w:r>
               <w:rPr>
-                <w:rStyle w:val="Siuktni"/>
+                <w:rStyle w:val="Hyperlink"/>
                 <w:noProof/>
               </w:rPr>
               <w:t>1.1.7. Kết luận khảo sát</w:t>
@@ -1976,7 +1976,7 @@
         </w:p>
         <w:p>
           <w:pPr>
-            <w:pStyle w:val="Mucluc2"/>
+            <w:pStyle w:val="TOC2"/>
             <w:tabs>
               <w:tab w:val="left" w:pos="1200"/>
               <w:tab w:val="right" w:leader="dot" w:pos="9061"/>
@@ -1994,7 +1994,7 @@
           <w:hyperlink w:anchor="_Toc179544336" w:history="1">
             <w:r>
               <w:rPr>
-                <w:rStyle w:val="Siuktni"/>
+                <w:rStyle w:val="Hyperlink"/>
                 <w:noProof/>
               </w:rPr>
               <w:t>1.2.</w:t>
@@ -2013,7 +2013,7 @@
             </w:r>
             <w:r>
               <w:rPr>
-                <w:rStyle w:val="Siuktni"/>
+                <w:rStyle w:val="Hyperlink"/>
                 <w:noProof/>
               </w:rPr>
               <w:t>Thiết mô hình dữ liệu</w:t>
@@ -2070,7 +2070,7 @@
         </w:p>
         <w:p>
           <w:pPr>
-            <w:pStyle w:val="Mucluc3"/>
+            <w:pStyle w:val="TOC3"/>
             <w:tabs>
               <w:tab w:val="right" w:leader="dot" w:pos="9061"/>
             </w:tabs>
@@ -2087,7 +2087,7 @@
           <w:hyperlink w:anchor="_Toc179544337" w:history="1">
             <w:r>
               <w:rPr>
-                <w:rStyle w:val="Siuktni"/>
+                <w:rStyle w:val="Hyperlink"/>
                 <w:noProof/>
               </w:rPr>
               <w:t>1.2.1. Nút (Node)</w:t>
@@ -2144,7 +2144,7 @@
         </w:p>
         <w:p>
           <w:pPr>
-            <w:pStyle w:val="Mucluc3"/>
+            <w:pStyle w:val="TOC3"/>
             <w:tabs>
               <w:tab w:val="right" w:leader="dot" w:pos="9061"/>
             </w:tabs>
@@ -2161,7 +2161,7 @@
           <w:hyperlink w:anchor="_Toc179544338" w:history="1">
             <w:r>
               <w:rPr>
-                <w:rStyle w:val="Siuktni"/>
+                <w:rStyle w:val="Hyperlink"/>
                 <w:noProof/>
               </w:rPr>
               <w:t>1.2.2. Mối quan hệ (Relationship)</w:t>
@@ -2218,7 +2218,7 @@
         </w:p>
         <w:p>
           <w:pPr>
-            <w:pStyle w:val="Mucluc3"/>
+            <w:pStyle w:val="TOC3"/>
             <w:tabs>
               <w:tab w:val="right" w:leader="dot" w:pos="9061"/>
             </w:tabs>
@@ -2235,7 +2235,7 @@
           <w:hyperlink w:anchor="_Toc179544339" w:history="1">
             <w:r>
               <w:rPr>
-                <w:rStyle w:val="Siuktni"/>
+                <w:rStyle w:val="Hyperlink"/>
                 <w:noProof/>
               </w:rPr>
               <w:t>1.2.3. Mô hình đồ thị tổng quát</w:t>
@@ -2292,7 +2292,7 @@
         </w:p>
         <w:p>
           <w:pPr>
-            <w:pStyle w:val="Mucluc2"/>
+            <w:pStyle w:val="TOC2"/>
             <w:tabs>
               <w:tab w:val="left" w:pos="1200"/>
               <w:tab w:val="right" w:leader="dot" w:pos="9061"/>
@@ -2310,7 +2310,7 @@
           <w:hyperlink w:anchor="_Toc179544340" w:history="1">
             <w:r>
               <w:rPr>
-                <w:rStyle w:val="Siuktni"/>
+                <w:rStyle w:val="Hyperlink"/>
                 <w:noProof/>
               </w:rPr>
               <w:t>1.3.</w:t>
@@ -2329,7 +2329,7 @@
             </w:r>
             <w:r>
               <w:rPr>
-                <w:rStyle w:val="Siuktni"/>
+                <w:rStyle w:val="Hyperlink"/>
                 <w:noProof/>
               </w:rPr>
               <w:t>Xây dựng database dựa vào mô hình đã thiết kế</w:t>
@@ -2386,7 +2386,7 @@
         </w:p>
         <w:p>
           <w:pPr>
-            <w:pStyle w:val="Mucluc3"/>
+            <w:pStyle w:val="TOC3"/>
             <w:tabs>
               <w:tab w:val="right" w:leader="dot" w:pos="9061"/>
             </w:tabs>
@@ -2403,7 +2403,7 @@
           <w:hyperlink w:anchor="_Toc179544341" w:history="1">
             <w:r>
               <w:rPr>
-                <w:rStyle w:val="Siuktni"/>
+                <w:rStyle w:val="Hyperlink"/>
                 <w:noProof/>
               </w:rPr>
               <w:t>1.3.1. Tạo nút</w:t>
@@ -2460,7 +2460,7 @@
         </w:p>
         <w:p>
           <w:pPr>
-            <w:pStyle w:val="Mucluc3"/>
+            <w:pStyle w:val="TOC3"/>
             <w:tabs>
               <w:tab w:val="right" w:leader="dot" w:pos="9061"/>
             </w:tabs>
@@ -2477,7 +2477,7 @@
           <w:hyperlink w:anchor="_Toc179544342" w:history="1">
             <w:r>
               <w:rPr>
-                <w:rStyle w:val="Siuktni"/>
+                <w:rStyle w:val="Hyperlink"/>
                 <w:noProof/>
               </w:rPr>
               <w:t>1.3.2. Tạo mối quan hệ</w:t>
@@ -2534,7 +2534,7 @@
         </w:p>
         <w:p>
           <w:pPr>
-            <w:pStyle w:val="Mucluc1"/>
+            <w:pStyle w:val="TOC1"/>
             <w:rPr>
               <w:rFonts w:asciiTheme="minorHAnsi" w:eastAsiaTheme="minorEastAsia" w:hAnsiTheme="minorHAnsi" w:cstheme="minorBidi"/>
               <w:kern w:val="2"/>
@@ -2547,7 +2547,7 @@
           <w:hyperlink w:anchor="_Toc179544343" w:history="1">
             <w:r>
               <w:rPr>
-                <w:rStyle w:val="Siuktni"/>
+                <w:rStyle w:val="Hyperlink"/>
               </w:rPr>
               <w:t>II.</w:t>
             </w:r>
@@ -2564,7 +2564,7 @@
             </w:r>
             <w:r>
               <w:rPr>
-                <w:rStyle w:val="Siuktni"/>
+                <w:rStyle w:val="Hyperlink"/>
               </w:rPr>
               <w:t>KHAI THÁC DỮ LIỆU</w:t>
             </w:r>
@@ -2613,7 +2613,7 @@
         </w:p>
         <w:p>
           <w:pPr>
-            <w:pStyle w:val="Mucluc2"/>
+            <w:pStyle w:val="TOC2"/>
             <w:tabs>
               <w:tab w:val="left" w:pos="1200"/>
               <w:tab w:val="right" w:leader="dot" w:pos="9061"/>
@@ -2631,7 +2631,7 @@
           <w:hyperlink w:anchor="_Toc179544344" w:history="1">
             <w:r>
               <w:rPr>
-                <w:rStyle w:val="Siuktni"/>
+                <w:rStyle w:val="Hyperlink"/>
                 <w:noProof/>
               </w:rPr>
               <w:t>2.1.</w:t>
@@ -2650,7 +2650,7 @@
             </w:r>
             <w:r>
               <w:rPr>
-                <w:rStyle w:val="Siuktni"/>
+                <w:rStyle w:val="Hyperlink"/>
                 <w:noProof/>
               </w:rPr>
               <w:t>Các yêu cầu khai thác dữ liệu và lệnh truy vấn tương ứng</w:t>
@@ -2707,7 +2707,7 @@
         </w:p>
         <w:p>
           <w:pPr>
-            <w:pStyle w:val="Mucluc2"/>
+            <w:pStyle w:val="TOC2"/>
             <w:tabs>
               <w:tab w:val="left" w:pos="1200"/>
               <w:tab w:val="right" w:leader="dot" w:pos="9061"/>
@@ -2725,7 +2725,7 @@
           <w:hyperlink w:anchor="_Toc179544345" w:history="1">
             <w:r>
               <w:rPr>
-                <w:rStyle w:val="Siuktni"/>
+                <w:rStyle w:val="Hyperlink"/>
                 <w:noProof/>
               </w:rPr>
               <w:t>2.2.</w:t>
@@ -2744,7 +2744,7 @@
             </w:r>
             <w:r>
               <w:rPr>
-                <w:rStyle w:val="Siuktni"/>
+                <w:rStyle w:val="Hyperlink"/>
                 <w:noProof/>
               </w:rPr>
               <w:t>Sao lưu và phục hồi cơ sở dữ liệu</w:t>
@@ -2801,7 +2801,7 @@
         </w:p>
         <w:p>
           <w:pPr>
-            <w:pStyle w:val="Mucluc1"/>
+            <w:pStyle w:val="TOC1"/>
             <w:rPr>
               <w:rFonts w:asciiTheme="minorHAnsi" w:eastAsiaTheme="minorEastAsia" w:hAnsiTheme="minorHAnsi" w:cstheme="minorBidi"/>
               <w:kern w:val="2"/>
@@ -2814,7 +2814,7 @@
           <w:hyperlink w:anchor="_Toc179544346" w:history="1">
             <w:r>
               <w:rPr>
-                <w:rStyle w:val="Siuktni"/>
+                <w:rStyle w:val="Hyperlink"/>
               </w:rPr>
               <w:t>III.</w:t>
             </w:r>
@@ -2831,7 +2831,7 @@
             </w:r>
             <w:r>
               <w:rPr>
-                <w:rStyle w:val="Siuktni"/>
+                <w:rStyle w:val="Hyperlink"/>
               </w:rPr>
               <w:t>ỨNG DỤNG</w:t>
             </w:r>
@@ -2880,7 +2880,7 @@
         </w:p>
         <w:p>
           <w:pPr>
-            <w:pStyle w:val="Mucluc1"/>
+            <w:pStyle w:val="TOC1"/>
             <w:rPr>
               <w:rFonts w:asciiTheme="minorHAnsi" w:eastAsiaTheme="minorEastAsia" w:hAnsiTheme="minorHAnsi" w:cstheme="minorBidi"/>
               <w:kern w:val="2"/>
@@ -2893,7 +2893,7 @@
           <w:hyperlink w:anchor="_Toc179544347" w:history="1">
             <w:r>
               <w:rPr>
-                <w:rStyle w:val="Siuktni"/>
+                <w:rStyle w:val="Hyperlink"/>
               </w:rPr>
               <w:t>PHẦN KẾT LUẬN</w:t>
             </w:r>
@@ -2942,7 +2942,7 @@
         </w:p>
         <w:p>
           <w:pPr>
-            <w:pStyle w:val="Mucluc1"/>
+            <w:pStyle w:val="TOC1"/>
             <w:rPr>
               <w:rFonts w:asciiTheme="minorHAnsi" w:eastAsiaTheme="minorEastAsia" w:hAnsiTheme="minorHAnsi" w:cstheme="minorBidi"/>
               <w:kern w:val="2"/>
@@ -2955,7 +2955,7 @@
           <w:hyperlink w:anchor="_Toc179544348" w:history="1">
             <w:r>
               <w:rPr>
-                <w:rStyle w:val="Siuktni"/>
+                <w:rStyle w:val="Hyperlink"/>
               </w:rPr>
               <w:t>TÀI LIỆU THAM KHẢO</w:t>
             </w:r>
@@ -3034,7 +3034,7 @@
     </w:p>
     <w:p>
       <w:pPr>
-        <w:pStyle w:val="Tiu"/>
+        <w:pStyle w:val="Title"/>
         <w:rPr>
           <w:rFonts w:eastAsia="Calibri"/>
           <w:iCs/>
@@ -3069,7 +3069,7 @@
     </w:p>
     <w:tbl>
       <w:tblPr>
-        <w:tblStyle w:val="LiBang"/>
+        <w:tblStyle w:val="TableGrid"/>
         <w:tblW w:w="5000" w:type="pct"/>
         <w:tblLook w:val="04A0" w:firstRow="1" w:lastRow="0" w:firstColumn="1" w:lastColumn="0" w:noHBand="0" w:noVBand="1"/>
       </w:tblPr>
@@ -3631,7 +3631,7 @@
     </w:p>
     <w:p>
       <w:pPr>
-        <w:pStyle w:val="Tiu"/>
+        <w:pStyle w:val="Title"/>
         <w:rPr>
           <w:sz w:val="26"/>
           <w:szCs w:val="26"/>
@@ -3761,7 +3761,7 @@
     </w:p>
     <w:p>
       <w:pPr>
-        <w:pStyle w:val="oancuaDanhsach"/>
+        <w:pStyle w:val="ListParagraph"/>
         <w:numPr>
           <w:ilvl w:val="0"/>
           <w:numId w:val="8"/>
@@ -3791,7 +3791,7 @@
     </w:p>
     <w:p>
       <w:pPr>
-        <w:pStyle w:val="u2"/>
+        <w:pStyle w:val="Heading2"/>
       </w:pPr>
       <w:bookmarkStart w:id="10" w:name="_Toc179544328"/>
       <w:r>
@@ -3807,7 +3807,7 @@
     </w:p>
     <w:p>
       <w:pPr>
-        <w:pStyle w:val="u3"/>
+        <w:pStyle w:val="Heading3"/>
       </w:pPr>
       <w:bookmarkStart w:id="11" w:name="_Toc179544329"/>
       <w:r>
@@ -3843,7 +3843,7 @@
     </w:p>
     <w:p>
       <w:pPr>
-        <w:pStyle w:val="u3"/>
+        <w:pStyle w:val="Heading3"/>
       </w:pPr>
       <w:bookmarkStart w:id="12" w:name="_Toc179544330"/>
       <w:r>
@@ -3873,7 +3873,7 @@
     </w:p>
     <w:p>
       <w:pPr>
-        <w:pStyle w:val="u3"/>
+        <w:pStyle w:val="Heading3"/>
       </w:pPr>
       <w:r>
         <w:t xml:space="preserve"> </w:t>
@@ -4020,7 +4020,7 @@
     </w:p>
     <w:p>
       <w:pPr>
-        <w:pStyle w:val="u3"/>
+        <w:pStyle w:val="Heading3"/>
       </w:pPr>
       <w:r>
         <w:t xml:space="preserve"> </w:t>
@@ -4171,7 +4171,7 @@
     </w:p>
     <w:p>
       <w:pPr>
-        <w:pStyle w:val="u3"/>
+        <w:pStyle w:val="Heading3"/>
       </w:pPr>
       <w:r>
         <w:t xml:space="preserve"> </w:t>
@@ -4335,7 +4335,7 @@
     </w:p>
     <w:p>
       <w:pPr>
-        <w:pStyle w:val="u3"/>
+        <w:pStyle w:val="Heading3"/>
       </w:pPr>
       <w:r>
         <w:t xml:space="preserve"> </w:t>
@@ -4455,7 +4455,7 @@
     </w:p>
     <w:p>
       <w:pPr>
-        <w:pStyle w:val="u3"/>
+        <w:pStyle w:val="Heading3"/>
       </w:pPr>
       <w:r>
         <w:t xml:space="preserve"> </w:t>
@@ -4488,7 +4488,7 @@
     </w:p>
     <w:p>
       <w:pPr>
-        <w:pStyle w:val="u2"/>
+        <w:pStyle w:val="Heading2"/>
       </w:pPr>
       <w:bookmarkStart w:id="18" w:name="_Toc179544336"/>
       <w:r>
@@ -4577,7 +4577,7 @@
     </w:p>
     <w:p>
       <w:pPr>
-        <w:pStyle w:val="u3"/>
+        <w:pStyle w:val="Heading3"/>
         <w:ind w:left="1440"/>
       </w:pPr>
       <w:bookmarkStart w:id="19" w:name="_Toc179544337"/>
@@ -5224,7 +5224,7 @@
     </w:p>
     <w:p>
       <w:pPr>
-        <w:pStyle w:val="u3"/>
+        <w:pStyle w:val="Heading3"/>
       </w:pPr>
       <w:bookmarkStart w:id="20" w:name="_Toc179544338"/>
       <w:r>
@@ -5573,7 +5573,7 @@
     </w:p>
     <w:p>
       <w:pPr>
-        <w:pStyle w:val="u3"/>
+        <w:pStyle w:val="Heading3"/>
       </w:pPr>
       <w:bookmarkStart w:id="21" w:name="_Toc179544339"/>
       <w:r>
@@ -5742,7 +5742,7 @@
     </w:p>
     <w:p>
       <w:pPr>
-        <w:pStyle w:val="u2"/>
+        <w:pStyle w:val="Heading2"/>
       </w:pPr>
       <w:bookmarkStart w:id="22" w:name="_Toc179544340"/>
       <w:r>
@@ -5830,7 +5830,7 @@
     </w:p>
     <w:p>
       <w:pPr>
-        <w:pStyle w:val="u3"/>
+        <w:pStyle w:val="Heading3"/>
       </w:pPr>
       <w:bookmarkStart w:id="23" w:name="_Toc179544341"/>
       <w:r>
@@ -6177,7 +6177,7 @@
     </w:p>
     <w:p>
       <w:pPr>
-        <w:pStyle w:val="u3"/>
+        <w:pStyle w:val="Heading3"/>
       </w:pPr>
       <w:bookmarkStart w:id="24" w:name="_Toc179544342"/>
       <w:r>
@@ -6977,7 +6977,7 @@
     </w:p>
     <w:p>
       <w:pPr>
-        <w:pStyle w:val="u1"/>
+        <w:pStyle w:val="Heading1"/>
       </w:pPr>
       <w:r>
         <w:lastRenderedPageBreak/>
@@ -6987,7 +6987,7 @@
     </w:p>
     <w:p>
       <w:pPr>
-        <w:pStyle w:val="u2"/>
+        <w:pStyle w:val="Heading2"/>
         <w:numPr>
           <w:ilvl w:val="1"/>
           <w:numId w:val="8"/>
@@ -10193,7 +10193,7 @@
     </w:p>
     <w:p>
       <w:pPr>
-        <w:pStyle w:val="u2"/>
+        <w:pStyle w:val="Heading2"/>
         <w:numPr>
           <w:ilvl w:val="1"/>
           <w:numId w:val="8"/>
@@ -10205,7 +10205,7 @@
     </w:p>
     <w:p>
       <w:pPr>
-        <w:pStyle w:val="oancuaDanhsach"/>
+        <w:pStyle w:val="ListParagraph"/>
         <w:numPr>
           <w:ilvl w:val="0"/>
           <w:numId w:val="37"/>
@@ -10223,7 +10223,7 @@
     </w:p>
     <w:p>
       <w:pPr>
-        <w:pStyle w:val="oancuaDanhsach"/>
+        <w:pStyle w:val="ListParagraph"/>
         <w:numPr>
           <w:ilvl w:val="0"/>
           <w:numId w:val="37"/>
@@ -10241,7 +10241,7 @@
     </w:p>
     <w:p>
       <w:pPr>
-        <w:pStyle w:val="oancuaDanhsach"/>
+        <w:pStyle w:val="ListParagraph"/>
         <w:numPr>
           <w:ilvl w:val="1"/>
           <w:numId w:val="37"/>
@@ -10259,7 +10259,7 @@
     </w:p>
     <w:p>
       <w:pPr>
-        <w:pStyle w:val="oancuaDanhsach"/>
+        <w:pStyle w:val="ListParagraph"/>
         <w:ind w:left="1931" w:firstLine="0"/>
         <w:rPr>
           <w:lang w:val="en-SG"/>
@@ -10274,7 +10274,7 @@
     </w:p>
     <w:p>
       <w:pPr>
-        <w:pStyle w:val="oancuaDanhsach"/>
+        <w:pStyle w:val="ListParagraph"/>
         <w:numPr>
           <w:ilvl w:val="1"/>
           <w:numId w:val="37"/>
@@ -10292,7 +10292,7 @@
     </w:p>
     <w:p>
       <w:pPr>
-        <w:pStyle w:val="oancuaDanhsach"/>
+        <w:pStyle w:val="ListParagraph"/>
         <w:ind w:left="1931" w:firstLine="0"/>
         <w:rPr>
           <w:lang w:val="en-SG"/>
@@ -10307,7 +10307,7 @@
     </w:p>
     <w:p>
       <w:pPr>
-        <w:pStyle w:val="oancuaDanhsach"/>
+        <w:pStyle w:val="ListParagraph"/>
         <w:ind w:left="1931" w:firstLine="0"/>
         <w:rPr>
           <w:lang w:val="en-SG"/>
@@ -10323,7 +10323,7 @@
     </w:p>
     <w:p>
       <w:pPr>
-        <w:pStyle w:val="oancuaDanhsach"/>
+        <w:pStyle w:val="ListParagraph"/>
         <w:numPr>
           <w:ilvl w:val="1"/>
           <w:numId w:val="37"/>
@@ -10341,7 +10341,7 @@
     </w:p>
     <w:p>
       <w:pPr>
-        <w:pStyle w:val="oancuaDanhsach"/>
+        <w:pStyle w:val="ListParagraph"/>
         <w:ind w:left="1931" w:firstLine="0"/>
         <w:rPr>
           <w:lang w:val="en-SG"/>
@@ -10356,7 +10356,7 @@
     </w:p>
     <w:p>
       <w:pPr>
-        <w:pStyle w:val="oancuaDanhsach"/>
+        <w:pStyle w:val="ListParagraph"/>
         <w:ind w:left="1931" w:firstLine="0"/>
         <w:rPr>
           <w:lang w:val="en-SG"/>
@@ -10371,7 +10371,7 @@
     </w:p>
     <w:p>
       <w:pPr>
-        <w:pStyle w:val="oancuaDanhsach"/>
+        <w:pStyle w:val="ListParagraph"/>
         <w:numPr>
           <w:ilvl w:val="1"/>
           <w:numId w:val="37"/>
@@ -10389,7 +10389,7 @@
     </w:p>
     <w:p>
       <w:pPr>
-        <w:pStyle w:val="oancuaDanhsach"/>
+        <w:pStyle w:val="ListParagraph"/>
         <w:ind w:left="1931" w:firstLine="0"/>
         <w:rPr>
           <w:lang w:val="en-SG"/>
@@ -10404,7 +10404,7 @@
     </w:p>
     <w:p>
       <w:pPr>
-        <w:pStyle w:val="oancuaDanhsach"/>
+        <w:pStyle w:val="ListParagraph"/>
         <w:ind w:left="1931" w:firstLine="0"/>
         <w:rPr>
           <w:lang w:val="en-SG"/>
@@ -10419,7 +10419,7 @@
     </w:p>
     <w:p>
       <w:pPr>
-        <w:pStyle w:val="oancuaDanhsach"/>
+        <w:pStyle w:val="ListParagraph"/>
         <w:ind w:left="1931" w:firstLine="0"/>
         <w:rPr>
           <w:lang w:val="en-SG"/>
@@ -10434,7 +10434,7 @@
     </w:p>
     <w:p>
       <w:pPr>
-        <w:pStyle w:val="oancuaDanhsach"/>
+        <w:pStyle w:val="ListParagraph"/>
         <w:numPr>
           <w:ilvl w:val="1"/>
           <w:numId w:val="37"/>
@@ -10452,7 +10452,7 @@
     </w:p>
     <w:p>
       <w:pPr>
-        <w:pStyle w:val="oancuaDanhsach"/>
+        <w:pStyle w:val="ListParagraph"/>
         <w:ind w:left="1931" w:firstLine="0"/>
         <w:rPr>
           <w:lang w:val="en-SG"/>
@@ -10467,7 +10467,7 @@
     </w:p>
     <w:p>
       <w:pPr>
-        <w:pStyle w:val="oancuaDanhsach"/>
+        <w:pStyle w:val="ListParagraph"/>
         <w:ind w:left="1931" w:firstLine="0"/>
         <w:rPr>
           <w:lang w:val="en-SG"/>
@@ -10482,7 +10482,7 @@
     </w:p>
     <w:p>
       <w:pPr>
-        <w:pStyle w:val="oancuaDanhsach"/>
+        <w:pStyle w:val="ListParagraph"/>
         <w:numPr>
           <w:ilvl w:val="1"/>
           <w:numId w:val="37"/>
@@ -10500,7 +10500,7 @@
     </w:p>
     <w:p>
       <w:pPr>
-        <w:pStyle w:val="oancuaDanhsach"/>
+        <w:pStyle w:val="ListParagraph"/>
         <w:ind w:left="1931" w:firstLine="0"/>
         <w:rPr>
           <w:lang w:val="en-SG"/>
@@ -10515,7 +10515,7 @@
     </w:p>
     <w:p>
       <w:pPr>
-        <w:pStyle w:val="oancuaDanhsach"/>
+        <w:pStyle w:val="ListParagraph"/>
         <w:ind w:left="1931" w:firstLine="0"/>
         <w:rPr>
           <w:lang w:val="en-SG"/>
@@ -10530,7 +10530,7 @@
     </w:p>
     <w:p>
       <w:pPr>
-        <w:pStyle w:val="oancuaDanhsach"/>
+        <w:pStyle w:val="ListParagraph"/>
         <w:ind w:left="1931" w:firstLine="0"/>
         <w:rPr>
           <w:lang w:val="en-SG"/>
@@ -10545,7 +10545,7 @@
     </w:p>
     <w:p>
       <w:pPr>
-        <w:pStyle w:val="oancuaDanhsach"/>
+        <w:pStyle w:val="ListParagraph"/>
         <w:numPr>
           <w:ilvl w:val="1"/>
           <w:numId w:val="37"/>
@@ -10563,7 +10563,7 @@
     </w:p>
     <w:p>
       <w:pPr>
-        <w:pStyle w:val="oancuaDanhsach"/>
+        <w:pStyle w:val="ListParagraph"/>
         <w:ind w:left="1931" w:firstLine="0"/>
         <w:rPr>
           <w:lang w:val="en-SG"/>
@@ -10578,7 +10578,7 @@
     </w:p>
     <w:p>
       <w:pPr>
-        <w:pStyle w:val="oancuaDanhsach"/>
+        <w:pStyle w:val="ListParagraph"/>
         <w:ind w:left="1931" w:firstLine="0"/>
         <w:rPr>
           <w:lang w:val="en-SG"/>
@@ -10593,7 +10593,7 @@
     </w:p>
     <w:p>
       <w:pPr>
-        <w:pStyle w:val="oancuaDanhsach"/>
+        <w:pStyle w:val="ListParagraph"/>
         <w:ind w:left="1931" w:firstLine="0"/>
         <w:rPr>
           <w:lang w:val="en-SG"/>
@@ -10608,7 +10608,7 @@
     </w:p>
     <w:p>
       <w:pPr>
-        <w:pStyle w:val="oancuaDanhsach"/>
+        <w:pStyle w:val="ListParagraph"/>
         <w:numPr>
           <w:ilvl w:val="1"/>
           <w:numId w:val="37"/>
@@ -10626,7 +10626,7 @@
     </w:p>
     <w:p>
       <w:pPr>
-        <w:pStyle w:val="oancuaDanhsach"/>
+        <w:pStyle w:val="ListParagraph"/>
         <w:ind w:left="1931" w:firstLine="0"/>
         <w:rPr>
           <w:lang w:val="en-SG"/>
@@ -10641,7 +10641,7 @@
     </w:p>
     <w:p>
       <w:pPr>
-        <w:pStyle w:val="oancuaDanhsach"/>
+        <w:pStyle w:val="ListParagraph"/>
         <w:ind w:left="1931" w:firstLine="0"/>
         <w:rPr>
           <w:lang w:val="en-SG"/>
@@ -10656,7 +10656,7 @@
     </w:p>
     <w:p>
       <w:pPr>
-        <w:pStyle w:val="oancuaDanhsach"/>
+        <w:pStyle w:val="ListParagraph"/>
         <w:ind w:left="1931" w:firstLine="0"/>
         <w:rPr>
           <w:lang w:val="en-SG"/>
@@ -10671,7 +10671,7 @@
     </w:p>
     <w:p>
       <w:pPr>
-        <w:pStyle w:val="oancuaDanhsach"/>
+        <w:pStyle w:val="ListParagraph"/>
         <w:numPr>
           <w:ilvl w:val="1"/>
           <w:numId w:val="37"/>
@@ -10689,7 +10689,7 @@
     </w:p>
     <w:p>
       <w:pPr>
-        <w:pStyle w:val="oancuaDanhsach"/>
+        <w:pStyle w:val="ListParagraph"/>
         <w:ind w:left="1931" w:firstLine="0"/>
         <w:rPr>
           <w:lang w:val="en-SG"/>
@@ -10704,7 +10704,7 @@
     </w:p>
     <w:p>
       <w:pPr>
-        <w:pStyle w:val="oancuaDanhsach"/>
+        <w:pStyle w:val="ListParagraph"/>
         <w:ind w:left="1931" w:firstLine="0"/>
         <w:rPr>
           <w:lang w:val="en-SG"/>
@@ -10719,7 +10719,7 @@
     </w:p>
     <w:p>
       <w:pPr>
-        <w:pStyle w:val="oancuaDanhsach"/>
+        <w:pStyle w:val="ListParagraph"/>
         <w:numPr>
           <w:ilvl w:val="1"/>
           <w:numId w:val="37"/>
@@ -10737,7 +10737,7 @@
     </w:p>
     <w:p>
       <w:pPr>
-        <w:pStyle w:val="oancuaDanhsach"/>
+        <w:pStyle w:val="ListParagraph"/>
         <w:ind w:left="1931" w:firstLine="0"/>
         <w:rPr>
           <w:lang w:val="en-SG"/>
@@ -10752,7 +10752,7 @@
     </w:p>
     <w:p>
       <w:pPr>
-        <w:pStyle w:val="oancuaDanhsach"/>
+        <w:pStyle w:val="ListParagraph"/>
         <w:ind w:left="1931" w:firstLine="0"/>
         <w:rPr>
           <w:lang w:val="en-SG"/>
@@ -10767,7 +10767,7 @@
     </w:p>
     <w:p>
       <w:pPr>
-        <w:pStyle w:val="oancuaDanhsach"/>
+        <w:pStyle w:val="ListParagraph"/>
         <w:ind w:left="1931" w:firstLine="0"/>
         <w:rPr>
           <w:lang w:val="en-SG"/>
@@ -10782,7 +10782,7 @@
     </w:p>
     <w:p>
       <w:pPr>
-        <w:pStyle w:val="oancuaDanhsach"/>
+        <w:pStyle w:val="ListParagraph"/>
         <w:numPr>
           <w:ilvl w:val="1"/>
           <w:numId w:val="37"/>
@@ -10806,7 +10806,7 @@
     </w:p>
     <w:p>
       <w:pPr>
-        <w:pStyle w:val="oancuaDanhsach"/>
+        <w:pStyle w:val="ListParagraph"/>
         <w:ind w:left="1931" w:firstLine="0"/>
         <w:rPr>
           <w:lang w:val="en-SG"/>
@@ -10821,7 +10821,7 @@
     </w:p>
     <w:p>
       <w:pPr>
-        <w:pStyle w:val="oancuaDanhsach"/>
+        <w:pStyle w:val="ListParagraph"/>
         <w:ind w:left="1931" w:firstLine="0"/>
         <w:rPr>
           <w:lang w:val="en-SG"/>
@@ -10836,7 +10836,7 @@
     </w:p>
     <w:p>
       <w:pPr>
-        <w:pStyle w:val="oancuaDanhsach"/>
+        <w:pStyle w:val="ListParagraph"/>
         <w:numPr>
           <w:ilvl w:val="1"/>
           <w:numId w:val="37"/>
@@ -10854,7 +10854,7 @@
     </w:p>
     <w:p>
       <w:pPr>
-        <w:pStyle w:val="oancuaDanhsach"/>
+        <w:pStyle w:val="ListParagraph"/>
         <w:ind w:left="1931" w:firstLine="0"/>
         <w:rPr>
           <w:lang w:val="en-SG"/>
@@ -10869,7 +10869,7 @@
     </w:p>
     <w:p>
       <w:pPr>
-        <w:pStyle w:val="oancuaDanhsach"/>
+        <w:pStyle w:val="ListParagraph"/>
         <w:ind w:left="1931" w:firstLine="0"/>
         <w:rPr>
           <w:lang w:val="en-SG"/>
@@ -10884,7 +10884,7 @@
     </w:p>
     <w:p>
       <w:pPr>
-        <w:pStyle w:val="oancuaDanhsach"/>
+        <w:pStyle w:val="ListParagraph"/>
         <w:ind w:left="1931" w:firstLine="0"/>
         <w:rPr>
           <w:lang w:val="en-SG"/>
@@ -10899,7 +10899,7 @@
     </w:p>
     <w:p>
       <w:pPr>
-        <w:pStyle w:val="oancuaDanhsach"/>
+        <w:pStyle w:val="ListParagraph"/>
         <w:numPr>
           <w:ilvl w:val="1"/>
           <w:numId w:val="37"/>
@@ -10917,7 +10917,7 @@
     </w:p>
     <w:p>
       <w:pPr>
-        <w:pStyle w:val="oancuaDanhsach"/>
+        <w:pStyle w:val="ListParagraph"/>
         <w:ind w:left="1931" w:firstLine="0"/>
         <w:rPr>
           <w:lang w:val="en-SG"/>
@@ -10932,7 +10932,7 @@
     </w:p>
     <w:p>
       <w:pPr>
-        <w:pStyle w:val="oancuaDanhsach"/>
+        <w:pStyle w:val="ListParagraph"/>
         <w:ind w:left="1931" w:firstLine="0"/>
         <w:rPr>
           <w:lang w:val="en-SG"/>
@@ -10948,7 +10948,7 @@
     </w:p>
     <w:p>
       <w:pPr>
-        <w:pStyle w:val="oancuaDanhsach"/>
+        <w:pStyle w:val="ListParagraph"/>
         <w:ind w:left="1931" w:firstLine="0"/>
         <w:rPr>
           <w:lang w:val="en-SG"/>
@@ -10963,7 +10963,7 @@
     </w:p>
     <w:p>
       <w:pPr>
-        <w:pStyle w:val="oancuaDanhsach"/>
+        <w:pStyle w:val="ListParagraph"/>
         <w:numPr>
           <w:ilvl w:val="1"/>
           <w:numId w:val="37"/>
@@ -10981,7 +10981,7 @@
     </w:p>
     <w:p>
       <w:pPr>
-        <w:pStyle w:val="oancuaDanhsach"/>
+        <w:pStyle w:val="ListParagraph"/>
         <w:ind w:left="1931" w:firstLine="0"/>
         <w:rPr>
           <w:lang w:val="en-SG"/>
@@ -10996,7 +10996,7 @@
     </w:p>
     <w:p>
       <w:pPr>
-        <w:pStyle w:val="oancuaDanhsach"/>
+        <w:pStyle w:val="ListParagraph"/>
         <w:ind w:left="1931" w:firstLine="0"/>
         <w:rPr>
           <w:lang w:val="en-SG"/>
@@ -11011,7 +11011,7 @@
     </w:p>
     <w:p>
       <w:pPr>
-        <w:pStyle w:val="oancuaDanhsach"/>
+        <w:pStyle w:val="ListParagraph"/>
         <w:ind w:left="1931" w:firstLine="0"/>
         <w:rPr>
           <w:lang w:val="en-SG"/>
@@ -11026,7 +11026,7 @@
     </w:p>
     <w:p>
       <w:pPr>
-        <w:pStyle w:val="oancuaDanhsach"/>
+        <w:pStyle w:val="ListParagraph"/>
         <w:numPr>
           <w:ilvl w:val="1"/>
           <w:numId w:val="37"/>
@@ -11044,7 +11044,7 @@
     </w:p>
     <w:p>
       <w:pPr>
-        <w:pStyle w:val="oancuaDanhsach"/>
+        <w:pStyle w:val="ListParagraph"/>
         <w:ind w:left="1931" w:firstLine="0"/>
         <w:rPr>
           <w:lang w:val="en-SG"/>
@@ -11059,7 +11059,7 @@
     </w:p>
     <w:p>
       <w:pPr>
-        <w:pStyle w:val="oancuaDanhsach"/>
+        <w:pStyle w:val="ListParagraph"/>
         <w:ind w:left="1931" w:firstLine="0"/>
         <w:rPr>
           <w:lang w:val="en-SG"/>
@@ -11074,7 +11074,7 @@
     </w:p>
     <w:p>
       <w:pPr>
-        <w:pStyle w:val="oancuaDanhsach"/>
+        <w:pStyle w:val="ListParagraph"/>
         <w:ind w:left="1931" w:firstLine="0"/>
         <w:rPr>
           <w:lang w:val="en-SG"/>
@@ -11089,7 +11089,7 @@
     </w:p>
     <w:p>
       <w:pPr>
-        <w:pStyle w:val="oancuaDanhsach"/>
+        <w:pStyle w:val="ListParagraph"/>
         <w:numPr>
           <w:ilvl w:val="1"/>
           <w:numId w:val="37"/>
@@ -11113,7 +11113,7 @@
     </w:p>
     <w:p>
       <w:pPr>
-        <w:pStyle w:val="oancuaDanhsach"/>
+        <w:pStyle w:val="ListParagraph"/>
         <w:ind w:left="1931" w:firstLine="0"/>
         <w:rPr>
           <w:lang w:val="en-SG"/>
@@ -11128,7 +11128,7 @@
     </w:p>
     <w:p>
       <w:pPr>
-        <w:pStyle w:val="oancuaDanhsach"/>
+        <w:pStyle w:val="ListParagraph"/>
         <w:ind w:left="1931" w:firstLine="0"/>
         <w:rPr>
           <w:lang w:val="en-SG"/>
@@ -11143,7 +11143,7 @@
     </w:p>
     <w:p>
       <w:pPr>
-        <w:pStyle w:val="oancuaDanhsach"/>
+        <w:pStyle w:val="ListParagraph"/>
         <w:numPr>
           <w:ilvl w:val="1"/>
           <w:numId w:val="37"/>
@@ -11161,7 +11161,7 @@
     </w:p>
     <w:p>
       <w:pPr>
-        <w:pStyle w:val="oancuaDanhsach"/>
+        <w:pStyle w:val="ListParagraph"/>
         <w:ind w:left="1931" w:firstLine="0"/>
         <w:rPr>
           <w:lang w:val="en-SG"/>
@@ -11176,7 +11176,7 @@
     </w:p>
     <w:p>
       <w:pPr>
-        <w:pStyle w:val="oancuaDanhsach"/>
+        <w:pStyle w:val="ListParagraph"/>
         <w:ind w:left="1931" w:firstLine="0"/>
         <w:rPr>
           <w:lang w:val="en-SG"/>
@@ -11191,7 +11191,7 @@
     </w:p>
     <w:p>
       <w:pPr>
-        <w:pStyle w:val="oancuaDanhsach"/>
+        <w:pStyle w:val="ListParagraph"/>
         <w:numPr>
           <w:ilvl w:val="1"/>
           <w:numId w:val="37"/>
@@ -11209,7 +11209,7 @@
     </w:p>
     <w:p>
       <w:pPr>
-        <w:pStyle w:val="oancuaDanhsach"/>
+        <w:pStyle w:val="ListParagraph"/>
         <w:ind w:left="1931" w:firstLine="0"/>
         <w:rPr>
           <w:lang w:val="en-SG"/>
@@ -11224,7 +11224,7 @@
     </w:p>
     <w:p>
       <w:pPr>
-        <w:pStyle w:val="oancuaDanhsach"/>
+        <w:pStyle w:val="ListParagraph"/>
         <w:ind w:left="1931" w:firstLine="0"/>
         <w:rPr>
           <w:lang w:val="en-SG"/>
@@ -11239,7 +11239,7 @@
     </w:p>
     <w:p>
       <w:pPr>
-        <w:pStyle w:val="oancuaDanhsach"/>
+        <w:pStyle w:val="ListParagraph"/>
         <w:numPr>
           <w:ilvl w:val="1"/>
           <w:numId w:val="37"/>
@@ -11257,7 +11257,7 @@
     </w:p>
     <w:p>
       <w:pPr>
-        <w:pStyle w:val="oancuaDanhsach"/>
+        <w:pStyle w:val="ListParagraph"/>
         <w:ind w:left="1931" w:firstLine="0"/>
         <w:rPr>
           <w:lang w:val="en-SG"/>
@@ -11272,7 +11272,7 @@
     </w:p>
     <w:p>
       <w:pPr>
-        <w:pStyle w:val="oancuaDanhsach"/>
+        <w:pStyle w:val="ListParagraph"/>
         <w:ind w:left="1931" w:firstLine="0"/>
         <w:rPr>
           <w:lang w:val="en-SG"/>
@@ -11287,7 +11287,7 @@
     </w:p>
     <w:p>
       <w:pPr>
-        <w:pStyle w:val="oancuaDanhsach"/>
+        <w:pStyle w:val="ListParagraph"/>
         <w:ind w:left="1931" w:firstLine="0"/>
         <w:rPr>
           <w:lang w:val="en-SG"/>
@@ -11302,7 +11302,7 @@
     </w:p>
     <w:p>
       <w:pPr>
-        <w:pStyle w:val="oancuaDanhsach"/>
+        <w:pStyle w:val="ListParagraph"/>
         <w:numPr>
           <w:ilvl w:val="1"/>
           <w:numId w:val="37"/>
@@ -11320,7 +11320,7 @@
     </w:p>
     <w:p>
       <w:pPr>
-        <w:pStyle w:val="oancuaDanhsach"/>
+        <w:pStyle w:val="ListParagraph"/>
         <w:ind w:left="1931" w:firstLine="0"/>
         <w:rPr>
           <w:lang w:val="en-SG"/>
@@ -11335,7 +11335,7 @@
     </w:p>
     <w:p>
       <w:pPr>
-        <w:pStyle w:val="oancuaDanhsach"/>
+        <w:pStyle w:val="ListParagraph"/>
         <w:ind w:left="1931" w:firstLine="0"/>
         <w:rPr>
           <w:lang w:val="en-SG"/>
@@ -11350,7 +11350,7 @@
     </w:p>
     <w:p>
       <w:pPr>
-        <w:pStyle w:val="oancuaDanhsach"/>
+        <w:pStyle w:val="ListParagraph"/>
         <w:ind w:left="1931" w:firstLine="0"/>
         <w:rPr>
           <w:lang w:val="en-SG"/>
@@ -11365,7 +11365,7 @@
     </w:p>
     <w:p>
       <w:pPr>
-        <w:pStyle w:val="oancuaDanhsach"/>
+        <w:pStyle w:val="ListParagraph"/>
         <w:numPr>
           <w:ilvl w:val="0"/>
           <w:numId w:val="37"/>
@@ -11383,7 +11383,7 @@
     </w:p>
     <w:p>
       <w:pPr>
-        <w:pStyle w:val="oancuaDanhsach"/>
+        <w:pStyle w:val="ListParagraph"/>
         <w:numPr>
           <w:ilvl w:val="0"/>
           <w:numId w:val="37"/>
@@ -11401,7 +11401,7 @@
     </w:p>
     <w:p>
       <w:pPr>
-        <w:pStyle w:val="oancuaDanhsach"/>
+        <w:pStyle w:val="ListParagraph"/>
         <w:numPr>
           <w:ilvl w:val="0"/>
           <w:numId w:val="37"/>
@@ -11419,7 +11419,7 @@
     </w:p>
     <w:p>
       <w:pPr>
-        <w:pStyle w:val="oancuaDanhsach"/>
+        <w:pStyle w:val="ListParagraph"/>
         <w:numPr>
           <w:ilvl w:val="0"/>
           <w:numId w:val="37"/>
@@ -11437,7 +11437,7 @@
     </w:p>
     <w:p>
       <w:pPr>
-        <w:pStyle w:val="oancuaDanhsach"/>
+        <w:pStyle w:val="ListParagraph"/>
         <w:numPr>
           <w:ilvl w:val="1"/>
           <w:numId w:val="37"/>
@@ -11452,7 +11452,7 @@
     </w:p>
     <w:p>
       <w:pPr>
-        <w:pStyle w:val="oancuaDanhsach"/>
+        <w:pStyle w:val="ListParagraph"/>
         <w:ind w:left="1854" w:firstLine="0"/>
         <w:rPr>
           <w:lang w:val="en-SG"/>
@@ -11467,7 +11467,7 @@
     </w:p>
     <w:p>
       <w:pPr>
-        <w:pStyle w:val="oancuaDanhsach"/>
+        <w:pStyle w:val="ListParagraph"/>
         <w:ind w:left="1854" w:firstLine="0"/>
         <w:rPr>
           <w:lang w:val="en-SG"/>
@@ -11482,7 +11482,7 @@
     </w:p>
     <w:p>
       <w:pPr>
-        <w:pStyle w:val="oancuaDanhsach"/>
+        <w:pStyle w:val="ListParagraph"/>
         <w:numPr>
           <w:ilvl w:val="1"/>
           <w:numId w:val="37"/>
@@ -11497,7 +11497,7 @@
     </w:p>
     <w:p>
       <w:pPr>
-        <w:pStyle w:val="oancuaDanhsach"/>
+        <w:pStyle w:val="ListParagraph"/>
         <w:ind w:left="1854" w:firstLine="0"/>
         <w:rPr>
           <w:lang w:val="en-SG"/>
@@ -11512,7 +11512,7 @@
     </w:p>
     <w:p>
       <w:pPr>
-        <w:pStyle w:val="oancuaDanhsach"/>
+        <w:pStyle w:val="ListParagraph"/>
         <w:ind w:left="1854" w:firstLine="0"/>
         <w:rPr>
           <w:lang w:val="en-SG"/>
@@ -11527,7 +11527,7 @@
     </w:p>
     <w:p>
       <w:pPr>
-        <w:pStyle w:val="oancuaDanhsach"/>
+        <w:pStyle w:val="ListParagraph"/>
         <w:numPr>
           <w:ilvl w:val="1"/>
           <w:numId w:val="37"/>
@@ -11543,7 +11543,7 @@
     </w:p>
     <w:p>
       <w:pPr>
-        <w:pStyle w:val="oancuaDanhsach"/>
+        <w:pStyle w:val="ListParagraph"/>
         <w:ind w:left="1854" w:firstLine="0"/>
         <w:rPr>
           <w:lang w:val="en-SG"/>
@@ -11558,7 +11558,7 @@
     </w:p>
     <w:p>
       <w:pPr>
-        <w:pStyle w:val="oancuaDanhsach"/>
+        <w:pStyle w:val="ListParagraph"/>
         <w:ind w:left="1854" w:firstLine="0"/>
         <w:rPr>
           <w:lang w:val="en-SG"/>
@@ -11573,7 +11573,7 @@
     </w:p>
     <w:p>
       <w:pPr>
-        <w:pStyle w:val="oancuaDanhsach"/>
+        <w:pStyle w:val="ListParagraph"/>
         <w:numPr>
           <w:ilvl w:val="1"/>
           <w:numId w:val="37"/>
@@ -11588,7 +11588,7 @@
     </w:p>
     <w:p>
       <w:pPr>
-        <w:pStyle w:val="oancuaDanhsach"/>
+        <w:pStyle w:val="ListParagraph"/>
         <w:ind w:left="1854" w:firstLine="0"/>
         <w:rPr>
           <w:lang w:val="en-SG"/>
@@ -11603,7 +11603,7 @@
     </w:p>
     <w:p>
       <w:pPr>
-        <w:pStyle w:val="oancuaDanhsach"/>
+        <w:pStyle w:val="ListParagraph"/>
         <w:ind w:left="1854" w:firstLine="0"/>
         <w:rPr>
           <w:lang w:val="en-SG"/>
@@ -11618,7 +11618,7 @@
     </w:p>
     <w:p>
       <w:pPr>
-        <w:pStyle w:val="oancuaDanhsach"/>
+        <w:pStyle w:val="ListParagraph"/>
         <w:numPr>
           <w:ilvl w:val="1"/>
           <w:numId w:val="37"/>
@@ -11633,7 +11633,7 @@
     </w:p>
     <w:p>
       <w:pPr>
-        <w:pStyle w:val="oancuaDanhsach"/>
+        <w:pStyle w:val="ListParagraph"/>
         <w:ind w:left="1854" w:firstLine="0"/>
         <w:rPr>
           <w:lang w:val="en-SG"/>
@@ -11648,7 +11648,7 @@
     </w:p>
     <w:p>
       <w:pPr>
-        <w:pStyle w:val="oancuaDanhsach"/>
+        <w:pStyle w:val="ListParagraph"/>
         <w:ind w:left="1854" w:firstLine="0"/>
         <w:rPr>
           <w:lang w:val="en-SG"/>
@@ -11663,7 +11663,7 @@
     </w:p>
     <w:p>
       <w:pPr>
-        <w:pStyle w:val="oancuaDanhsach"/>
+        <w:pStyle w:val="ListParagraph"/>
         <w:numPr>
           <w:ilvl w:val="1"/>
           <w:numId w:val="37"/>
@@ -11678,7 +11678,7 @@
     </w:p>
     <w:p>
       <w:pPr>
-        <w:pStyle w:val="oancuaDanhsach"/>
+        <w:pStyle w:val="ListParagraph"/>
         <w:ind w:left="1854" w:firstLine="0"/>
         <w:rPr>
           <w:lang w:val="en-SG"/>
@@ -11693,7 +11693,7 @@
     </w:p>
     <w:p>
       <w:pPr>
-        <w:pStyle w:val="oancuaDanhsach"/>
+        <w:pStyle w:val="ListParagraph"/>
         <w:ind w:left="1854" w:firstLine="0"/>
         <w:rPr>
           <w:lang w:val="en-SG"/>
@@ -11708,7 +11708,7 @@
     </w:p>
     <w:p>
       <w:pPr>
-        <w:pStyle w:val="oancuaDanhsach"/>
+        <w:pStyle w:val="ListParagraph"/>
         <w:ind w:left="1854" w:firstLine="0"/>
         <w:rPr>
           <w:lang w:val="en-SG"/>
@@ -11723,7 +11723,7 @@
     </w:p>
     <w:p>
       <w:pPr>
-        <w:pStyle w:val="oancuaDanhsach"/>
+        <w:pStyle w:val="ListParagraph"/>
         <w:numPr>
           <w:ilvl w:val="1"/>
           <w:numId w:val="37"/>
@@ -11738,7 +11738,7 @@
     </w:p>
     <w:p>
       <w:pPr>
-        <w:pStyle w:val="oancuaDanhsach"/>
+        <w:pStyle w:val="ListParagraph"/>
         <w:ind w:left="1854" w:firstLine="0"/>
         <w:rPr>
           <w:lang w:val="en-SG"/>
@@ -11753,7 +11753,7 @@
     </w:p>
     <w:p>
       <w:pPr>
-        <w:pStyle w:val="oancuaDanhsach"/>
+        <w:pStyle w:val="ListParagraph"/>
         <w:ind w:left="1854" w:firstLine="0"/>
         <w:rPr>
           <w:lang w:val="en-SG"/>
@@ -11768,7 +11768,7 @@
     </w:p>
     <w:p>
       <w:pPr>
-        <w:pStyle w:val="oancuaDanhsach"/>
+        <w:pStyle w:val="ListParagraph"/>
         <w:ind w:left="1854" w:firstLine="0"/>
         <w:rPr>
           <w:lang w:val="en-SG"/>
@@ -11783,7 +11783,7 @@
     </w:p>
     <w:p>
       <w:pPr>
-        <w:pStyle w:val="oancuaDanhsach"/>
+        <w:pStyle w:val="ListParagraph"/>
         <w:numPr>
           <w:ilvl w:val="1"/>
           <w:numId w:val="37"/>
@@ -11798,7 +11798,7 @@
     </w:p>
     <w:p>
       <w:pPr>
-        <w:pStyle w:val="oancuaDanhsach"/>
+        <w:pStyle w:val="ListParagraph"/>
         <w:ind w:left="1854" w:firstLine="0"/>
         <w:rPr>
           <w:lang w:val="en-SG"/>
@@ -11813,7 +11813,7 @@
     </w:p>
     <w:p>
       <w:pPr>
-        <w:pStyle w:val="oancuaDanhsach"/>
+        <w:pStyle w:val="ListParagraph"/>
         <w:ind w:left="1854" w:firstLine="0"/>
         <w:rPr>
           <w:lang w:val="en-SG"/>
@@ -11828,7 +11828,7 @@
     </w:p>
     <w:p>
       <w:pPr>
-        <w:pStyle w:val="oancuaDanhsach"/>
+        <w:pStyle w:val="ListParagraph"/>
         <w:numPr>
           <w:ilvl w:val="1"/>
           <w:numId w:val="37"/>
@@ -11843,7 +11843,7 @@
     </w:p>
     <w:p>
       <w:pPr>
-        <w:pStyle w:val="oancuaDanhsach"/>
+        <w:pStyle w:val="ListParagraph"/>
         <w:ind w:left="1854" w:firstLine="0"/>
         <w:rPr>
           <w:lang w:val="en-SG"/>
@@ -11858,7 +11858,7 @@
     </w:p>
     <w:p>
       <w:pPr>
-        <w:pStyle w:val="oancuaDanhsach"/>
+        <w:pStyle w:val="ListParagraph"/>
         <w:ind w:left="1854" w:firstLine="0"/>
         <w:rPr>
           <w:lang w:val="en-SG"/>
@@ -11873,7 +11873,7 @@
     </w:p>
     <w:p>
       <w:pPr>
-        <w:pStyle w:val="oancuaDanhsach"/>
+        <w:pStyle w:val="ListParagraph"/>
         <w:ind w:left="1854" w:firstLine="0"/>
         <w:rPr>
           <w:lang w:val="en-SG"/>
@@ -11888,7 +11888,7 @@
     </w:p>
     <w:p>
       <w:pPr>
-        <w:pStyle w:val="oancuaDanhsach"/>
+        <w:pStyle w:val="ListParagraph"/>
         <w:numPr>
           <w:ilvl w:val="1"/>
           <w:numId w:val="37"/>
@@ -11903,7 +11903,7 @@
     </w:p>
     <w:p>
       <w:pPr>
-        <w:pStyle w:val="oancuaDanhsach"/>
+        <w:pStyle w:val="ListParagraph"/>
         <w:ind w:left="1854" w:firstLine="0"/>
         <w:rPr>
           <w:lang w:val="en-SG"/>
@@ -11918,7 +11918,7 @@
     </w:p>
     <w:p>
       <w:pPr>
-        <w:pStyle w:val="oancuaDanhsach"/>
+        <w:pStyle w:val="ListParagraph"/>
         <w:ind w:left="1854" w:firstLine="0"/>
         <w:rPr>
           <w:lang w:val="en-SG"/>
@@ -11933,7 +11933,7 @@
     </w:p>
     <w:p>
       <w:pPr>
-        <w:pStyle w:val="oancuaDanhsach"/>
+        <w:pStyle w:val="ListParagraph"/>
         <w:numPr>
           <w:ilvl w:val="1"/>
           <w:numId w:val="37"/>
@@ -11948,7 +11948,7 @@
     </w:p>
     <w:p>
       <w:pPr>
-        <w:pStyle w:val="oancuaDanhsach"/>
+        <w:pStyle w:val="ListParagraph"/>
         <w:ind w:left="1854" w:firstLine="0"/>
         <w:rPr>
           <w:lang w:val="en-SG"/>
@@ -11963,7 +11963,7 @@
     </w:p>
     <w:p>
       <w:pPr>
-        <w:pStyle w:val="oancuaDanhsach"/>
+        <w:pStyle w:val="ListParagraph"/>
         <w:ind w:left="1854" w:firstLine="0"/>
         <w:rPr>
           <w:lang w:val="en-SG"/>
@@ -11978,7 +11978,7 @@
     </w:p>
     <w:p>
       <w:pPr>
-        <w:pStyle w:val="oancuaDanhsach"/>
+        <w:pStyle w:val="ListParagraph"/>
         <w:numPr>
           <w:ilvl w:val="1"/>
           <w:numId w:val="37"/>
@@ -11993,7 +11993,7 @@
     </w:p>
     <w:p>
       <w:pPr>
-        <w:pStyle w:val="oancuaDanhsach"/>
+        <w:pStyle w:val="ListParagraph"/>
         <w:ind w:left="1854" w:firstLine="0"/>
         <w:rPr>
           <w:lang w:val="en-SG"/>
@@ -12008,7 +12008,7 @@
     </w:p>
     <w:p>
       <w:pPr>
-        <w:pStyle w:val="oancuaDanhsach"/>
+        <w:pStyle w:val="ListParagraph"/>
         <w:ind w:left="1854" w:firstLine="0"/>
         <w:rPr>
           <w:lang w:val="en-SG"/>
@@ -12023,7 +12023,7 @@
     </w:p>
     <w:p>
       <w:pPr>
-        <w:pStyle w:val="oancuaDanhsach"/>
+        <w:pStyle w:val="ListParagraph"/>
         <w:numPr>
           <w:ilvl w:val="1"/>
           <w:numId w:val="37"/>
@@ -12038,7 +12038,7 @@
     </w:p>
     <w:p>
       <w:pPr>
-        <w:pStyle w:val="oancuaDanhsach"/>
+        <w:pStyle w:val="ListParagraph"/>
         <w:ind w:left="1854" w:firstLine="0"/>
         <w:rPr>
           <w:lang w:val="en-SG"/>
@@ -12053,7 +12053,7 @@
     </w:p>
     <w:p>
       <w:pPr>
-        <w:pStyle w:val="oancuaDanhsach"/>
+        <w:pStyle w:val="ListParagraph"/>
         <w:ind w:left="1854" w:firstLine="0"/>
         <w:rPr>
           <w:lang w:val="en-SG"/>
@@ -12068,7 +12068,7 @@
     </w:p>
     <w:p>
       <w:pPr>
-        <w:pStyle w:val="oancuaDanhsach"/>
+        <w:pStyle w:val="ListParagraph"/>
         <w:numPr>
           <w:ilvl w:val="1"/>
           <w:numId w:val="37"/>
@@ -12083,7 +12083,7 @@
     </w:p>
     <w:p>
       <w:pPr>
-        <w:pStyle w:val="oancuaDanhsach"/>
+        <w:pStyle w:val="ListParagraph"/>
         <w:ind w:left="1854" w:firstLine="0"/>
         <w:rPr>
           <w:lang w:val="en-SG"/>
@@ -12098,7 +12098,7 @@
     </w:p>
     <w:p>
       <w:pPr>
-        <w:pStyle w:val="oancuaDanhsach"/>
+        <w:pStyle w:val="ListParagraph"/>
         <w:ind w:left="1854" w:firstLine="0"/>
         <w:rPr>
           <w:lang w:val="en-SG"/>
@@ -12113,7 +12113,7 @@
     </w:p>
     <w:p>
       <w:pPr>
-        <w:pStyle w:val="oancuaDanhsach"/>
+        <w:pStyle w:val="ListParagraph"/>
         <w:ind w:left="1854" w:firstLine="0"/>
         <w:rPr>
           <w:lang w:val="en-SG"/>
@@ -12128,7 +12128,7 @@
     </w:p>
     <w:p>
       <w:pPr>
-        <w:pStyle w:val="oancuaDanhsach"/>
+        <w:pStyle w:val="ListParagraph"/>
         <w:numPr>
           <w:ilvl w:val="1"/>
           <w:numId w:val="37"/>
@@ -12143,7 +12143,7 @@
     </w:p>
     <w:p>
       <w:pPr>
-        <w:pStyle w:val="oancuaDanhsach"/>
+        <w:pStyle w:val="ListParagraph"/>
         <w:ind w:left="1854" w:firstLine="0"/>
         <w:rPr>
           <w:lang w:val="en-SG"/>
@@ -12158,7 +12158,7 @@
     </w:p>
     <w:p>
       <w:pPr>
-        <w:pStyle w:val="oancuaDanhsach"/>
+        <w:pStyle w:val="ListParagraph"/>
         <w:ind w:left="1854" w:firstLine="0"/>
         <w:rPr>
           <w:lang w:val="en-SG"/>
@@ -12174,7 +12174,7 @@
     </w:p>
     <w:p>
       <w:pPr>
-        <w:pStyle w:val="oancuaDanhsach"/>
+        <w:pStyle w:val="ListParagraph"/>
         <w:ind w:left="1854" w:firstLine="0"/>
         <w:rPr>
           <w:lang w:val="en-SG"/>
@@ -12189,7 +12189,7 @@
     </w:p>
     <w:p>
       <w:pPr>
-        <w:pStyle w:val="oancuaDanhsach"/>
+        <w:pStyle w:val="ListParagraph"/>
         <w:ind w:left="1854" w:firstLine="0"/>
         <w:rPr>
           <w:lang w:val="en-SG"/>
@@ -12204,7 +12204,7 @@
     </w:p>
     <w:p>
       <w:pPr>
-        <w:pStyle w:val="oancuaDanhsach"/>
+        <w:pStyle w:val="ListParagraph"/>
         <w:numPr>
           <w:ilvl w:val="1"/>
           <w:numId w:val="37"/>
@@ -12219,7 +12219,7 @@
     </w:p>
     <w:p>
       <w:pPr>
-        <w:pStyle w:val="oancuaDanhsach"/>
+        <w:pStyle w:val="ListParagraph"/>
         <w:ind w:left="1854" w:firstLine="0"/>
         <w:rPr>
           <w:lang w:val="en-SG"/>
@@ -12234,7 +12234,7 @@
     </w:p>
     <w:p>
       <w:pPr>
-        <w:pStyle w:val="oancuaDanhsach"/>
+        <w:pStyle w:val="ListParagraph"/>
         <w:ind w:left="1854" w:firstLine="0"/>
         <w:rPr>
           <w:lang w:val="en-SG"/>
@@ -12249,7 +12249,7 @@
     </w:p>
     <w:p>
       <w:pPr>
-        <w:pStyle w:val="oancuaDanhsach"/>
+        <w:pStyle w:val="ListParagraph"/>
         <w:numPr>
           <w:ilvl w:val="1"/>
           <w:numId w:val="37"/>
@@ -12264,7 +12264,7 @@
     </w:p>
     <w:p>
       <w:pPr>
-        <w:pStyle w:val="oancuaDanhsach"/>
+        <w:pStyle w:val="ListParagraph"/>
         <w:ind w:left="1854" w:firstLine="0"/>
         <w:rPr>
           <w:lang w:val="en-SG"/>
@@ -12279,7 +12279,7 @@
     </w:p>
     <w:p>
       <w:pPr>
-        <w:pStyle w:val="oancuaDanhsach"/>
+        <w:pStyle w:val="ListParagraph"/>
         <w:ind w:left="1854" w:firstLine="0"/>
         <w:rPr>
           <w:lang w:val="en-SG"/>
@@ -12294,7 +12294,7 @@
     </w:p>
     <w:p>
       <w:pPr>
-        <w:pStyle w:val="oancuaDanhsach"/>
+        <w:pStyle w:val="ListParagraph"/>
         <w:numPr>
           <w:ilvl w:val="1"/>
           <w:numId w:val="37"/>
@@ -12309,7 +12309,7 @@
     </w:p>
     <w:p>
       <w:pPr>
-        <w:pStyle w:val="oancuaDanhsach"/>
+        <w:pStyle w:val="ListParagraph"/>
         <w:ind w:left="1854" w:firstLine="0"/>
         <w:rPr>
           <w:lang w:val="en-SG"/>
@@ -12324,7 +12324,7 @@
     </w:p>
     <w:p>
       <w:pPr>
-        <w:pStyle w:val="oancuaDanhsach"/>
+        <w:pStyle w:val="ListParagraph"/>
         <w:ind w:left="1854" w:firstLine="0"/>
         <w:rPr>
           <w:lang w:val="en-SG"/>
@@ -12339,7 +12339,7 @@
     </w:p>
     <w:p>
       <w:pPr>
-        <w:pStyle w:val="oancuaDanhsach"/>
+        <w:pStyle w:val="ListParagraph"/>
         <w:ind w:left="1854" w:firstLine="0"/>
         <w:rPr>
           <w:lang w:val="en-SG"/>
@@ -12354,7 +12354,7 @@
     </w:p>
     <w:p>
       <w:pPr>
-        <w:pStyle w:val="oancuaDanhsach"/>
+        <w:pStyle w:val="ListParagraph"/>
         <w:numPr>
           <w:ilvl w:val="1"/>
           <w:numId w:val="37"/>
@@ -12369,7 +12369,7 @@
     </w:p>
     <w:p>
       <w:pPr>
-        <w:pStyle w:val="oancuaDanhsach"/>
+        <w:pStyle w:val="ListParagraph"/>
         <w:ind w:left="1854" w:firstLine="0"/>
         <w:rPr>
           <w:lang w:val="en-SG"/>
@@ -12384,7 +12384,7 @@
     </w:p>
     <w:p>
       <w:pPr>
-        <w:pStyle w:val="oancuaDanhsach"/>
+        <w:pStyle w:val="ListParagraph"/>
         <w:ind w:left="1854" w:firstLine="0"/>
         <w:rPr>
           <w:lang w:val="en-SG"/>
@@ -12399,7 +12399,7 @@
     </w:p>
     <w:p>
       <w:pPr>
-        <w:pStyle w:val="oancuaDanhsach"/>
+        <w:pStyle w:val="ListParagraph"/>
         <w:ind w:left="1854" w:firstLine="0"/>
         <w:rPr>
           <w:lang w:val="en-SG"/>
@@ -12414,7 +12414,7 @@
     </w:p>
     <w:p>
       <w:pPr>
-        <w:pStyle w:val="oancuaDanhsach"/>
+        <w:pStyle w:val="ListParagraph"/>
         <w:numPr>
           <w:ilvl w:val="1"/>
           <w:numId w:val="37"/>
@@ -12429,7 +12429,7 @@
     </w:p>
     <w:p>
       <w:pPr>
-        <w:pStyle w:val="oancuaDanhsach"/>
+        <w:pStyle w:val="ListParagraph"/>
         <w:ind w:left="1931" w:firstLine="0"/>
         <w:rPr>
           <w:lang w:val="en-SG"/>
@@ -12444,7 +12444,7 @@
     </w:p>
     <w:p>
       <w:pPr>
-        <w:pStyle w:val="oancuaDanhsach"/>
+        <w:pStyle w:val="ListParagraph"/>
         <w:ind w:left="1931" w:firstLine="0"/>
         <w:rPr>
           <w:lang w:val="en-SG"/>
@@ -12459,7 +12459,7 @@
     </w:p>
     <w:p>
       <w:pPr>
-        <w:pStyle w:val="oancuaDanhsach"/>
+        <w:pStyle w:val="ListParagraph"/>
         <w:ind w:left="587" w:firstLine="0"/>
         <w:rPr>
           <w:lang w:val="en-SG"/>
@@ -12468,7 +12468,7 @@
     </w:p>
     <w:p>
       <w:pPr>
-        <w:pStyle w:val="u2"/>
+        <w:pStyle w:val="Heading2"/>
         <w:numPr>
           <w:ilvl w:val="1"/>
           <w:numId w:val="8"/>
@@ -12480,7 +12480,670 @@
     </w:p>
     <w:p>
       <w:pPr>
-        <w:pStyle w:val="u1"/>
+        <w:ind w:left="133"/>
+        <w:rPr>
+          <w:lang w:val="en-SG"/>
+        </w:rPr>
+      </w:pPr>
+      <w:r>
+        <w:rPr>
+          <w:lang w:val="en-SG"/>
+        </w:rPr>
+        <w:t>Sao lưu</w:t>
+      </w:r>
+    </w:p>
+    <w:p>
+      <w:pPr>
+        <w:ind w:left="133"/>
+        <w:rPr>
+          <w:lang w:val="en-SG"/>
+        </w:rPr>
+      </w:pPr>
+      <w:r>
+        <w:rPr>
+          <w:lang w:val="en-SG"/>
+        </w:rPr>
+        <w:t>Bước 1: Chọn Project -&gt; Tìm dấu 3 chấm ở kế bên nút Start, Open -&gt; Ấn vào dấu 3 chấm</w:t>
+      </w:r>
+    </w:p>
+    <w:p>
+      <w:pPr>
+        <w:ind w:left="133"/>
+        <w:rPr>
+          <w:lang w:val="en-SG"/>
+        </w:rPr>
+      </w:pPr>
+      <w:r>
+        <w:rPr>
+          <w:lang w:val="en-SG"/>
+        </w:rPr>
+        <w:drawing>
+          <wp:inline distT="0" distB="0" distL="0" distR="0" wp14:anchorId="52B1A890" wp14:editId="3D772390">
+            <wp:extent cx="5760085" cy="2531745"/>
+            <wp:effectExtent l="0" t="0" r="0" b="1905"/>
+            <wp:docPr id="992017859" name="Picture 1" descr="A screenshot of a computer&#10;&#10;Description automatically generated"/>
+            <wp:cNvGraphicFramePr>
+              <a:graphicFrameLocks xmlns:a="http://schemas.openxmlformats.org/drawingml/2006/main" noChangeAspect="1"/>
+            </wp:cNvGraphicFramePr>
+            <a:graphic xmlns:a="http://schemas.openxmlformats.org/drawingml/2006/main">
+              <a:graphicData uri="http://schemas.openxmlformats.org/drawingml/2006/picture">
+                <pic:pic xmlns:pic="http://schemas.openxmlformats.org/drawingml/2006/picture">
+                  <pic:nvPicPr>
+                    <pic:cNvPr id="992017859" name="Picture 1" descr="A screenshot of a computer&#10;&#10;Description automatically generated"/>
+                    <pic:cNvPicPr/>
+                  </pic:nvPicPr>
+                  <pic:blipFill>
+                    <a:blip r:embed="rId16"/>
+                    <a:stretch>
+                      <a:fillRect/>
+                    </a:stretch>
+                  </pic:blipFill>
+                  <pic:spPr>
+                    <a:xfrm>
+                      <a:off x="0" y="0"/>
+                      <a:ext cx="5760085" cy="2531745"/>
+                    </a:xfrm>
+                    <a:prstGeom prst="rect">
+                      <a:avLst/>
+                    </a:prstGeom>
+                  </pic:spPr>
+                </pic:pic>
+              </a:graphicData>
+            </a:graphic>
+          </wp:inline>
+        </w:drawing>
+      </w:r>
+    </w:p>
+    <w:p>
+      <w:pPr>
+        <w:ind w:left="133"/>
+        <w:rPr>
+          <w:lang w:val="en-SG"/>
+        </w:rPr>
+      </w:pPr>
+      <w:r>
+        <w:rPr>
+          <w:lang w:val="en-SG"/>
+        </w:rPr>
+        <w:t xml:space="preserve">Bước 2: Chọn Dump để tạo ra file sao lưu, </w:t>
+      </w:r>
+      <w:r>
+        <w:rPr>
+          <w:lang w:val="en-SG"/>
+        </w:rPr>
+        <w:t>khi thành công sẽ có thông báo của Neo4J desktop như sau và có 1 file là neo4j.dump</w:t>
+      </w:r>
+    </w:p>
+    <w:p>
+      <w:pPr>
+        <w:ind w:left="133"/>
+        <w:rPr>
+          <w:lang w:val="en-SG"/>
+        </w:rPr>
+      </w:pPr>
+      <w:r>
+        <w:rPr>
+          <w:lang w:val="en-SG"/>
+        </w:rPr>
+        <w:lastRenderedPageBreak/>
+        <w:drawing>
+          <wp:inline distT="0" distB="0" distL="0" distR="0" wp14:anchorId="4E45FD10" wp14:editId="4A533333">
+            <wp:extent cx="5760085" cy="3609975"/>
+            <wp:effectExtent l="0" t="0" r="0" b="9525"/>
+            <wp:docPr id="2072108005" name="Picture 1" descr="A screenshot of a computer&#10;&#10;Description automatically generated"/>
+            <wp:cNvGraphicFramePr>
+              <a:graphicFrameLocks xmlns:a="http://schemas.openxmlformats.org/drawingml/2006/main" noChangeAspect="1"/>
+            </wp:cNvGraphicFramePr>
+            <a:graphic xmlns:a="http://schemas.openxmlformats.org/drawingml/2006/main">
+              <a:graphicData uri="http://schemas.openxmlformats.org/drawingml/2006/picture">
+                <pic:pic xmlns:pic="http://schemas.openxmlformats.org/drawingml/2006/picture">
+                  <pic:nvPicPr>
+                    <pic:cNvPr id="2072108005" name="Picture 1" descr="A screenshot of a computer&#10;&#10;Description automatically generated"/>
+                    <pic:cNvPicPr/>
+                  </pic:nvPicPr>
+                  <pic:blipFill>
+                    <a:blip r:embed="rId17"/>
+                    <a:stretch>
+                      <a:fillRect/>
+                    </a:stretch>
+                  </pic:blipFill>
+                  <pic:spPr>
+                    <a:xfrm>
+                      <a:off x="0" y="0"/>
+                      <a:ext cx="5760085" cy="3609975"/>
+                    </a:xfrm>
+                    <a:prstGeom prst="rect">
+                      <a:avLst/>
+                    </a:prstGeom>
+                  </pic:spPr>
+                </pic:pic>
+              </a:graphicData>
+            </a:graphic>
+          </wp:inline>
+        </w:drawing>
+      </w:r>
+    </w:p>
+    <w:p>
+      <w:pPr>
+        <w:ind w:left="133"/>
+        <w:rPr>
+          <w:lang w:val="en-SG"/>
+        </w:rPr>
+      </w:pPr>
+      <w:r>
+        <w:rPr>
+          <w:lang w:val="en-SG"/>
+        </w:rPr>
+        <w:t>Bước 3: Chọn vào dấu 3 chấm ở trên file neo</w:t>
+      </w:r>
+      <w:r>
+        <w:rPr>
+          <w:lang w:val="en-SG"/>
+        </w:rPr>
+        <w:t>4j.dump như sau và chọn Reveal in File Explorer thì Neo4J desktop sẽ đưa bạn đến nơi lưu trữ của file sao lưu</w:t>
+      </w:r>
+    </w:p>
+    <w:p>
+      <w:pPr>
+        <w:ind w:left="133"/>
+        <w:rPr>
+          <w:lang w:val="en-SG"/>
+        </w:rPr>
+      </w:pPr>
+      <w:r>
+        <w:rPr>
+          <w:lang w:val="en-SG"/>
+        </w:rPr>
+        <w:drawing>
+          <wp:inline distT="0" distB="0" distL="0" distR="0" wp14:anchorId="17912800" wp14:editId="215E4CDD">
+            <wp:extent cx="5760085" cy="2938780"/>
+            <wp:effectExtent l="0" t="0" r="0" b="0"/>
+            <wp:docPr id="1674611788" name="Picture 1" descr="A screenshot of a computer&#10;&#10;Description automatically generated"/>
+            <wp:cNvGraphicFramePr>
+              <a:graphicFrameLocks xmlns:a="http://schemas.openxmlformats.org/drawingml/2006/main" noChangeAspect="1"/>
+            </wp:cNvGraphicFramePr>
+            <a:graphic xmlns:a="http://schemas.openxmlformats.org/drawingml/2006/main">
+              <a:graphicData uri="http://schemas.openxmlformats.org/drawingml/2006/picture">
+                <pic:pic xmlns:pic="http://schemas.openxmlformats.org/drawingml/2006/picture">
+                  <pic:nvPicPr>
+                    <pic:cNvPr id="1674611788" name="Picture 1" descr="A screenshot of a computer&#10;&#10;Description automatically generated"/>
+                    <pic:cNvPicPr/>
+                  </pic:nvPicPr>
+                  <pic:blipFill>
+                    <a:blip r:embed="rId18"/>
+                    <a:stretch>
+                      <a:fillRect/>
+                    </a:stretch>
+                  </pic:blipFill>
+                  <pic:spPr>
+                    <a:xfrm>
+                      <a:off x="0" y="0"/>
+                      <a:ext cx="5760085" cy="2938780"/>
+                    </a:xfrm>
+                    <a:prstGeom prst="rect">
+                      <a:avLst/>
+                    </a:prstGeom>
+                  </pic:spPr>
+                </pic:pic>
+              </a:graphicData>
+            </a:graphic>
+          </wp:inline>
+        </w:drawing>
+      </w:r>
+    </w:p>
+    <w:p>
+      <w:pPr>
+        <w:ind w:left="133"/>
+        <w:rPr>
+          <w:lang w:val="en-SG"/>
+        </w:rPr>
+      </w:pPr>
+      <w:r>
+        <w:rPr>
+          <w:lang w:val="en-SG"/>
+        </w:rPr>
+        <w:t>Bước 4: Bạn có thể lưu ở bất kỳ nơi khác hoặc chia sẻ cho bạn bè bằng cách cơ bản Ctrl + C và Ctrl + V với file neo4j.dump</w:t>
+      </w:r>
+    </w:p>
+    <w:p>
+      <w:pPr>
+        <w:ind w:left="133"/>
+        <w:rPr>
+          <w:lang w:val="en-SG"/>
+        </w:rPr>
+      </w:pPr>
+      <w:r>
+        <w:rPr>
+          <w:lang w:val="en-SG"/>
+        </w:rPr>
+        <w:lastRenderedPageBreak/>
+        <w:drawing>
+          <wp:inline distT="0" distB="0" distL="0" distR="0" wp14:anchorId="10807D20" wp14:editId="55339B7C">
+            <wp:extent cx="5760085" cy="3223260"/>
+            <wp:effectExtent l="0" t="0" r="0" b="0"/>
+            <wp:docPr id="1493965125" name="Picture 1" descr="A screenshot of a computer&#10;&#10;Description automatically generated"/>
+            <wp:cNvGraphicFramePr>
+              <a:graphicFrameLocks xmlns:a="http://schemas.openxmlformats.org/drawingml/2006/main" noChangeAspect="1"/>
+            </wp:cNvGraphicFramePr>
+            <a:graphic xmlns:a="http://schemas.openxmlformats.org/drawingml/2006/main">
+              <a:graphicData uri="http://schemas.openxmlformats.org/drawingml/2006/picture">
+                <pic:pic xmlns:pic="http://schemas.openxmlformats.org/drawingml/2006/picture">
+                  <pic:nvPicPr>
+                    <pic:cNvPr id="1493965125" name="Picture 1" descr="A screenshot of a computer&#10;&#10;Description automatically generated"/>
+                    <pic:cNvPicPr/>
+                  </pic:nvPicPr>
+                  <pic:blipFill>
+                    <a:blip r:embed="rId19"/>
+                    <a:stretch>
+                      <a:fillRect/>
+                    </a:stretch>
+                  </pic:blipFill>
+                  <pic:spPr>
+                    <a:xfrm>
+                      <a:off x="0" y="0"/>
+                      <a:ext cx="5760085" cy="3223260"/>
+                    </a:xfrm>
+                    <a:prstGeom prst="rect">
+                      <a:avLst/>
+                    </a:prstGeom>
+                  </pic:spPr>
+                </pic:pic>
+              </a:graphicData>
+            </a:graphic>
+          </wp:inline>
+        </w:drawing>
+      </w:r>
+    </w:p>
+    <w:p>
+      <w:pPr>
+        <w:ind w:left="133"/>
+        <w:rPr>
+          <w:lang w:val="en-SG"/>
+        </w:rPr>
+      </w:pPr>
+      <w:r>
+        <w:rPr>
+          <w:lang w:val="en-SG"/>
+        </w:rPr>
+        <w:t>Phục hồi</w:t>
+      </w:r>
+    </w:p>
+    <w:p>
+      <w:pPr>
+        <w:ind w:left="133"/>
+        <w:rPr>
+          <w:lang w:val="en-SG"/>
+        </w:rPr>
+      </w:pPr>
+      <w:r>
+        <w:rPr>
+          <w:lang w:val="en-SG"/>
+        </w:rPr>
+        <w:t>Bước 1: Tạo project mới và chọn Reveal files in File Explorer kế bên chữ I để hệ thống đưa bạn tới nơi lưu trữ file của project</w:t>
+      </w:r>
+    </w:p>
+    <w:p>
+      <w:pPr>
+        <w:ind w:left="133"/>
+        <w:rPr>
+          <w:lang w:val="en-SG"/>
+        </w:rPr>
+      </w:pPr>
+      <w:r>
+        <w:rPr>
+          <w:lang w:val="en-SG"/>
+        </w:rPr>
+        <w:lastRenderedPageBreak/>
+        <w:drawing>
+          <wp:inline distT="0" distB="0" distL="0" distR="0" wp14:anchorId="378B9EBB" wp14:editId="0EC44DFC">
+            <wp:extent cx="5760085" cy="3566795"/>
+            <wp:effectExtent l="0" t="0" r="0" b="0"/>
+            <wp:docPr id="1546727899" name="Picture 1" descr="A screenshot of a computer&#10;&#10;Description automatically generated"/>
+            <wp:cNvGraphicFramePr>
+              <a:graphicFrameLocks xmlns:a="http://schemas.openxmlformats.org/drawingml/2006/main" noChangeAspect="1"/>
+            </wp:cNvGraphicFramePr>
+            <a:graphic xmlns:a="http://schemas.openxmlformats.org/drawingml/2006/main">
+              <a:graphicData uri="http://schemas.openxmlformats.org/drawingml/2006/picture">
+                <pic:pic xmlns:pic="http://schemas.openxmlformats.org/drawingml/2006/picture">
+                  <pic:nvPicPr>
+                    <pic:cNvPr id="1546727899" name="Picture 1" descr="A screenshot of a computer&#10;&#10;Description automatically generated"/>
+                    <pic:cNvPicPr/>
+                  </pic:nvPicPr>
+                  <pic:blipFill>
+                    <a:blip r:embed="rId20"/>
+                    <a:stretch>
+                      <a:fillRect/>
+                    </a:stretch>
+                  </pic:blipFill>
+                  <pic:spPr>
+                    <a:xfrm>
+                      <a:off x="0" y="0"/>
+                      <a:ext cx="5760085" cy="3566795"/>
+                    </a:xfrm>
+                    <a:prstGeom prst="rect">
+                      <a:avLst/>
+                    </a:prstGeom>
+                  </pic:spPr>
+                </pic:pic>
+              </a:graphicData>
+            </a:graphic>
+          </wp:inline>
+        </w:drawing>
+      </w:r>
+      <w:r>
+        <w:rPr>
+          <w:lang w:val="en-SG"/>
+        </w:rPr>
+        <w:drawing>
+          <wp:inline distT="0" distB="0" distL="0" distR="0" wp14:anchorId="653C7568" wp14:editId="065D7DEC">
+            <wp:extent cx="5760085" cy="3637915"/>
+            <wp:effectExtent l="0" t="0" r="0" b="635"/>
+            <wp:docPr id="1344014456" name="Picture 1" descr="A screenshot of a computer&#10;&#10;Description automatically generated"/>
+            <wp:cNvGraphicFramePr>
+              <a:graphicFrameLocks xmlns:a="http://schemas.openxmlformats.org/drawingml/2006/main" noChangeAspect="1"/>
+            </wp:cNvGraphicFramePr>
+            <a:graphic xmlns:a="http://schemas.openxmlformats.org/drawingml/2006/main">
+              <a:graphicData uri="http://schemas.openxmlformats.org/drawingml/2006/picture">
+                <pic:pic xmlns:pic="http://schemas.openxmlformats.org/drawingml/2006/picture">
+                  <pic:nvPicPr>
+                    <pic:cNvPr id="1344014456" name="Picture 1" descr="A screenshot of a computer&#10;&#10;Description automatically generated"/>
+                    <pic:cNvPicPr/>
+                  </pic:nvPicPr>
+                  <pic:blipFill>
+                    <a:blip r:embed="rId21"/>
+                    <a:stretch>
+                      <a:fillRect/>
+                    </a:stretch>
+                  </pic:blipFill>
+                  <pic:spPr>
+                    <a:xfrm>
+                      <a:off x="0" y="0"/>
+                      <a:ext cx="5760085" cy="3637915"/>
+                    </a:xfrm>
+                    <a:prstGeom prst="rect">
+                      <a:avLst/>
+                    </a:prstGeom>
+                  </pic:spPr>
+                </pic:pic>
+              </a:graphicData>
+            </a:graphic>
+          </wp:inline>
+        </w:drawing>
+      </w:r>
+    </w:p>
+    <w:p>
+      <w:pPr>
+        <w:ind w:left="133"/>
+        <w:rPr>
+          <w:lang w:val="en-SG"/>
+        </w:rPr>
+      </w:pPr>
+      <w:r>
+        <w:rPr>
+          <w:lang w:val="en-SG"/>
+        </w:rPr>
+        <w:t>Bước 2: Copy file neo4j.dump mà bạn có( có thể tử bạn bè,…) vào trong nơi lưu trữ trên và tắt đi File Explorer</w:t>
+      </w:r>
+      <w:r>
+        <w:rPr>
+          <w:lang w:val="en-SG"/>
+        </w:rPr>
+        <w:t xml:space="preserve"> vì lúc này trong Neo4J desktop sẽ có file trên</w:t>
+      </w:r>
+    </w:p>
+    <w:p>
+      <w:pPr>
+        <w:ind w:left="133"/>
+        <w:rPr>
+          <w:lang w:val="en-SG"/>
+        </w:rPr>
+      </w:pPr>
+      <w:r>
+        <w:rPr>
+          <w:lang w:val="en-SG"/>
+        </w:rPr>
+        <w:lastRenderedPageBreak/>
+        <w:drawing>
+          <wp:inline distT="0" distB="0" distL="0" distR="0" wp14:anchorId="5A48BAC8" wp14:editId="6D390E3F">
+            <wp:extent cx="5760085" cy="3611245"/>
+            <wp:effectExtent l="0" t="0" r="0" b="8255"/>
+            <wp:docPr id="881782497" name="Picture 1" descr="A screenshot of a computer&#10;&#10;Description automatically generated"/>
+            <wp:cNvGraphicFramePr>
+              <a:graphicFrameLocks xmlns:a="http://schemas.openxmlformats.org/drawingml/2006/main" noChangeAspect="1"/>
+            </wp:cNvGraphicFramePr>
+            <a:graphic xmlns:a="http://schemas.openxmlformats.org/drawingml/2006/main">
+              <a:graphicData uri="http://schemas.openxmlformats.org/drawingml/2006/picture">
+                <pic:pic xmlns:pic="http://schemas.openxmlformats.org/drawingml/2006/picture">
+                  <pic:nvPicPr>
+                    <pic:cNvPr id="881782497" name="Picture 1" descr="A screenshot of a computer&#10;&#10;Description automatically generated"/>
+                    <pic:cNvPicPr/>
+                  </pic:nvPicPr>
+                  <pic:blipFill>
+                    <a:blip r:embed="rId22"/>
+                    <a:stretch>
+                      <a:fillRect/>
+                    </a:stretch>
+                  </pic:blipFill>
+                  <pic:spPr>
+                    <a:xfrm>
+                      <a:off x="0" y="0"/>
+                      <a:ext cx="5760085" cy="3611245"/>
+                    </a:xfrm>
+                    <a:prstGeom prst="rect">
+                      <a:avLst/>
+                    </a:prstGeom>
+                  </pic:spPr>
+                </pic:pic>
+              </a:graphicData>
+            </a:graphic>
+          </wp:inline>
+        </w:drawing>
+      </w:r>
+    </w:p>
+    <w:p>
+      <w:pPr>
+        <w:ind w:left="133"/>
+        <w:rPr>
+          <w:lang w:val="en-SG"/>
+        </w:rPr>
+      </w:pPr>
+      <w:r>
+        <w:rPr>
+          <w:lang w:val="en-SG"/>
+        </w:rPr>
+        <w:t>Bước 3: Chọn dấu 3 chấm kê bên Open của file bạn vừa copy và chọn Create new DBMS from dump</w:t>
+      </w:r>
+    </w:p>
+    <w:p>
+      <w:pPr>
+        <w:ind w:left="133"/>
+        <w:rPr>
+          <w:lang w:val="en-SG"/>
+        </w:rPr>
+      </w:pPr>
+      <w:r>
+        <w:rPr>
+          <w:lang w:val="en-SG"/>
+        </w:rPr>
+        <w:drawing>
+          <wp:inline distT="0" distB="0" distL="0" distR="0" wp14:anchorId="5924C49A" wp14:editId="02ABC3BE">
+            <wp:extent cx="5760085" cy="2504440"/>
+            <wp:effectExtent l="0" t="0" r="0" b="0"/>
+            <wp:docPr id="2051721074" name="Picture 1" descr="A screenshot of a computer&#10;&#10;Description automatically generated"/>
+            <wp:cNvGraphicFramePr>
+              <a:graphicFrameLocks xmlns:a="http://schemas.openxmlformats.org/drawingml/2006/main" noChangeAspect="1"/>
+            </wp:cNvGraphicFramePr>
+            <a:graphic xmlns:a="http://schemas.openxmlformats.org/drawingml/2006/main">
+              <a:graphicData uri="http://schemas.openxmlformats.org/drawingml/2006/picture">
+                <pic:pic xmlns:pic="http://schemas.openxmlformats.org/drawingml/2006/picture">
+                  <pic:nvPicPr>
+                    <pic:cNvPr id="2051721074" name="Picture 1" descr="A screenshot of a computer&#10;&#10;Description automatically generated"/>
+                    <pic:cNvPicPr/>
+                  </pic:nvPicPr>
+                  <pic:blipFill>
+                    <a:blip r:embed="rId23"/>
+                    <a:stretch>
+                      <a:fillRect/>
+                    </a:stretch>
+                  </pic:blipFill>
+                  <pic:spPr>
+                    <a:xfrm>
+                      <a:off x="0" y="0"/>
+                      <a:ext cx="5760085" cy="2504440"/>
+                    </a:xfrm>
+                    <a:prstGeom prst="rect">
+                      <a:avLst/>
+                    </a:prstGeom>
+                  </pic:spPr>
+                </pic:pic>
+              </a:graphicData>
+            </a:graphic>
+          </wp:inline>
+        </w:drawing>
+      </w:r>
+    </w:p>
+    <w:p>
+      <w:pPr>
+        <w:ind w:left="133"/>
+        <w:rPr>
+          <w:lang w:val="en-SG"/>
+        </w:rPr>
+      </w:pPr>
+      <w:r>
+        <w:rPr>
+          <w:lang w:val="en-SG"/>
+        </w:rPr>
+        <w:t>Bước 4: Nhập thông tin căn bản mà bạn muốn và chọn Create để hệ thống tự phục hồi file</w:t>
+      </w:r>
+    </w:p>
+    <w:p>
+      <w:pPr>
+        <w:ind w:left="133"/>
+        <w:rPr>
+          <w:lang w:val="en-SG"/>
+        </w:rPr>
+      </w:pPr>
+      <w:r>
+        <w:rPr>
+          <w:lang w:val="en-SG"/>
+        </w:rPr>
+        <w:drawing>
+          <wp:inline distT="0" distB="0" distL="0" distR="0" wp14:anchorId="55F3B280" wp14:editId="2BB98D27">
+            <wp:extent cx="5760085" cy="1854200"/>
+            <wp:effectExtent l="0" t="0" r="0" b="0"/>
+            <wp:docPr id="2046064930" name="Picture 1" descr="A screenshot of a computer&#10;&#10;Description automatically generated"/>
+            <wp:cNvGraphicFramePr>
+              <a:graphicFrameLocks xmlns:a="http://schemas.openxmlformats.org/drawingml/2006/main" noChangeAspect="1"/>
+            </wp:cNvGraphicFramePr>
+            <a:graphic xmlns:a="http://schemas.openxmlformats.org/drawingml/2006/main">
+              <a:graphicData uri="http://schemas.openxmlformats.org/drawingml/2006/picture">
+                <pic:pic xmlns:pic="http://schemas.openxmlformats.org/drawingml/2006/picture">
+                  <pic:nvPicPr>
+                    <pic:cNvPr id="2046064930" name="Picture 1" descr="A screenshot of a computer&#10;&#10;Description automatically generated"/>
+                    <pic:cNvPicPr/>
+                  </pic:nvPicPr>
+                  <pic:blipFill>
+                    <a:blip r:embed="rId24"/>
+                    <a:stretch>
+                      <a:fillRect/>
+                    </a:stretch>
+                  </pic:blipFill>
+                  <pic:spPr>
+                    <a:xfrm>
+                      <a:off x="0" y="0"/>
+                      <a:ext cx="5760085" cy="1854200"/>
+                    </a:xfrm>
+                    <a:prstGeom prst="rect">
+                      <a:avLst/>
+                    </a:prstGeom>
+                  </pic:spPr>
+                </pic:pic>
+              </a:graphicData>
+            </a:graphic>
+          </wp:inline>
+        </w:drawing>
+      </w:r>
+    </w:p>
+    <w:p>
+      <w:pPr>
+        <w:ind w:left="133"/>
+        <w:rPr>
+          <w:lang w:val="en-SG"/>
+        </w:rPr>
+      </w:pPr>
+      <w:r>
+        <w:rPr>
+          <w:lang w:val="en-SG"/>
+        </w:rPr>
+        <w:lastRenderedPageBreak/>
+        <w:t>Bước 5: Chạy và kiểm tra d</w:t>
+      </w:r>
+      <w:r>
+        <w:rPr>
+          <w:lang w:val="en-SG"/>
+        </w:rPr>
+        <w:t>ữ liệu</w:t>
+      </w:r>
+    </w:p>
+    <w:p>
+      <w:pPr>
+        <w:ind w:left="133"/>
+        <w:rPr>
+          <w:lang w:val="en-SG"/>
+        </w:rPr>
+      </w:pPr>
+      <w:r>
+        <w:rPr>
+          <w:lang w:val="en-SG"/>
+        </w:rPr>
+        <w:drawing>
+          <wp:inline distT="0" distB="0" distL="0" distR="0" wp14:anchorId="0BBF9985" wp14:editId="51CA4162">
+            <wp:extent cx="5760085" cy="2063750"/>
+            <wp:effectExtent l="0" t="0" r="0" b="0"/>
+            <wp:docPr id="148989031" name="Picture 1" descr="A computer screen shot of a network&#10;&#10;Description automatically generated"/>
+            <wp:cNvGraphicFramePr>
+              <a:graphicFrameLocks xmlns:a="http://schemas.openxmlformats.org/drawingml/2006/main" noChangeAspect="1"/>
+            </wp:cNvGraphicFramePr>
+            <a:graphic xmlns:a="http://schemas.openxmlformats.org/drawingml/2006/main">
+              <a:graphicData uri="http://schemas.openxmlformats.org/drawingml/2006/picture">
+                <pic:pic xmlns:pic="http://schemas.openxmlformats.org/drawingml/2006/picture">
+                  <pic:nvPicPr>
+                    <pic:cNvPr id="148989031" name="Picture 1" descr="A computer screen shot of a network&#10;&#10;Description automatically generated"/>
+                    <pic:cNvPicPr/>
+                  </pic:nvPicPr>
+                  <pic:blipFill>
+                    <a:blip r:embed="rId25"/>
+                    <a:stretch>
+                      <a:fillRect/>
+                    </a:stretch>
+                  </pic:blipFill>
+                  <pic:spPr>
+                    <a:xfrm>
+                      <a:off x="0" y="0"/>
+                      <a:ext cx="5760085" cy="2063750"/>
+                    </a:xfrm>
+                    <a:prstGeom prst="rect">
+                      <a:avLst/>
+                    </a:prstGeom>
+                  </pic:spPr>
+                </pic:pic>
+              </a:graphicData>
+            </a:graphic>
+          </wp:inline>
+        </w:drawing>
+      </w:r>
+    </w:p>
+    <w:p>
+      <w:pPr>
+        <w:ind w:left="133"/>
+        <w:rPr>
+          <w:lang w:val="en-SG"/>
+        </w:rPr>
+      </w:pPr>
+    </w:p>
+    <w:p>
+      <w:pPr>
+        <w:pStyle w:val="Heading1"/>
       </w:pPr>
       <w:bookmarkStart w:id="27" w:name="_Toc179544346"/>
       <w:r>
@@ -12509,7 +13172,7 @@
     </w:p>
     <w:p>
       <w:pPr>
-        <w:pStyle w:val="ThngthngWeb"/>
+        <w:pStyle w:val="NormalWeb"/>
         <w:ind w:left="360" w:right="71"/>
         <w:rPr>
           <w:color w:val="000000" w:themeColor="text1"/>
@@ -12520,7 +13183,7 @@
     </w:p>
     <w:p>
       <w:pPr>
-        <w:pStyle w:val="ThngthngWeb"/>
+        <w:pStyle w:val="NormalWeb"/>
         <w:ind w:left="360" w:right="71"/>
         <w:rPr>
           <w:color w:val="000000" w:themeColor="text1"/>
@@ -12572,7 +13235,7 @@
     </w:p>
     <w:p>
       <w:pPr>
-        <w:pStyle w:val="Tiu"/>
+        <w:pStyle w:val="Title"/>
         <w:rPr>
           <w:sz w:val="26"/>
           <w:szCs w:val="26"/>
@@ -12759,7 +13422,7 @@
     </w:p>
     <w:p>
       <w:pPr>
-        <w:pStyle w:val="Tiu"/>
+        <w:pStyle w:val="Title"/>
       </w:pPr>
       <w:bookmarkStart w:id="30" w:name="_Toc178043492"/>
       <w:bookmarkStart w:id="31" w:name="_Toc179544348"/>
@@ -12873,7 +13536,7 @@
 <w:ftr xmlns:wpc="http://schemas.microsoft.com/office/word/2010/wordprocessingCanvas" xmlns:cx="http://schemas.microsoft.com/office/drawing/2014/chartex" xmlns:cx1="http://schemas.microsoft.com/office/drawing/2015/9/8/chartex" xmlns:cx2="http://schemas.microsoft.com/office/drawing/2015/10/21/chartex" xmlns:cx3="http://schemas.microsoft.com/office/drawing/2016/5/9/chartex" xmlns:cx4="http://schemas.microsoft.com/office/drawing/2016/5/10/chartex" xmlns:cx5="http://schemas.microsoft.com/office/drawing/2016/5/11/chartex" xmlns:cx6="http://schemas.microsoft.com/office/drawing/2016/5/12/chartex" xmlns:cx7="http://schemas.microsoft.com/office/drawing/2016/5/13/chartex" xmlns:cx8="http://schemas.microsoft.com/office/drawing/2016/5/14/chartex" xmlns:mc="http://schemas.openxmlformats.org/markup-compatibility/2006" xmlns:aink="http://schemas.microsoft.com/office/drawing/2016/ink" xmlns:am3d="http://schemas.microsoft.com/office/drawing/2017/model3d" xmlns:o="urn:schemas-microsoft-com:office:office" xmlns:oel="http://schemas.microsoft.com/office/2019/extlst" xmlns:r="http://schemas.openxmlformats.org/officeDocument/2006/relationships" xmlns:m="http://schemas.openxmlformats.org/officeDocument/2006/math" xmlns:v="urn:schemas-microsoft-com:vml" xmlns:wp14="http://schemas.microsoft.com/office/word/2010/wordprocessingDrawing" xmlns:wp="http://schemas.openxmlformats.org/drawingml/2006/wordprocessingDrawing" xmlns:w10="urn:schemas-microsoft-com:office:word" xmlns:w="http://schemas.openxmlformats.org/wordprocessingml/2006/main" xmlns:w14="http://schemas.microsoft.com/office/word/2010/wordml" xmlns:w15="http://schemas.microsoft.com/office/word/2012/wordml" xmlns:w16cex="http://schemas.microsoft.com/office/word/2018/wordml/cex" xmlns:w16cid="http://schemas.microsoft.com/office/word/2016/wordml/cid" xmlns:w16="http://schemas.microsoft.com/office/word/2018/wordml" xmlns:w16du="http://schemas.microsoft.com/office/word/2023/wordml/word16du" xmlns:w16sdtdh="http://schemas.microsoft.com/office/word/2020/wordml/sdtdatahash" xmlns:w16se="http://schemas.microsoft.com/office/word/2015/wordml/symex" xmlns:wpg="http://schemas.microsoft.com/office/word/2010/wordprocessingGroup" xmlns:wpi="http://schemas.microsoft.com/office/word/2010/wordprocessingInk" xmlns:wne="http://schemas.microsoft.com/office/word/2006/wordml" xmlns:wps="http://schemas.microsoft.com/office/word/2010/wordprocessingShape" mc:Ignorable="w14 w15 w16se w16cid w16 w16cex w16sdtdh w16du wp14">
   <w:p>
     <w:pPr>
-      <w:pStyle w:val="Chntrang"/>
+      <w:pStyle w:val="Footer"/>
       <w:ind w:firstLine="0"/>
     </w:pPr>
   </w:p>
@@ -12884,7 +13547,7 @@
 <w:ftr xmlns:wpc="http://schemas.microsoft.com/office/word/2010/wordprocessingCanvas" xmlns:cx="http://schemas.microsoft.com/office/drawing/2014/chartex" xmlns:cx1="http://schemas.microsoft.com/office/drawing/2015/9/8/chartex" xmlns:cx2="http://schemas.microsoft.com/office/drawing/2015/10/21/chartex" xmlns:cx3="http://schemas.microsoft.com/office/drawing/2016/5/9/chartex" xmlns:cx4="http://schemas.microsoft.com/office/drawing/2016/5/10/chartex" xmlns:cx5="http://schemas.microsoft.com/office/drawing/2016/5/11/chartex" xmlns:cx6="http://schemas.microsoft.com/office/drawing/2016/5/12/chartex" xmlns:cx7="http://schemas.microsoft.com/office/drawing/2016/5/13/chartex" xmlns:cx8="http://schemas.microsoft.com/office/drawing/2016/5/14/chartex" xmlns:mc="http://schemas.openxmlformats.org/markup-compatibility/2006" xmlns:aink="http://schemas.microsoft.com/office/drawing/2016/ink" xmlns:am3d="http://schemas.microsoft.com/office/drawing/2017/model3d" xmlns:o="urn:schemas-microsoft-com:office:office" xmlns:oel="http://schemas.microsoft.com/office/2019/extlst" xmlns:r="http://schemas.openxmlformats.org/officeDocument/2006/relationships" xmlns:m="http://schemas.openxmlformats.org/officeDocument/2006/math" xmlns:v="urn:schemas-microsoft-com:vml" xmlns:wp14="http://schemas.microsoft.com/office/word/2010/wordprocessingDrawing" xmlns:wp="http://schemas.openxmlformats.org/drawingml/2006/wordprocessingDrawing" xmlns:w10="urn:schemas-microsoft-com:office:word" xmlns:w="http://schemas.openxmlformats.org/wordprocessingml/2006/main" xmlns:w14="http://schemas.microsoft.com/office/word/2010/wordml" xmlns:w15="http://schemas.microsoft.com/office/word/2012/wordml" xmlns:w16cex="http://schemas.microsoft.com/office/word/2018/wordml/cex" xmlns:w16cid="http://schemas.microsoft.com/office/word/2016/wordml/cid" xmlns:w16="http://schemas.microsoft.com/office/word/2018/wordml" xmlns:w16du="http://schemas.microsoft.com/office/word/2023/wordml/word16du" xmlns:w16sdtdh="http://schemas.microsoft.com/office/word/2020/wordml/sdtdatahash" xmlns:w16se="http://schemas.microsoft.com/office/word/2015/wordml/symex" xmlns:wpg="http://schemas.microsoft.com/office/word/2010/wordprocessingGroup" xmlns:wpi="http://schemas.microsoft.com/office/word/2010/wordprocessingInk" xmlns:wne="http://schemas.microsoft.com/office/word/2006/wordml" xmlns:wps="http://schemas.microsoft.com/office/word/2010/wordprocessingShape" mc:Ignorable="w14 w15 w16se w16cid w16 w16cex w16sdtdh w16du wp14">
   <w:p>
     <w:pPr>
-      <w:pStyle w:val="Chntrang"/>
+      <w:pStyle w:val="Footer"/>
       <w:ind w:firstLine="0"/>
     </w:pPr>
   </w:p>
@@ -12909,7 +13572,7 @@
     <w:sdtContent>
       <w:p>
         <w:pPr>
-          <w:pStyle w:val="Chntrang"/>
+          <w:pStyle w:val="Footer"/>
           <w:jc w:val="center"/>
         </w:pPr>
         <w:r>
@@ -12973,7 +13636,7 @@
     <w:lvl w:ilvl="0" w:tplc="A724BF1A">
       <w:start w:val="1"/>
       <w:numFmt w:val="decimal"/>
-      <w:pStyle w:val="u2"/>
+      <w:pStyle w:val="Heading2"/>
       <w:lvlText w:val="1.%1. "/>
       <w:lvlJc w:val="left"/>
       <w:pPr>
@@ -16235,7 +16898,7 @@
     <w:lvl w:ilvl="3">
       <w:start w:val="1"/>
       <w:numFmt w:val="none"/>
-      <w:pStyle w:val="u4"/>
+      <w:pStyle w:val="Heading4"/>
       <w:suff w:val="nothing"/>
       <w:lvlText w:val=""/>
       <w:lvlJc w:val="left"/>
@@ -16246,7 +16909,7 @@
     <w:lvl w:ilvl="4">
       <w:start w:val="1"/>
       <w:numFmt w:val="none"/>
-      <w:pStyle w:val="u5"/>
+      <w:pStyle w:val="Heading5"/>
       <w:suff w:val="nothing"/>
       <w:lvlText w:val=""/>
       <w:lvlJc w:val="left"/>
@@ -16257,7 +16920,7 @@
     <w:lvl w:ilvl="5">
       <w:start w:val="1"/>
       <w:numFmt w:val="none"/>
-      <w:pStyle w:val="u6"/>
+      <w:pStyle w:val="Heading6"/>
       <w:suff w:val="nothing"/>
       <w:lvlText w:val=""/>
       <w:lvlJc w:val="left"/>
@@ -16268,7 +16931,7 @@
     <w:lvl w:ilvl="6">
       <w:start w:val="1"/>
       <w:numFmt w:val="none"/>
-      <w:pStyle w:val="u7"/>
+      <w:pStyle w:val="Heading7"/>
       <w:suff w:val="nothing"/>
       <w:lvlText w:val=""/>
       <w:lvlJc w:val="left"/>
@@ -16279,7 +16942,7 @@
     <w:lvl w:ilvl="7">
       <w:start w:val="1"/>
       <w:numFmt w:val="none"/>
-      <w:pStyle w:val="u8"/>
+      <w:pStyle w:val="Heading8"/>
       <w:suff w:val="nothing"/>
       <w:lvlText w:val=""/>
       <w:lvlJc w:val="left"/>
@@ -16290,7 +16953,7 @@
     <w:lvl w:ilvl="8">
       <w:start w:val="1"/>
       <w:numFmt w:val="none"/>
-      <w:pStyle w:val="u9"/>
+      <w:pStyle w:val="Heading9"/>
       <w:suff w:val="nothing"/>
       <w:lvlText w:val=""/>
       <w:lvlJc w:val="left"/>
@@ -17757,7 +18420,7 @@
     <w:lvl w:ilvl="0">
       <w:start w:val="1"/>
       <w:numFmt w:val="upperRoman"/>
-      <w:pStyle w:val="u1"/>
+      <w:pStyle w:val="Heading1"/>
       <w:lvlText w:val="%1."/>
       <w:lvlJc w:val="left"/>
       <w:pPr>
@@ -18391,7 +19054,7 @@
     <w:lsdException w:name="Unresolved Mention" w:semiHidden="1" w:unhideWhenUsed="1"/>
     <w:lsdException w:name="Smart Link" w:semiHidden="1" w:unhideWhenUsed="1"/>
   </w:latentStyles>
-  <w:style w:type="paragraph" w:default="1" w:styleId="Binhthng">
+  <w:style w:type="paragraph" w:default="1" w:styleId="Normal">
     <w:name w:val="Normal"/>
     <w:qFormat/>
     <w:rsid w:val="0052435A"/>
@@ -18405,11 +19068,11 @@
       <w:sz w:val="26"/>
     </w:rPr>
   </w:style>
-  <w:style w:type="paragraph" w:styleId="u1">
+  <w:style w:type="paragraph" w:styleId="Heading1">
     <w:name w:val="heading 1"/>
-    <w:basedOn w:val="Binhthng"/>
-    <w:next w:val="Binhthng"/>
-    <w:link w:val="u1Char"/>
+    <w:basedOn w:val="Normal"/>
+    <w:next w:val="Normal"/>
+    <w:link w:val="Heading1Char"/>
     <w:autoRedefine/>
     <w:uiPriority w:val="9"/>
     <w:qFormat/>
@@ -18433,11 +19096,11 @@
       <w14:ligatures w14:val="standardContextual"/>
     </w:rPr>
   </w:style>
-  <w:style w:type="paragraph" w:styleId="u2">
+  <w:style w:type="paragraph" w:styleId="Heading2">
     <w:name w:val="heading 2"/>
-    <w:basedOn w:val="Binhthng"/>
-    <w:next w:val="Binhthng"/>
-    <w:link w:val="u2Char"/>
+    <w:basedOn w:val="Normal"/>
+    <w:next w:val="Normal"/>
+    <w:link w:val="Heading2Char"/>
     <w:autoRedefine/>
     <w:uiPriority w:val="9"/>
     <w:unhideWhenUsed/>
@@ -18465,11 +19128,11 @@
       <w:lang w:val="en-SG"/>
     </w:rPr>
   </w:style>
-  <w:style w:type="paragraph" w:styleId="u3">
+  <w:style w:type="paragraph" w:styleId="Heading3">
     <w:name w:val="heading 3"/>
-    <w:basedOn w:val="Binhthng"/>
-    <w:next w:val="Binhthng"/>
-    <w:link w:val="u3Char"/>
+    <w:basedOn w:val="Normal"/>
+    <w:next w:val="Normal"/>
+    <w:link w:val="Heading3Char"/>
     <w:autoRedefine/>
     <w:uiPriority w:val="9"/>
     <w:unhideWhenUsed/>
@@ -18495,11 +19158,11 @@
       <w14:ligatures w14:val="standardContextual"/>
     </w:rPr>
   </w:style>
-  <w:style w:type="paragraph" w:styleId="u4">
+  <w:style w:type="paragraph" w:styleId="Heading4">
     <w:name w:val="heading 4"/>
-    <w:basedOn w:val="Binhthng"/>
-    <w:next w:val="Binhthng"/>
-    <w:link w:val="u4Char"/>
+    <w:basedOn w:val="Normal"/>
+    <w:next w:val="Normal"/>
+    <w:link w:val="Heading4Char"/>
     <w:autoRedefine/>
     <w:uiPriority w:val="9"/>
     <w:unhideWhenUsed/>
@@ -18523,10 +19186,10 @@
       <w14:ligatures w14:val="standardContextual"/>
     </w:rPr>
   </w:style>
-  <w:style w:type="paragraph" w:styleId="u5">
+  <w:style w:type="paragraph" w:styleId="Heading5">
     <w:name w:val="heading 5"/>
-    <w:basedOn w:val="Binhthng"/>
-    <w:link w:val="u5Char"/>
+    <w:basedOn w:val="Normal"/>
+    <w:link w:val="Heading5Char"/>
     <w:autoRedefine/>
     <w:uiPriority w:val="9"/>
     <w:qFormat/>
@@ -18545,10 +19208,10 @@
       <w:szCs w:val="20"/>
     </w:rPr>
   </w:style>
-  <w:style w:type="paragraph" w:styleId="u6">
+  <w:style w:type="paragraph" w:styleId="Heading6">
     <w:name w:val="heading 6"/>
-    <w:basedOn w:val="Binhthng"/>
-    <w:link w:val="u6Char"/>
+    <w:basedOn w:val="Normal"/>
+    <w:link w:val="Heading6Char"/>
     <w:autoRedefine/>
     <w:uiPriority w:val="9"/>
     <w:qFormat/>
@@ -18566,11 +19229,11 @@
       <w:szCs w:val="15"/>
     </w:rPr>
   </w:style>
-  <w:style w:type="paragraph" w:styleId="u7">
+  <w:style w:type="paragraph" w:styleId="Heading7">
     <w:name w:val="heading 7"/>
-    <w:basedOn w:val="Binhthng"/>
-    <w:next w:val="Binhthng"/>
-    <w:link w:val="u7Char"/>
+    <w:basedOn w:val="Normal"/>
+    <w:next w:val="Normal"/>
+    <w:link w:val="Heading7Char"/>
     <w:uiPriority w:val="9"/>
     <w:semiHidden/>
     <w:unhideWhenUsed/>
@@ -18593,11 +19256,11 @@
       <w:color w:val="1F4D78" w:themeColor="accent1" w:themeShade="7F"/>
     </w:rPr>
   </w:style>
-  <w:style w:type="paragraph" w:styleId="u8">
+  <w:style w:type="paragraph" w:styleId="Heading8">
     <w:name w:val="heading 8"/>
-    <w:basedOn w:val="Binhthng"/>
-    <w:next w:val="Binhthng"/>
-    <w:link w:val="u8Char"/>
+    <w:basedOn w:val="Normal"/>
+    <w:next w:val="Normal"/>
+    <w:link w:val="Heading8Char"/>
     <w:uiPriority w:val="9"/>
     <w:semiHidden/>
     <w:unhideWhenUsed/>
@@ -18620,11 +19283,11 @@
       <w:szCs w:val="21"/>
     </w:rPr>
   </w:style>
-  <w:style w:type="paragraph" w:styleId="u9">
+  <w:style w:type="paragraph" w:styleId="Heading9">
     <w:name w:val="heading 9"/>
-    <w:basedOn w:val="Binhthng"/>
-    <w:next w:val="Binhthng"/>
-    <w:link w:val="u9Char"/>
+    <w:basedOn w:val="Normal"/>
+    <w:next w:val="Normal"/>
+    <w:link w:val="Heading9Char"/>
     <w:uiPriority w:val="9"/>
     <w:semiHidden/>
     <w:unhideWhenUsed/>
@@ -18649,12 +19312,13 @@
       <w:szCs w:val="21"/>
     </w:rPr>
   </w:style>
-  <w:style w:type="character" w:default="1" w:styleId="Phngmcinhcuaoanvn">
+  <w:style w:type="character" w:default="1" w:styleId="DefaultParagraphFont">
     <w:name w:val="Default Paragraph Font"/>
     <w:uiPriority w:val="1"/>
+    <w:semiHidden/>
     <w:unhideWhenUsed/>
   </w:style>
-  <w:style w:type="table" w:default="1" w:styleId="BangThngthng">
+  <w:style w:type="table" w:default="1" w:styleId="TableNormal">
     <w:name w:val="Normal Table"/>
     <w:uiPriority w:val="99"/>
     <w:semiHidden/>
@@ -18669,16 +19333,16 @@
       </w:tblCellMar>
     </w:tblPr>
   </w:style>
-  <w:style w:type="numbering" w:default="1" w:styleId="Khngco">
+  <w:style w:type="numbering" w:default="1" w:styleId="NoList">
     <w:name w:val="No List"/>
     <w:uiPriority w:val="99"/>
     <w:semiHidden/>
     <w:unhideWhenUsed/>
   </w:style>
-  <w:style w:type="character" w:customStyle="1" w:styleId="u5Char">
-    <w:name w:val="Đầu đề 5 Char"/>
-    <w:basedOn w:val="Phngmcinhcuaoanvn"/>
-    <w:link w:val="u5"/>
+  <w:style w:type="character" w:customStyle="1" w:styleId="Heading5Char">
+    <w:name w:val="Heading 5 Char"/>
+    <w:basedOn w:val="DefaultParagraphFont"/>
+    <w:link w:val="Heading5"/>
     <w:uiPriority w:val="9"/>
     <w:rsid w:val="00F844D2"/>
     <w:rPr>
@@ -18689,10 +19353,10 @@
       <w:szCs w:val="20"/>
     </w:rPr>
   </w:style>
-  <w:style w:type="character" w:customStyle="1" w:styleId="u6Char">
-    <w:name w:val="Đầu đề 6 Char"/>
-    <w:basedOn w:val="Phngmcinhcuaoanvn"/>
-    <w:link w:val="u6"/>
+  <w:style w:type="character" w:customStyle="1" w:styleId="Heading6Char">
+    <w:name w:val="Heading 6 Char"/>
+    <w:basedOn w:val="DefaultParagraphFont"/>
+    <w:link w:val="Heading6"/>
     <w:uiPriority w:val="9"/>
     <w:rsid w:val="007C446F"/>
     <w:rPr>
@@ -18702,9 +19366,9 @@
       <w:szCs w:val="15"/>
     </w:rPr>
   </w:style>
-  <w:style w:type="paragraph" w:styleId="ThngthngWeb">
+  <w:style w:type="paragraph" w:styleId="NormalWeb">
     <w:name w:val="Normal (Web)"/>
-    <w:basedOn w:val="Binhthng"/>
+    <w:basedOn w:val="Normal"/>
     <w:uiPriority w:val="99"/>
     <w:unhideWhenUsed/>
     <w:rsid w:val="001C7FA6"/>
@@ -18717,9 +19381,9 @@
       <w:szCs w:val="24"/>
     </w:rPr>
   </w:style>
-  <w:style w:type="character" w:styleId="Manh">
+  <w:style w:type="character" w:styleId="Strong">
     <w:name w:val="Strong"/>
-    <w:basedOn w:val="Phngmcinhcuaoanvn"/>
+    <w:basedOn w:val="DefaultParagraphFont"/>
     <w:uiPriority w:val="22"/>
     <w:qFormat/>
     <w:rsid w:val="001C7FA6"/>
@@ -18730,12 +19394,12 @@
   </w:style>
   <w:style w:type="character" w:customStyle="1" w:styleId="overflow-hidden">
     <w:name w:val="overflow-hidden"/>
-    <w:basedOn w:val="Phngmcinhcuaoanvn"/>
+    <w:basedOn w:val="DefaultParagraphFont"/>
     <w:rsid w:val="001C7FA6"/>
   </w:style>
-  <w:style w:type="paragraph" w:styleId="oancuaDanhsach">
+  <w:style w:type="paragraph" w:styleId="ListParagraph">
     <w:name w:val="List Paragraph"/>
-    <w:basedOn w:val="Binhthng"/>
+    <w:basedOn w:val="Normal"/>
     <w:uiPriority w:val="34"/>
     <w:qFormat/>
     <w:rsid w:val="00E314D6"/>
@@ -18744,9 +19408,9 @@
       <w:contextualSpacing/>
     </w:pPr>
   </w:style>
-  <w:style w:type="character" w:styleId="Siuktni">
+  <w:style w:type="character" w:styleId="Hyperlink">
     <w:name w:val="Hyperlink"/>
-    <w:basedOn w:val="Phngmcinhcuaoanvn"/>
+    <w:basedOn w:val="DefaultParagraphFont"/>
     <w:uiPriority w:val="99"/>
     <w:unhideWhenUsed/>
     <w:rsid w:val="004A43C0"/>
@@ -18757,7 +19421,7 @@
   </w:style>
   <w:style w:type="character" w:customStyle="1" w:styleId="UnresolvedMention1">
     <w:name w:val="Unresolved Mention1"/>
-    <w:basedOn w:val="Phngmcinhcuaoanvn"/>
+    <w:basedOn w:val="DefaultParagraphFont"/>
     <w:uiPriority w:val="99"/>
     <w:semiHidden/>
     <w:unhideWhenUsed/>
@@ -18767,10 +19431,10 @@
       <w:shd w:val="clear" w:color="auto" w:fill="E1DFDD"/>
     </w:rPr>
   </w:style>
-  <w:style w:type="character" w:customStyle="1" w:styleId="u2Char">
-    <w:name w:val="Đầu đề 2 Char"/>
-    <w:basedOn w:val="Phngmcinhcuaoanvn"/>
-    <w:link w:val="u2"/>
+  <w:style w:type="character" w:customStyle="1" w:styleId="Heading2Char">
+    <w:name w:val="Heading 2 Char"/>
+    <w:basedOn w:val="DefaultParagraphFont"/>
+    <w:link w:val="Heading2"/>
     <w:uiPriority w:val="9"/>
     <w:qFormat/>
     <w:rsid w:val="006A482C"/>
@@ -18784,10 +19448,10 @@
       <w:lang w:val="en-SG"/>
     </w:rPr>
   </w:style>
-  <w:style w:type="character" w:customStyle="1" w:styleId="u1Char">
-    <w:name w:val="Đầu đề 1 Char"/>
-    <w:basedOn w:val="Phngmcinhcuaoanvn"/>
-    <w:link w:val="u1"/>
+  <w:style w:type="character" w:customStyle="1" w:styleId="Heading1Char">
+    <w:name w:val="Heading 1 Char"/>
+    <w:basedOn w:val="DefaultParagraphFont"/>
+    <w:link w:val="Heading1"/>
     <w:uiPriority w:val="9"/>
     <w:rsid w:val="00E0738D"/>
     <w:rPr>
@@ -18800,10 +19464,10 @@
       <w14:ligatures w14:val="standardContextual"/>
     </w:rPr>
   </w:style>
-  <w:style w:type="character" w:customStyle="1" w:styleId="u3Char">
-    <w:name w:val="Đầu đề 3 Char"/>
-    <w:basedOn w:val="Phngmcinhcuaoanvn"/>
-    <w:link w:val="u3"/>
+  <w:style w:type="character" w:customStyle="1" w:styleId="Heading3Char">
+    <w:name w:val="Heading 3 Char"/>
+    <w:basedOn w:val="DefaultParagraphFont"/>
+    <w:link w:val="Heading3"/>
     <w:uiPriority w:val="9"/>
     <w:rsid w:val="00CF6D31"/>
     <w:rPr>
@@ -18818,10 +19482,10 @@
       <w14:ligatures w14:val="standardContextual"/>
     </w:rPr>
   </w:style>
-  <w:style w:type="character" w:customStyle="1" w:styleId="u4Char">
-    <w:name w:val="Đầu đề 4 Char"/>
-    <w:basedOn w:val="Phngmcinhcuaoanvn"/>
-    <w:link w:val="u4"/>
+  <w:style w:type="character" w:customStyle="1" w:styleId="Heading4Char">
+    <w:name w:val="Heading 4 Char"/>
+    <w:basedOn w:val="DefaultParagraphFont"/>
+    <w:link w:val="Heading4"/>
     <w:uiPriority w:val="9"/>
     <w:rsid w:val="00856C54"/>
     <w:rPr>
@@ -18836,7 +19500,7 @@
   </w:style>
   <w:style w:type="paragraph" w:customStyle="1" w:styleId="EndNoteBibliography">
     <w:name w:val="EndNote Bibliography"/>
-    <w:basedOn w:val="Binhthng"/>
+    <w:basedOn w:val="Normal"/>
     <w:link w:val="EndNoteBibliographyChar"/>
     <w:rsid w:val="004A43C0"/>
     <w:pPr>
@@ -18851,7 +19515,7 @@
   </w:style>
   <w:style w:type="character" w:customStyle="1" w:styleId="EndNoteBibliographyChar">
     <w:name w:val="EndNote Bibliography Char"/>
-    <w:basedOn w:val="Phngmcinhcuaoanvn"/>
+    <w:basedOn w:val="DefaultParagraphFont"/>
     <w:link w:val="EndNoteBibliography"/>
     <w:rsid w:val="004A43C0"/>
     <w:rPr>
@@ -18862,10 +19526,10 @@
       <w14:ligatures w14:val="standardContextual"/>
     </w:rPr>
   </w:style>
-  <w:style w:type="paragraph" w:styleId="Chuthich">
+  <w:style w:type="paragraph" w:styleId="Caption">
     <w:name w:val="caption"/>
-    <w:basedOn w:val="Binhthng"/>
-    <w:next w:val="Binhthng"/>
+    <w:basedOn w:val="Normal"/>
+    <w:next w:val="Normal"/>
     <w:autoRedefine/>
     <w:uiPriority w:val="35"/>
     <w:unhideWhenUsed/>
@@ -18884,9 +19548,9 @@
       <w14:ligatures w14:val="standardContextual"/>
     </w:rPr>
   </w:style>
-  <w:style w:type="table" w:styleId="LiBang">
+  <w:style w:type="table" w:styleId="TableGrid">
     <w:name w:val="Table Grid"/>
-    <w:basedOn w:val="BangThngthng"/>
+    <w:basedOn w:val="TableNormal"/>
     <w:uiPriority w:val="39"/>
     <w:rsid w:val="004A43C0"/>
     <w:pPr>
@@ -18909,8 +19573,8 @@
   </w:style>
   <w:style w:type="table" w:customStyle="1" w:styleId="TableGrid1">
     <w:name w:val="Table Grid1"/>
-    <w:basedOn w:val="BangThngthng"/>
-    <w:next w:val="LiBang"/>
+    <w:basedOn w:val="TableNormal"/>
+    <w:next w:val="TableGrid"/>
     <w:uiPriority w:val="39"/>
     <w:rsid w:val="004A43C0"/>
     <w:pPr>
@@ -18933,8 +19597,8 @@
   </w:style>
   <w:style w:type="table" w:customStyle="1" w:styleId="TableGrid2">
     <w:name w:val="Table Grid2"/>
-    <w:basedOn w:val="BangThngthng"/>
-    <w:next w:val="LiBang"/>
+    <w:basedOn w:val="TableNormal"/>
+    <w:next w:val="TableGrid"/>
     <w:uiPriority w:val="59"/>
     <w:qFormat/>
     <w:rsid w:val="002A4EDF"/>
@@ -18956,10 +19620,10 @@
       </w:tblBorders>
     </w:tblPr>
   </w:style>
-  <w:style w:type="character" w:customStyle="1" w:styleId="u7Char">
-    <w:name w:val="Đầu đề 7 Char"/>
-    <w:basedOn w:val="Phngmcinhcuaoanvn"/>
-    <w:link w:val="u7"/>
+  <w:style w:type="character" w:customStyle="1" w:styleId="Heading7Char">
+    <w:name w:val="Heading 7 Char"/>
+    <w:basedOn w:val="DefaultParagraphFont"/>
+    <w:link w:val="Heading7"/>
     <w:uiPriority w:val="9"/>
     <w:semiHidden/>
     <w:rsid w:val="00011D4F"/>
@@ -18971,10 +19635,10 @@
       <w:sz w:val="26"/>
     </w:rPr>
   </w:style>
-  <w:style w:type="character" w:customStyle="1" w:styleId="u8Char">
-    <w:name w:val="Đầu đề 8 Char"/>
-    <w:basedOn w:val="Phngmcinhcuaoanvn"/>
-    <w:link w:val="u8"/>
+  <w:style w:type="character" w:customStyle="1" w:styleId="Heading8Char">
+    <w:name w:val="Heading 8 Char"/>
+    <w:basedOn w:val="DefaultParagraphFont"/>
+    <w:link w:val="Heading8"/>
     <w:uiPriority w:val="9"/>
     <w:semiHidden/>
     <w:rsid w:val="00011D4F"/>
@@ -18985,10 +19649,10 @@
       <w:szCs w:val="21"/>
     </w:rPr>
   </w:style>
-  <w:style w:type="character" w:customStyle="1" w:styleId="u9Char">
-    <w:name w:val="Đầu đề 9 Char"/>
-    <w:basedOn w:val="Phngmcinhcuaoanvn"/>
-    <w:link w:val="u9"/>
+  <w:style w:type="character" w:customStyle="1" w:styleId="Heading9Char">
+    <w:name w:val="Heading 9 Char"/>
+    <w:basedOn w:val="DefaultParagraphFont"/>
+    <w:link w:val="Heading9"/>
     <w:uiPriority w:val="9"/>
     <w:semiHidden/>
     <w:rsid w:val="00011D4F"/>
@@ -19003,8 +19667,8 @@
   </w:style>
   <w:style w:type="table" w:customStyle="1" w:styleId="TableGrid3">
     <w:name w:val="Table Grid3"/>
-    <w:basedOn w:val="BangThngthng"/>
-    <w:next w:val="LiBang"/>
+    <w:basedOn w:val="TableNormal"/>
+    <w:next w:val="TableGrid"/>
     <w:uiPriority w:val="39"/>
     <w:rsid w:val="00E23C9F"/>
     <w:pPr>
@@ -19025,11 +19689,11 @@
       </w:tblBorders>
     </w:tblPr>
   </w:style>
-  <w:style w:type="paragraph" w:styleId="Tiu">
+  <w:style w:type="paragraph" w:styleId="Title">
     <w:name w:val="Title"/>
-    <w:basedOn w:val="Binhthng"/>
-    <w:next w:val="Binhthng"/>
-    <w:link w:val="TiuChar"/>
+    <w:basedOn w:val="Normal"/>
+    <w:next w:val="Normal"/>
+    <w:link w:val="TitleChar"/>
     <w:autoRedefine/>
     <w:uiPriority w:val="10"/>
     <w:qFormat/>
@@ -19048,10 +19712,10 @@
       <w:szCs w:val="28"/>
     </w:rPr>
   </w:style>
-  <w:style w:type="character" w:customStyle="1" w:styleId="TiuChar">
-    <w:name w:val="Tiêu đề Char"/>
-    <w:basedOn w:val="Phngmcinhcuaoanvn"/>
-    <w:link w:val="Tiu"/>
+  <w:style w:type="character" w:customStyle="1" w:styleId="TitleChar">
+    <w:name w:val="Title Char"/>
+    <w:basedOn w:val="DefaultParagraphFont"/>
+    <w:link w:val="Title"/>
     <w:uiPriority w:val="10"/>
     <w:rsid w:val="003B1268"/>
     <w:rPr>
@@ -19063,7 +19727,7 @@
       <w:szCs w:val="28"/>
     </w:rPr>
   </w:style>
-  <w:style w:type="paragraph" w:styleId="KhngDncch">
+  <w:style w:type="paragraph" w:styleId="NoSpacing">
     <w:name w:val="No Spacing"/>
     <w:uiPriority w:val="1"/>
     <w:qFormat/>
@@ -19078,9 +19742,9 @@
       <w:sz w:val="26"/>
     </w:rPr>
   </w:style>
-  <w:style w:type="character" w:styleId="VnbanChdanhsn">
+  <w:style w:type="character" w:styleId="PlaceholderText">
     <w:name w:val="Placeholder Text"/>
-    <w:basedOn w:val="Phngmcinhcuaoanvn"/>
+    <w:basedOn w:val="DefaultParagraphFont"/>
     <w:uiPriority w:val="99"/>
     <w:semiHidden/>
     <w:rsid w:val="00A71882"/>
@@ -19088,10 +19752,10 @@
       <w:color w:val="808080"/>
     </w:rPr>
   </w:style>
-  <w:style w:type="paragraph" w:styleId="Banghinhminhhoa">
+  <w:style w:type="paragraph" w:styleId="TableofFigures">
     <w:name w:val="table of figures"/>
-    <w:basedOn w:val="Binhthng"/>
-    <w:next w:val="Binhthng"/>
+    <w:basedOn w:val="Normal"/>
+    <w:next w:val="Normal"/>
     <w:uiPriority w:val="99"/>
     <w:unhideWhenUsed/>
     <w:rsid w:val="00E14E34"/>
@@ -19099,10 +19763,10 @@
       <w:spacing w:after="0"/>
     </w:pPr>
   </w:style>
-  <w:style w:type="paragraph" w:styleId="Mucluc1">
+  <w:style w:type="paragraph" w:styleId="TOC1">
     <w:name w:val="toc 1"/>
-    <w:basedOn w:val="Binhthng"/>
-    <w:next w:val="Binhthng"/>
+    <w:basedOn w:val="Normal"/>
+    <w:next w:val="Normal"/>
     <w:autoRedefine/>
     <w:uiPriority w:val="39"/>
     <w:unhideWhenUsed/>
@@ -19119,10 +19783,10 @@
       <w:noProof/>
     </w:rPr>
   </w:style>
-  <w:style w:type="paragraph" w:styleId="Mucluc2">
+  <w:style w:type="paragraph" w:styleId="TOC2">
     <w:name w:val="toc 2"/>
-    <w:basedOn w:val="Binhthng"/>
-    <w:next w:val="Binhthng"/>
+    <w:basedOn w:val="Normal"/>
+    <w:next w:val="Normal"/>
     <w:autoRedefine/>
     <w:uiPriority w:val="39"/>
     <w:unhideWhenUsed/>
@@ -19132,10 +19796,10 @@
       <w:ind w:left="260"/>
     </w:pPr>
   </w:style>
-  <w:style w:type="paragraph" w:styleId="Mucluc3">
+  <w:style w:type="paragraph" w:styleId="TOC3">
     <w:name w:val="toc 3"/>
-    <w:basedOn w:val="Binhthng"/>
-    <w:next w:val="Binhthng"/>
+    <w:basedOn w:val="Normal"/>
+    <w:next w:val="Normal"/>
     <w:autoRedefine/>
     <w:uiPriority w:val="39"/>
     <w:unhideWhenUsed/>
@@ -19145,10 +19809,10 @@
       <w:ind w:left="520"/>
     </w:pPr>
   </w:style>
-  <w:style w:type="paragraph" w:styleId="utrang">
+  <w:style w:type="paragraph" w:styleId="Header">
     <w:name w:val="header"/>
-    <w:basedOn w:val="Binhthng"/>
-    <w:link w:val="utrangChar"/>
+    <w:basedOn w:val="Normal"/>
+    <w:link w:val="HeaderChar"/>
     <w:uiPriority w:val="99"/>
     <w:unhideWhenUsed/>
     <w:rsid w:val="005F2A08"/>
@@ -19160,10 +19824,10 @@
       <w:spacing w:before="0" w:after="0" w:line="240" w:lineRule="auto"/>
     </w:pPr>
   </w:style>
-  <w:style w:type="character" w:customStyle="1" w:styleId="utrangChar">
-    <w:name w:val="Đầu trang Char"/>
-    <w:basedOn w:val="Phngmcinhcuaoanvn"/>
-    <w:link w:val="utrang"/>
+  <w:style w:type="character" w:customStyle="1" w:styleId="HeaderChar">
+    <w:name w:val="Header Char"/>
+    <w:basedOn w:val="DefaultParagraphFont"/>
+    <w:link w:val="Header"/>
     <w:uiPriority w:val="99"/>
     <w:rsid w:val="005F2A08"/>
     <w:rPr>
@@ -19171,10 +19835,10 @@
       <w:sz w:val="26"/>
     </w:rPr>
   </w:style>
-  <w:style w:type="paragraph" w:styleId="Chntrang">
+  <w:style w:type="paragraph" w:styleId="Footer">
     <w:name w:val="footer"/>
-    <w:basedOn w:val="Binhthng"/>
-    <w:link w:val="ChntrangChar"/>
+    <w:basedOn w:val="Normal"/>
+    <w:link w:val="FooterChar"/>
     <w:uiPriority w:val="99"/>
     <w:unhideWhenUsed/>
     <w:rsid w:val="005F2A08"/>
@@ -19186,10 +19850,10 @@
       <w:spacing w:before="0" w:after="0" w:line="240" w:lineRule="auto"/>
     </w:pPr>
   </w:style>
-  <w:style w:type="character" w:customStyle="1" w:styleId="ChntrangChar">
-    <w:name w:val="Chân trang Char"/>
-    <w:basedOn w:val="Phngmcinhcuaoanvn"/>
-    <w:link w:val="Chntrang"/>
+  <w:style w:type="character" w:customStyle="1" w:styleId="FooterChar">
+    <w:name w:val="Footer Char"/>
+    <w:basedOn w:val="DefaultParagraphFont"/>
+    <w:link w:val="Footer"/>
     <w:uiPriority w:val="99"/>
     <w:rsid w:val="005F2A08"/>
     <w:rPr>
@@ -19197,11 +19861,11 @@
       <w:sz w:val="26"/>
     </w:rPr>
   </w:style>
-  <w:style w:type="paragraph" w:styleId="inh-zcuaBiumu">
+  <w:style w:type="paragraph" w:styleId="z-TopofForm">
     <w:name w:val="HTML Top of Form"/>
-    <w:basedOn w:val="Binhthng"/>
-    <w:next w:val="Binhthng"/>
-    <w:link w:val="inh-zcuaBiumuChar"/>
+    <w:basedOn w:val="Normal"/>
+    <w:next w:val="Normal"/>
+    <w:link w:val="z-TopofFormChar"/>
     <w:hidden/>
     <w:uiPriority w:val="99"/>
     <w:semiHidden/>
@@ -19222,10 +19886,10 @@
       <w:szCs w:val="16"/>
     </w:rPr>
   </w:style>
-  <w:style w:type="character" w:customStyle="1" w:styleId="inh-zcuaBiumuChar">
-    <w:name w:val="Đỉnh-z của Biểu mẫu Char"/>
-    <w:basedOn w:val="Phngmcinhcuaoanvn"/>
-    <w:link w:val="inh-zcuaBiumu"/>
+  <w:style w:type="character" w:customStyle="1" w:styleId="z-TopofFormChar">
+    <w:name w:val="z-Top of Form Char"/>
+    <w:basedOn w:val="DefaultParagraphFont"/>
+    <w:link w:val="z-TopofForm"/>
     <w:uiPriority w:val="99"/>
     <w:semiHidden/>
     <w:rsid w:val="00DF44CE"/>
@@ -19236,11 +19900,11 @@
       <w:szCs w:val="16"/>
     </w:rPr>
   </w:style>
-  <w:style w:type="paragraph" w:styleId="ay-zcuaBiumu">
+  <w:style w:type="paragraph" w:styleId="z-BottomofForm">
     <w:name w:val="HTML Bottom of Form"/>
-    <w:basedOn w:val="Binhthng"/>
-    <w:next w:val="Binhthng"/>
-    <w:link w:val="ay-zcuaBiumuChar"/>
+    <w:basedOn w:val="Normal"/>
+    <w:next w:val="Normal"/>
+    <w:link w:val="z-BottomofFormChar"/>
     <w:hidden/>
     <w:uiPriority w:val="99"/>
     <w:semiHidden/>
@@ -19261,10 +19925,10 @@
       <w:szCs w:val="16"/>
     </w:rPr>
   </w:style>
-  <w:style w:type="character" w:customStyle="1" w:styleId="ay-zcuaBiumuChar">
-    <w:name w:val="Đáy-z của Biểu mẫu Char"/>
-    <w:basedOn w:val="Phngmcinhcuaoanvn"/>
-    <w:link w:val="ay-zcuaBiumu"/>
+  <w:style w:type="character" w:customStyle="1" w:styleId="z-BottomofFormChar">
+    <w:name w:val="z-Bottom of Form Char"/>
+    <w:basedOn w:val="DefaultParagraphFont"/>
+    <w:link w:val="z-BottomofForm"/>
     <w:uiPriority w:val="99"/>
     <w:semiHidden/>
     <w:rsid w:val="00DF44CE"/>
@@ -19275,10 +19939,10 @@
       <w:szCs w:val="16"/>
     </w:rPr>
   </w:style>
-  <w:style w:type="paragraph" w:styleId="uMucluc">
+  <w:style w:type="paragraph" w:styleId="TOCHeading">
     <w:name w:val="TOC Heading"/>
-    <w:basedOn w:val="u1"/>
-    <w:next w:val="Binhthng"/>
+    <w:basedOn w:val="Heading1"/>
+    <w:next w:val="Normal"/>
     <w:uiPriority w:val="39"/>
     <w:unhideWhenUsed/>
     <w:qFormat/>

</xml_diff>